<commit_message>
changed design.tex but not compiled it
</commit_message>
<xml_diff>
--- a/N17/docs/Design/Requests.docx
+++ b/N17/docs/Design/Requests.docx
@@ -5,7 +5,7 @@
     <w:tbl>
       <w:tblPr>
         <w:jc w:val="left"/>
-        <w:tblInd w:type="dxa" w:w="-73"/>
+        <w:tblInd w:type="dxa" w:w="-181"/>
         <w:tblBorders>
           <w:top w:color="000001" w:space="0" w:sz="2" w:val="single"/>
           <w:left w:color="000001" w:space="0" w:sz="2" w:val="single"/>
@@ -13,12 +13,12 @@
         </w:tblBorders>
       </w:tblPr>
       <w:tblGrid>
-        <w:gridCol w:w="1790"/>
-        <w:gridCol w:w="1790"/>
-        <w:gridCol w:w="1790"/>
-        <w:gridCol w:w="1791"/>
-        <w:gridCol w:w="1790"/>
-        <w:gridCol w:w="2685"/>
+        <w:gridCol w:w="1662"/>
+        <w:gridCol w:w="1662"/>
+        <w:gridCol w:w="1662"/>
+        <w:gridCol w:w="1662"/>
+        <w:gridCol w:w="1662"/>
+        <w:gridCol w:w="4380"/>
       </w:tblGrid>
       <w:tr>
         <w:trPr>
@@ -26,7 +26,7 @@
         </w:trPr>
         <w:tc>
           <w:tcPr>
-            <w:tcW w:type="dxa" w:w="1790"/>
+            <w:tcW w:type="dxa" w:w="1662"/>
             <w:tcBorders>
               <w:top w:color="000001" w:space="0" w:sz="2" w:val="single"/>
               <w:left w:color="000001" w:space="0" w:sz="2" w:val="single"/>
@@ -45,6 +45,7 @@
               <w:pStyle w:val="style23"/>
               <w:suppressLineNumbers/>
               <w:spacing w:after="200" w:before="0"/>
+              <w:contextualSpacing w:val="false"/>
             </w:pPr>
             <w:r>
               <w:rPr>
@@ -59,7 +60,7 @@
         </w:tc>
         <w:tc>
           <w:tcPr>
-            <w:tcW w:type="dxa" w:w="1790"/>
+            <w:tcW w:type="dxa" w:w="1662"/>
             <w:tcBorders>
               <w:top w:color="000001" w:space="0" w:sz="2" w:val="single"/>
               <w:left w:color="000001" w:space="0" w:sz="2" w:val="single"/>
@@ -78,6 +79,7 @@
               <w:pStyle w:val="style23"/>
               <w:suppressLineNumbers/>
               <w:spacing w:after="200" w:before="0"/>
+              <w:contextualSpacing w:val="false"/>
             </w:pPr>
             <w:r>
               <w:rPr>
@@ -92,7 +94,7 @@
         </w:tc>
         <w:tc>
           <w:tcPr>
-            <w:tcW w:type="dxa" w:w="1790"/>
+            <w:tcW w:type="dxa" w:w="1662"/>
             <w:tcBorders>
               <w:top w:color="000001" w:space="0" w:sz="2" w:val="single"/>
               <w:left w:color="000001" w:space="0" w:sz="2" w:val="single"/>
@@ -111,6 +113,7 @@
               <w:pStyle w:val="style23"/>
               <w:suppressLineNumbers/>
               <w:spacing w:after="200" w:before="0"/>
+              <w:contextualSpacing w:val="false"/>
             </w:pPr>
             <w:r>
               <w:rPr>
@@ -125,7 +128,7 @@
         </w:tc>
         <w:tc>
           <w:tcPr>
-            <w:tcW w:type="dxa" w:w="1791"/>
+            <w:tcW w:type="dxa" w:w="1662"/>
             <w:tcBorders>
               <w:top w:color="000001" w:space="0" w:sz="2" w:val="single"/>
               <w:left w:color="000001" w:space="0" w:sz="2" w:val="single"/>
@@ -144,6 +147,7 @@
               <w:pStyle w:val="style23"/>
               <w:suppressLineNumbers/>
               <w:spacing w:after="200" w:before="0"/>
+              <w:contextualSpacing w:val="false"/>
             </w:pPr>
             <w:r>
               <w:rPr>
@@ -158,7 +162,7 @@
         </w:tc>
         <w:tc>
           <w:tcPr>
-            <w:tcW w:type="dxa" w:w="1790"/>
+            <w:tcW w:type="dxa" w:w="1662"/>
             <w:tcBorders>
               <w:top w:color="000001" w:space="0" w:sz="2" w:val="single"/>
               <w:left w:color="000001" w:space="0" w:sz="2" w:val="single"/>
@@ -177,6 +181,7 @@
               <w:pStyle w:val="style23"/>
               <w:suppressLineNumbers/>
               <w:spacing w:after="200" w:before="0"/>
+              <w:contextualSpacing w:val="false"/>
             </w:pPr>
             <w:r>
               <w:rPr>
@@ -191,7 +196,7 @@
         </w:tc>
         <w:tc>
           <w:tcPr>
-            <w:tcW w:type="dxa" w:w="2685"/>
+            <w:tcW w:type="dxa" w:w="4380"/>
             <w:gridSpan w:val="2"/>
             <w:tcBorders>
               <w:top w:color="000001" w:space="0" w:sz="2" w:val="single"/>
@@ -212,6 +217,7 @@
               <w:pStyle w:val="style23"/>
               <w:suppressLineNumbers/>
               <w:spacing w:after="200" w:before="0"/>
+              <w:contextualSpacing w:val="false"/>
             </w:pPr>
             <w:r>
               <w:rPr>
@@ -231,24 +237,25 @@
         </w:trPr>
         <w:tc>
           <w:tcPr>
-            <w:tcW w:type="dxa" w:w="1790"/>
-            <w:tcBorders>
-              <w:left w:color="000001" w:space="0" w:sz="2" w:val="single"/>
-              <w:bottom w:color="000001" w:space="0" w:sz="2" w:val="single"/>
-            </w:tcBorders>
-            <w:shd w:fill="FFFFFF" w:val="clear"/>
-            <w:tcMar>
-              <w:top w:type="dxa" w:w="0"/>
-              <w:left w:type="dxa" w:w="108"/>
-              <w:bottom w:type="dxa" w:w="0"/>
-              <w:right w:type="dxa" w:w="108"/>
-            </w:tcMar>
-          </w:tcPr>
-          <w:p>
-            <w:pPr>
-              <w:pStyle w:val="style23"/>
-              <w:suppressLineNumbers/>
-              <w:spacing w:after="200" w:before="0"/>
+            <w:tcW w:type="dxa" w:w="1662"/>
+            <w:tcBorders>
+              <w:left w:color="000001" w:space="0" w:sz="2" w:val="single"/>
+              <w:bottom w:color="000001" w:space="0" w:sz="2" w:val="single"/>
+            </w:tcBorders>
+            <w:shd w:fill="FFFFFF" w:val="clear"/>
+            <w:tcMar>
+              <w:top w:type="dxa" w:w="0"/>
+              <w:left w:type="dxa" w:w="108"/>
+              <w:bottom w:type="dxa" w:w="0"/>
+              <w:right w:type="dxa" w:w="108"/>
+            </w:tcMar>
+          </w:tcPr>
+          <w:p>
+            <w:pPr>
+              <w:pStyle w:val="style23"/>
+              <w:suppressLineNumbers/>
+              <w:spacing w:after="200" w:before="0"/>
+              <w:contextualSpacing w:val="false"/>
             </w:pPr>
             <w:r>
               <w:rPr>
@@ -263,24 +270,25 @@
         </w:tc>
         <w:tc>
           <w:tcPr>
-            <w:tcW w:type="dxa" w:w="1790"/>
-            <w:tcBorders>
-              <w:left w:color="000001" w:space="0" w:sz="2" w:val="single"/>
-              <w:bottom w:color="000001" w:space="0" w:sz="2" w:val="single"/>
-            </w:tcBorders>
-            <w:shd w:fill="FFFFFF" w:val="clear"/>
-            <w:tcMar>
-              <w:top w:type="dxa" w:w="0"/>
-              <w:left w:type="dxa" w:w="108"/>
-              <w:bottom w:type="dxa" w:w="0"/>
-              <w:right w:type="dxa" w:w="108"/>
-            </w:tcMar>
-          </w:tcPr>
-          <w:p>
-            <w:pPr>
-              <w:pStyle w:val="style23"/>
-              <w:suppressLineNumbers/>
-              <w:spacing w:after="200" w:before="0"/>
+            <w:tcW w:type="dxa" w:w="1662"/>
+            <w:tcBorders>
+              <w:left w:color="000001" w:space="0" w:sz="2" w:val="single"/>
+              <w:bottom w:color="000001" w:space="0" w:sz="2" w:val="single"/>
+            </w:tcBorders>
+            <w:shd w:fill="FFFFFF" w:val="clear"/>
+            <w:tcMar>
+              <w:top w:type="dxa" w:w="0"/>
+              <w:left w:type="dxa" w:w="108"/>
+              <w:bottom w:type="dxa" w:w="0"/>
+              <w:right w:type="dxa" w:w="108"/>
+            </w:tcMar>
+          </w:tcPr>
+          <w:p>
+            <w:pPr>
+              <w:pStyle w:val="style23"/>
+              <w:suppressLineNumbers/>
+              <w:spacing w:after="200" w:before="0"/>
+              <w:contextualSpacing w:val="false"/>
             </w:pPr>
             <w:r>
               <w:rPr>
@@ -295,24 +303,25 @@
         </w:tc>
         <w:tc>
           <w:tcPr>
-            <w:tcW w:type="dxa" w:w="1790"/>
-            <w:tcBorders>
-              <w:left w:color="000001" w:space="0" w:sz="2" w:val="single"/>
-              <w:bottom w:color="000001" w:space="0" w:sz="2" w:val="single"/>
-            </w:tcBorders>
-            <w:shd w:fill="FFFFFF" w:val="clear"/>
-            <w:tcMar>
-              <w:top w:type="dxa" w:w="0"/>
-              <w:left w:type="dxa" w:w="108"/>
-              <w:bottom w:type="dxa" w:w="0"/>
-              <w:right w:type="dxa" w:w="108"/>
-            </w:tcMar>
-          </w:tcPr>
-          <w:p>
-            <w:pPr>
-              <w:pStyle w:val="style23"/>
-              <w:suppressLineNumbers/>
-              <w:spacing w:after="200" w:before="0"/>
+            <w:tcW w:type="dxa" w:w="1662"/>
+            <w:tcBorders>
+              <w:left w:color="000001" w:space="0" w:sz="2" w:val="single"/>
+              <w:bottom w:color="000001" w:space="0" w:sz="2" w:val="single"/>
+            </w:tcBorders>
+            <w:shd w:fill="FFFFFF" w:val="clear"/>
+            <w:tcMar>
+              <w:top w:type="dxa" w:w="0"/>
+              <w:left w:type="dxa" w:w="108"/>
+              <w:bottom w:type="dxa" w:w="0"/>
+              <w:right w:type="dxa" w:w="108"/>
+            </w:tcMar>
+          </w:tcPr>
+          <w:p>
+            <w:pPr>
+              <w:pStyle w:val="style23"/>
+              <w:suppressLineNumbers/>
+              <w:spacing w:after="200" w:before="0"/>
+              <w:contextualSpacing w:val="false"/>
             </w:pPr>
             <w:r>
               <w:rPr>
@@ -327,24 +336,25 @@
         </w:tc>
         <w:tc>
           <w:tcPr>
-            <w:tcW w:type="dxa" w:w="1791"/>
-            <w:tcBorders>
-              <w:left w:color="000001" w:space="0" w:sz="2" w:val="single"/>
-              <w:bottom w:color="000001" w:space="0" w:sz="2" w:val="single"/>
-            </w:tcBorders>
-            <w:shd w:fill="FFFFFF" w:val="clear"/>
-            <w:tcMar>
-              <w:top w:type="dxa" w:w="0"/>
-              <w:left w:type="dxa" w:w="108"/>
-              <w:bottom w:type="dxa" w:w="0"/>
-              <w:right w:type="dxa" w:w="108"/>
-            </w:tcMar>
-          </w:tcPr>
-          <w:p>
-            <w:pPr>
-              <w:pStyle w:val="style23"/>
-              <w:suppressLineNumbers/>
-              <w:spacing w:after="200" w:before="0"/>
+            <w:tcW w:type="dxa" w:w="1662"/>
+            <w:tcBorders>
+              <w:left w:color="000001" w:space="0" w:sz="2" w:val="single"/>
+              <w:bottom w:color="000001" w:space="0" w:sz="2" w:val="single"/>
+            </w:tcBorders>
+            <w:shd w:fill="FFFFFF" w:val="clear"/>
+            <w:tcMar>
+              <w:top w:type="dxa" w:w="0"/>
+              <w:left w:type="dxa" w:w="108"/>
+              <w:bottom w:type="dxa" w:w="0"/>
+              <w:right w:type="dxa" w:w="108"/>
+            </w:tcMar>
+          </w:tcPr>
+          <w:p>
+            <w:pPr>
+              <w:pStyle w:val="style23"/>
+              <w:suppressLineNumbers/>
+              <w:spacing w:after="200" w:before="0"/>
+              <w:contextualSpacing w:val="false"/>
             </w:pPr>
             <w:r>
               <w:rPr>
@@ -359,24 +369,25 @@
         </w:tc>
         <w:tc>
           <w:tcPr>
-            <w:tcW w:type="dxa" w:w="1790"/>
-            <w:tcBorders>
-              <w:left w:color="000001" w:space="0" w:sz="2" w:val="single"/>
-              <w:bottom w:color="000001" w:space="0" w:sz="2" w:val="single"/>
-            </w:tcBorders>
-            <w:shd w:fill="FFFFFF" w:val="clear"/>
-            <w:tcMar>
-              <w:top w:type="dxa" w:w="0"/>
-              <w:left w:type="dxa" w:w="108"/>
-              <w:bottom w:type="dxa" w:w="0"/>
-              <w:right w:type="dxa" w:w="108"/>
-            </w:tcMar>
-          </w:tcPr>
-          <w:p>
-            <w:pPr>
-              <w:pStyle w:val="style23"/>
-              <w:suppressLineNumbers/>
-              <w:spacing w:after="200" w:before="0"/>
+            <w:tcW w:type="dxa" w:w="1662"/>
+            <w:tcBorders>
+              <w:left w:color="000001" w:space="0" w:sz="2" w:val="single"/>
+              <w:bottom w:color="000001" w:space="0" w:sz="2" w:val="single"/>
+            </w:tcBorders>
+            <w:shd w:fill="FFFFFF" w:val="clear"/>
+            <w:tcMar>
+              <w:top w:type="dxa" w:w="0"/>
+              <w:left w:type="dxa" w:w="108"/>
+              <w:bottom w:type="dxa" w:w="0"/>
+              <w:right w:type="dxa" w:w="108"/>
+            </w:tcMar>
+          </w:tcPr>
+          <w:p>
+            <w:pPr>
+              <w:pStyle w:val="style23"/>
+              <w:suppressLineNumbers/>
+              <w:spacing w:after="200" w:before="0"/>
+              <w:contextualSpacing w:val="false"/>
             </w:pPr>
             <w:r>
               <w:rPr>
@@ -391,7 +402,7 @@
         </w:tc>
         <w:tc>
           <w:tcPr>
-            <w:tcW w:type="dxa" w:w="2685"/>
+            <w:tcW w:type="dxa" w:w="4380"/>
             <w:gridSpan w:val="2"/>
             <w:tcBorders>
               <w:left w:color="000001" w:space="0" w:sz="2" w:val="single"/>
@@ -411,6 +422,7 @@
               <w:pStyle w:val="style23"/>
               <w:suppressLineNumbers/>
               <w:spacing w:after="200" w:before="0"/>
+              <w:contextualSpacing w:val="false"/>
             </w:pPr>
             <w:r>
               <w:rPr/>
@@ -424,24 +436,25 @@
         </w:trPr>
         <w:tc>
           <w:tcPr>
-            <w:tcW w:type="dxa" w:w="1790"/>
-            <w:tcBorders>
-              <w:left w:color="000001" w:space="0" w:sz="2" w:val="single"/>
-              <w:bottom w:color="000001" w:space="0" w:sz="2" w:val="single"/>
-            </w:tcBorders>
-            <w:shd w:fill="FFFFFF" w:val="clear"/>
-            <w:tcMar>
-              <w:top w:type="dxa" w:w="0"/>
-              <w:left w:type="dxa" w:w="108"/>
-              <w:bottom w:type="dxa" w:w="0"/>
-              <w:right w:type="dxa" w:w="108"/>
-            </w:tcMar>
-          </w:tcPr>
-          <w:p>
-            <w:pPr>
-              <w:pStyle w:val="style23"/>
-              <w:suppressLineNumbers/>
-              <w:spacing w:after="200" w:before="0"/>
+            <w:tcW w:type="dxa" w:w="1662"/>
+            <w:tcBorders>
+              <w:left w:color="000001" w:space="0" w:sz="2" w:val="single"/>
+              <w:bottom w:color="000001" w:space="0" w:sz="2" w:val="single"/>
+            </w:tcBorders>
+            <w:shd w:fill="FFFFFF" w:val="clear"/>
+            <w:tcMar>
+              <w:top w:type="dxa" w:w="0"/>
+              <w:left w:type="dxa" w:w="108"/>
+              <w:bottom w:type="dxa" w:w="0"/>
+              <w:right w:type="dxa" w:w="108"/>
+            </w:tcMar>
+          </w:tcPr>
+          <w:p>
+            <w:pPr>
+              <w:pStyle w:val="style23"/>
+              <w:suppressLineNumbers/>
+              <w:spacing w:after="200" w:before="0"/>
+              <w:contextualSpacing w:val="false"/>
             </w:pPr>
             <w:r>
               <w:rPr>
@@ -456,24 +469,25 @@
         </w:tc>
         <w:tc>
           <w:tcPr>
-            <w:tcW w:type="dxa" w:w="1790"/>
-            <w:tcBorders>
-              <w:left w:color="000001" w:space="0" w:sz="2" w:val="single"/>
-              <w:bottom w:color="000001" w:space="0" w:sz="2" w:val="single"/>
-            </w:tcBorders>
-            <w:shd w:fill="FFFFFF" w:val="clear"/>
-            <w:tcMar>
-              <w:top w:type="dxa" w:w="0"/>
-              <w:left w:type="dxa" w:w="108"/>
-              <w:bottom w:type="dxa" w:w="0"/>
-              <w:right w:type="dxa" w:w="108"/>
-            </w:tcMar>
-          </w:tcPr>
-          <w:p>
-            <w:pPr>
-              <w:pStyle w:val="style23"/>
-              <w:suppressLineNumbers/>
-              <w:spacing w:after="200" w:before="0"/>
+            <w:tcW w:type="dxa" w:w="1662"/>
+            <w:tcBorders>
+              <w:left w:color="000001" w:space="0" w:sz="2" w:val="single"/>
+              <w:bottom w:color="000001" w:space="0" w:sz="2" w:val="single"/>
+            </w:tcBorders>
+            <w:shd w:fill="FFFFFF" w:val="clear"/>
+            <w:tcMar>
+              <w:top w:type="dxa" w:w="0"/>
+              <w:left w:type="dxa" w:w="108"/>
+              <w:bottom w:type="dxa" w:w="0"/>
+              <w:right w:type="dxa" w:w="108"/>
+            </w:tcMar>
+          </w:tcPr>
+          <w:p>
+            <w:pPr>
+              <w:pStyle w:val="style23"/>
+              <w:suppressLineNumbers/>
+              <w:spacing w:after="200" w:before="0"/>
+              <w:contextualSpacing w:val="false"/>
             </w:pPr>
             <w:r>
               <w:rPr>
@@ -488,7 +502,7 @@
         </w:tc>
         <w:tc>
           <w:tcPr>
-            <w:tcW w:type="dxa" w:w="1790"/>
+            <w:tcW w:type="dxa" w:w="1662"/>
             <w:vMerge w:val="restart"/>
             <w:tcBorders>
               <w:left w:color="000001" w:space="0" w:sz="2" w:val="single"/>
@@ -507,6 +521,7 @@
               <w:pStyle w:val="style23"/>
               <w:suppressLineNumbers/>
               <w:spacing w:after="200" w:before="0"/>
+              <w:contextualSpacing w:val="false"/>
             </w:pPr>
             <w:r>
               <w:rPr>
@@ -521,24 +536,25 @@
         </w:tc>
         <w:tc>
           <w:tcPr>
-            <w:tcW w:type="dxa" w:w="1791"/>
-            <w:tcBorders>
-              <w:left w:color="000001" w:space="0" w:sz="2" w:val="single"/>
-              <w:bottom w:color="000001" w:space="0" w:sz="2" w:val="single"/>
-            </w:tcBorders>
-            <w:shd w:fill="FFFFFF" w:val="clear"/>
-            <w:tcMar>
-              <w:top w:type="dxa" w:w="0"/>
-              <w:left w:type="dxa" w:w="108"/>
-              <w:bottom w:type="dxa" w:w="0"/>
-              <w:right w:type="dxa" w:w="108"/>
-            </w:tcMar>
-          </w:tcPr>
-          <w:p>
-            <w:pPr>
-              <w:pStyle w:val="style23"/>
-              <w:suppressLineNumbers/>
-              <w:spacing w:after="200" w:before="0"/>
+            <w:tcW w:type="dxa" w:w="1662"/>
+            <w:tcBorders>
+              <w:left w:color="000001" w:space="0" w:sz="2" w:val="single"/>
+              <w:bottom w:color="000001" w:space="0" w:sz="2" w:val="single"/>
+            </w:tcBorders>
+            <w:shd w:fill="FFFFFF" w:val="clear"/>
+            <w:tcMar>
+              <w:top w:type="dxa" w:w="0"/>
+              <w:left w:type="dxa" w:w="108"/>
+              <w:bottom w:type="dxa" w:w="0"/>
+              <w:right w:type="dxa" w:w="108"/>
+            </w:tcMar>
+          </w:tcPr>
+          <w:p>
+            <w:pPr>
+              <w:pStyle w:val="style23"/>
+              <w:suppressLineNumbers/>
+              <w:spacing w:after="200" w:before="0"/>
+              <w:contextualSpacing w:val="false"/>
             </w:pPr>
             <w:r>
               <w:rPr>
@@ -553,24 +569,25 @@
         </w:tc>
         <w:tc>
           <w:tcPr>
-            <w:tcW w:type="dxa" w:w="1790"/>
-            <w:tcBorders>
-              <w:left w:color="000001" w:space="0" w:sz="2" w:val="single"/>
-              <w:bottom w:color="000001" w:space="0" w:sz="2" w:val="single"/>
-            </w:tcBorders>
-            <w:shd w:fill="FFFFFF" w:val="clear"/>
-            <w:tcMar>
-              <w:top w:type="dxa" w:w="0"/>
-              <w:left w:type="dxa" w:w="108"/>
-              <w:bottom w:type="dxa" w:w="0"/>
-              <w:right w:type="dxa" w:w="108"/>
-            </w:tcMar>
-          </w:tcPr>
-          <w:p>
-            <w:pPr>
-              <w:pStyle w:val="style23"/>
-              <w:suppressLineNumbers/>
-              <w:spacing w:after="200" w:before="0"/>
+            <w:tcW w:type="dxa" w:w="1662"/>
+            <w:tcBorders>
+              <w:left w:color="000001" w:space="0" w:sz="2" w:val="single"/>
+              <w:bottom w:color="000001" w:space="0" w:sz="2" w:val="single"/>
+            </w:tcBorders>
+            <w:shd w:fill="FFFFFF" w:val="clear"/>
+            <w:tcMar>
+              <w:top w:type="dxa" w:w="0"/>
+              <w:left w:type="dxa" w:w="108"/>
+              <w:bottom w:type="dxa" w:w="0"/>
+              <w:right w:type="dxa" w:w="108"/>
+            </w:tcMar>
+          </w:tcPr>
+          <w:p>
+            <w:pPr>
+              <w:pStyle w:val="style23"/>
+              <w:suppressLineNumbers/>
+              <w:spacing w:after="200" w:before="0"/>
+              <w:contextualSpacing w:val="false"/>
             </w:pPr>
             <w:r>
               <w:rPr>
@@ -585,7 +602,7 @@
         </w:tc>
         <w:tc>
           <w:tcPr>
-            <w:tcW w:type="dxa" w:w="2685"/>
+            <w:tcW w:type="dxa" w:w="4380"/>
             <w:gridSpan w:val="2"/>
             <w:tcBorders>
               <w:left w:color="000001" w:space="0" w:sz="2" w:val="single"/>
@@ -605,6 +622,7 @@
               <w:pStyle w:val="style23"/>
               <w:suppressLineNumbers/>
               <w:spacing w:after="200" w:before="0"/>
+              <w:contextualSpacing w:val="false"/>
             </w:pPr>
             <w:r>
               <w:rPr/>
@@ -618,7 +636,7 @@
         </w:trPr>
         <w:tc>
           <w:tcPr>
-            <w:tcW w:type="dxa" w:w="1790"/>
+            <w:tcW w:type="dxa" w:w="1662"/>
             <w:vMerge w:val="continue"/>
             <w:tcBorders>
               <w:left w:color="000001" w:space="0" w:sz="2" w:val="single"/>
@@ -637,6 +655,7 @@
               <w:pStyle w:val="style23"/>
               <w:suppressLineNumbers/>
               <w:spacing w:after="200" w:before="0"/>
+              <w:contextualSpacing w:val="false"/>
             </w:pPr>
             <w:r>
               <w:rPr/>
@@ -645,7 +664,7 @@
         </w:tc>
         <w:tc>
           <w:tcPr>
-            <w:tcW w:type="dxa" w:w="1790"/>
+            <w:tcW w:type="dxa" w:w="1662"/>
             <w:vMerge w:val="continue"/>
             <w:tcBorders>
               <w:left w:color="000001" w:space="0" w:sz="2" w:val="single"/>
@@ -668,6 +687,7 @@
               </w:tabs>
               <w:suppressAutoHyphens w:val="true"/>
               <w:spacing w:after="200" w:before="0" w:line="276" w:lineRule="auto"/>
+              <w:contextualSpacing w:val="false"/>
             </w:pPr>
             <w:r>
               <w:rPr/>
@@ -676,7 +696,7 @@
         </w:tc>
         <w:tc>
           <w:tcPr>
-            <w:tcW w:type="dxa" w:w="1790"/>
+            <w:tcW w:type="dxa" w:w="1662"/>
             <w:vMerge w:val="continue"/>
             <w:tcBorders>
               <w:left w:color="000001" w:space="0" w:sz="2" w:val="single"/>
@@ -699,6 +719,7 @@
               </w:tabs>
               <w:suppressAutoHyphens w:val="true"/>
               <w:spacing w:after="200" w:before="0" w:line="276" w:lineRule="auto"/>
+              <w:contextualSpacing w:val="false"/>
             </w:pPr>
             <w:r>
               <w:rPr/>
@@ -707,24 +728,25 @@
         </w:tc>
         <w:tc>
           <w:tcPr>
-            <w:tcW w:type="dxa" w:w="1791"/>
-            <w:tcBorders>
-              <w:left w:color="000001" w:space="0" w:sz="2" w:val="single"/>
-              <w:bottom w:color="000001" w:space="0" w:sz="2" w:val="single"/>
-            </w:tcBorders>
-            <w:shd w:fill="FFFFFF" w:val="clear"/>
-            <w:tcMar>
-              <w:top w:type="dxa" w:w="0"/>
-              <w:left w:type="dxa" w:w="108"/>
-              <w:bottom w:type="dxa" w:w="0"/>
-              <w:right w:type="dxa" w:w="108"/>
-            </w:tcMar>
-          </w:tcPr>
-          <w:p>
-            <w:pPr>
-              <w:pStyle w:val="style23"/>
-              <w:suppressLineNumbers/>
-              <w:spacing w:after="200" w:before="0"/>
+            <w:tcW w:type="dxa" w:w="1662"/>
+            <w:tcBorders>
+              <w:left w:color="000001" w:space="0" w:sz="2" w:val="single"/>
+              <w:bottom w:color="000001" w:space="0" w:sz="2" w:val="single"/>
+            </w:tcBorders>
+            <w:shd w:fill="FFFFFF" w:val="clear"/>
+            <w:tcMar>
+              <w:top w:type="dxa" w:w="0"/>
+              <w:left w:type="dxa" w:w="108"/>
+              <w:bottom w:type="dxa" w:w="0"/>
+              <w:right w:type="dxa" w:w="108"/>
+            </w:tcMar>
+          </w:tcPr>
+          <w:p>
+            <w:pPr>
+              <w:pStyle w:val="style23"/>
+              <w:suppressLineNumbers/>
+              <w:spacing w:after="200" w:before="0"/>
+              <w:contextualSpacing w:val="false"/>
             </w:pPr>
             <w:r>
               <w:rPr>
@@ -739,24 +761,25 @@
         </w:tc>
         <w:tc>
           <w:tcPr>
-            <w:tcW w:type="dxa" w:w="1790"/>
-            <w:tcBorders>
-              <w:left w:color="000001" w:space="0" w:sz="2" w:val="single"/>
-              <w:bottom w:color="000001" w:space="0" w:sz="2" w:val="single"/>
-            </w:tcBorders>
-            <w:shd w:fill="FFFFFF" w:val="clear"/>
-            <w:tcMar>
-              <w:top w:type="dxa" w:w="0"/>
-              <w:left w:type="dxa" w:w="108"/>
-              <w:bottom w:type="dxa" w:w="0"/>
-              <w:right w:type="dxa" w:w="108"/>
-            </w:tcMar>
-          </w:tcPr>
-          <w:p>
-            <w:pPr>
-              <w:pStyle w:val="style23"/>
-              <w:suppressLineNumbers/>
-              <w:spacing w:after="200" w:before="0"/>
+            <w:tcW w:type="dxa" w:w="1662"/>
+            <w:tcBorders>
+              <w:left w:color="000001" w:space="0" w:sz="2" w:val="single"/>
+              <w:bottom w:color="000001" w:space="0" w:sz="2" w:val="single"/>
+            </w:tcBorders>
+            <w:shd w:fill="FFFFFF" w:val="clear"/>
+            <w:tcMar>
+              <w:top w:type="dxa" w:w="0"/>
+              <w:left w:type="dxa" w:w="108"/>
+              <w:bottom w:type="dxa" w:w="0"/>
+              <w:right w:type="dxa" w:w="108"/>
+            </w:tcMar>
+          </w:tcPr>
+          <w:p>
+            <w:pPr>
+              <w:pStyle w:val="style23"/>
+              <w:suppressLineNumbers/>
+              <w:spacing w:after="200" w:before="0"/>
+              <w:contextualSpacing w:val="false"/>
             </w:pPr>
             <w:r>
               <w:rPr>
@@ -771,7 +794,7 @@
         </w:tc>
         <w:tc>
           <w:tcPr>
-            <w:tcW w:type="dxa" w:w="2685"/>
+            <w:tcW w:type="dxa" w:w="4380"/>
             <w:gridSpan w:val="2"/>
             <w:tcBorders>
               <w:left w:color="000001" w:space="0" w:sz="2" w:val="single"/>
@@ -791,6 +814,7 @@
               <w:pStyle w:val="style23"/>
               <w:suppressLineNumbers/>
               <w:spacing w:after="200" w:before="0"/>
+              <w:contextualSpacing w:val="false"/>
             </w:pPr>
             <w:r>
               <w:rPr/>
@@ -805,7 +829,7 @@
         </w:trPr>
         <w:tc>
           <w:tcPr>
-            <w:tcW w:type="dxa" w:w="1790"/>
+            <w:tcW w:type="dxa" w:w="1662"/>
             <w:vMerge w:val="continue"/>
             <w:tcBorders>
               <w:left w:color="000001" w:space="0" w:sz="2" w:val="single"/>
@@ -824,6 +848,7 @@
               <w:pStyle w:val="style23"/>
               <w:suppressLineNumbers/>
               <w:spacing w:after="200" w:before="0"/>
+              <w:contextualSpacing w:val="false"/>
             </w:pPr>
             <w:r>
               <w:rPr/>
@@ -832,24 +857,25 @@
         </w:tc>
         <w:tc>
           <w:tcPr>
-            <w:tcW w:type="dxa" w:w="1790"/>
-            <w:tcBorders>
-              <w:left w:color="000001" w:space="0" w:sz="2" w:val="single"/>
-              <w:bottom w:color="000001" w:space="0" w:sz="2" w:val="single"/>
-            </w:tcBorders>
-            <w:shd w:fill="FFFFFF" w:val="clear"/>
-            <w:tcMar>
-              <w:top w:type="dxa" w:w="0"/>
-              <w:left w:type="dxa" w:w="108"/>
-              <w:bottom w:type="dxa" w:w="0"/>
-              <w:right w:type="dxa" w:w="108"/>
-            </w:tcMar>
-          </w:tcPr>
-          <w:p>
-            <w:pPr>
-              <w:pStyle w:val="style23"/>
-              <w:suppressLineNumbers/>
-              <w:spacing w:after="200" w:before="0"/>
+            <w:tcW w:type="dxa" w:w="1662"/>
+            <w:tcBorders>
+              <w:left w:color="000001" w:space="0" w:sz="2" w:val="single"/>
+              <w:bottom w:color="000001" w:space="0" w:sz="2" w:val="single"/>
+            </w:tcBorders>
+            <w:shd w:fill="FFFFFF" w:val="clear"/>
+            <w:tcMar>
+              <w:top w:type="dxa" w:w="0"/>
+              <w:left w:type="dxa" w:w="108"/>
+              <w:bottom w:type="dxa" w:w="0"/>
+              <w:right w:type="dxa" w:w="108"/>
+            </w:tcMar>
+          </w:tcPr>
+          <w:p>
+            <w:pPr>
+              <w:pStyle w:val="style23"/>
+              <w:suppressLineNumbers/>
+              <w:spacing w:after="200" w:before="0"/>
+              <w:contextualSpacing w:val="false"/>
             </w:pPr>
             <w:r>
               <w:rPr>
@@ -864,24 +890,25 @@
         </w:tc>
         <w:tc>
           <w:tcPr>
-            <w:tcW w:type="dxa" w:w="1790"/>
-            <w:tcBorders>
-              <w:left w:color="000001" w:space="0" w:sz="2" w:val="single"/>
-              <w:bottom w:color="000001" w:space="0" w:sz="2" w:val="single"/>
-            </w:tcBorders>
-            <w:shd w:fill="FFFFFF" w:val="clear"/>
-            <w:tcMar>
-              <w:top w:type="dxa" w:w="0"/>
-              <w:left w:type="dxa" w:w="108"/>
-              <w:bottom w:type="dxa" w:w="0"/>
-              <w:right w:type="dxa" w:w="108"/>
-            </w:tcMar>
-          </w:tcPr>
-          <w:p>
-            <w:pPr>
-              <w:pStyle w:val="style23"/>
-              <w:suppressLineNumbers/>
-              <w:spacing w:after="200" w:before="0"/>
+            <w:tcW w:type="dxa" w:w="1662"/>
+            <w:tcBorders>
+              <w:left w:color="000001" w:space="0" w:sz="2" w:val="single"/>
+              <w:bottom w:color="000001" w:space="0" w:sz="2" w:val="single"/>
+            </w:tcBorders>
+            <w:shd w:fill="FFFFFF" w:val="clear"/>
+            <w:tcMar>
+              <w:top w:type="dxa" w:w="0"/>
+              <w:left w:type="dxa" w:w="108"/>
+              <w:bottom w:type="dxa" w:w="0"/>
+              <w:right w:type="dxa" w:w="108"/>
+            </w:tcMar>
+          </w:tcPr>
+          <w:p>
+            <w:pPr>
+              <w:pStyle w:val="style23"/>
+              <w:suppressLineNumbers/>
+              <w:spacing w:after="200" w:before="0"/>
+              <w:contextualSpacing w:val="false"/>
             </w:pPr>
             <w:r>
               <w:rPr>
@@ -896,24 +923,25 @@
         </w:tc>
         <w:tc>
           <w:tcPr>
-            <w:tcW w:type="dxa" w:w="1791"/>
-            <w:tcBorders>
-              <w:left w:color="000001" w:space="0" w:sz="2" w:val="single"/>
-              <w:bottom w:color="000001" w:space="0" w:sz="2" w:val="single"/>
-            </w:tcBorders>
-            <w:shd w:fill="FFFFFF" w:val="clear"/>
-            <w:tcMar>
-              <w:top w:type="dxa" w:w="0"/>
-              <w:left w:type="dxa" w:w="108"/>
-              <w:bottom w:type="dxa" w:w="0"/>
-              <w:right w:type="dxa" w:w="108"/>
-            </w:tcMar>
-          </w:tcPr>
-          <w:p>
-            <w:pPr>
-              <w:pStyle w:val="style23"/>
-              <w:suppressLineNumbers/>
-              <w:spacing w:after="200" w:before="0"/>
+            <w:tcW w:type="dxa" w:w="1662"/>
+            <w:tcBorders>
+              <w:left w:color="000001" w:space="0" w:sz="2" w:val="single"/>
+              <w:bottom w:color="000001" w:space="0" w:sz="2" w:val="single"/>
+            </w:tcBorders>
+            <w:shd w:fill="FFFFFF" w:val="clear"/>
+            <w:tcMar>
+              <w:top w:type="dxa" w:w="0"/>
+              <w:left w:type="dxa" w:w="108"/>
+              <w:bottom w:type="dxa" w:w="0"/>
+              <w:right w:type="dxa" w:w="108"/>
+            </w:tcMar>
+          </w:tcPr>
+          <w:p>
+            <w:pPr>
+              <w:pStyle w:val="style23"/>
+              <w:suppressLineNumbers/>
+              <w:spacing w:after="200" w:before="0"/>
+              <w:contextualSpacing w:val="false"/>
             </w:pPr>
             <w:r>
               <w:rPr>
@@ -928,24 +956,25 @@
         </w:tc>
         <w:tc>
           <w:tcPr>
-            <w:tcW w:type="dxa" w:w="1790"/>
-            <w:tcBorders>
-              <w:left w:color="000001" w:space="0" w:sz="2" w:val="single"/>
-              <w:bottom w:color="000001" w:space="0" w:sz="2" w:val="single"/>
-            </w:tcBorders>
-            <w:shd w:fill="FFFFFF" w:val="clear"/>
-            <w:tcMar>
-              <w:top w:type="dxa" w:w="0"/>
-              <w:left w:type="dxa" w:w="108"/>
-              <w:bottom w:type="dxa" w:w="0"/>
-              <w:right w:type="dxa" w:w="108"/>
-            </w:tcMar>
-          </w:tcPr>
-          <w:p>
-            <w:pPr>
-              <w:pStyle w:val="style23"/>
-              <w:suppressLineNumbers/>
-              <w:spacing w:after="200" w:before="0"/>
+            <w:tcW w:type="dxa" w:w="1662"/>
+            <w:tcBorders>
+              <w:left w:color="000001" w:space="0" w:sz="2" w:val="single"/>
+              <w:bottom w:color="000001" w:space="0" w:sz="2" w:val="single"/>
+            </w:tcBorders>
+            <w:shd w:fill="FFFFFF" w:val="clear"/>
+            <w:tcMar>
+              <w:top w:type="dxa" w:w="0"/>
+              <w:left w:type="dxa" w:w="108"/>
+              <w:bottom w:type="dxa" w:w="0"/>
+              <w:right w:type="dxa" w:w="108"/>
+            </w:tcMar>
+          </w:tcPr>
+          <w:p>
+            <w:pPr>
+              <w:pStyle w:val="style23"/>
+              <w:suppressLineNumbers/>
+              <w:spacing w:after="200" w:before="0"/>
+              <w:contextualSpacing w:val="false"/>
             </w:pPr>
             <w:r>
               <w:rPr>
@@ -960,24 +989,25 @@
         </w:tc>
         <w:tc>
           <w:tcPr>
-            <w:tcW w:type="dxa" w:w="2685"/>
-            <w:tcBorders>
-              <w:left w:color="000001" w:space="0" w:sz="2" w:val="single"/>
-              <w:bottom w:color="000001" w:space="0" w:sz="2" w:val="single"/>
-            </w:tcBorders>
-            <w:shd w:fill="FFFFFF" w:val="clear"/>
-            <w:tcMar>
-              <w:top w:type="dxa" w:w="0"/>
-              <w:left w:type="dxa" w:w="108"/>
-              <w:bottom w:type="dxa" w:w="0"/>
-              <w:right w:type="dxa" w:w="108"/>
-            </w:tcMar>
-          </w:tcPr>
-          <w:p>
-            <w:pPr>
-              <w:pStyle w:val="style23"/>
-              <w:suppressLineNumbers/>
-              <w:spacing w:after="200" w:before="0"/>
+            <w:tcW w:type="dxa" w:w="4305"/>
+            <w:tcBorders>
+              <w:left w:color="000001" w:space="0" w:sz="2" w:val="single"/>
+              <w:bottom w:color="000001" w:space="0" w:sz="2" w:val="single"/>
+            </w:tcBorders>
+            <w:shd w:fill="FFFFFF" w:val="clear"/>
+            <w:tcMar>
+              <w:top w:type="dxa" w:w="0"/>
+              <w:left w:type="dxa" w:w="108"/>
+              <w:bottom w:type="dxa" w:w="0"/>
+              <w:right w:type="dxa" w:w="108"/>
+            </w:tcMar>
+          </w:tcPr>
+          <w:p>
+            <w:pPr>
+              <w:pStyle w:val="style23"/>
+              <w:suppressLineNumbers/>
+              <w:spacing w:after="200" w:before="0"/>
+              <w:contextualSpacing w:val="false"/>
             </w:pPr>
             <w:r>
               <w:rPr>
@@ -992,7 +1022,7 @@
         </w:tc>
         <w:tc>
           <w:tcPr>
-            <w:tcW w:type="dxa" w:w="2686"/>
+            <w:tcW w:type="dxa" w:w="75"/>
             <w:tcBorders>
               <w:left w:color="000001" w:space="0" w:sz="2" w:val="single"/>
               <w:bottom w:color="000001" w:space="0" w:sz="2" w:val="single"/>
@@ -1011,15 +1041,10 @@
               <w:pStyle w:val="style23"/>
               <w:suppressLineNumbers/>
               <w:spacing w:after="200" w:before="0"/>
-            </w:pPr>
-            <w:r>
-              <w:rPr>
-                <w:rFonts w:ascii="Arial" w:hAnsi="Arial"/>
-                <w:color w:val="000000"/>
-                <w:sz w:val="20"/>
-                <w:szCs w:val="20"/>
-              </w:rPr>
-              <w:t>n</w:t>
+              <w:contextualSpacing w:val="false"/>
+            </w:pPr>
+            <w:r>
+              <w:rPr/>
             </w:r>
           </w:p>
         </w:tc>
@@ -1030,7 +1055,7 @@
         </w:trPr>
         <w:tc>
           <w:tcPr>
-            <w:tcW w:type="dxa" w:w="1790"/>
+            <w:tcW w:type="dxa" w:w="1662"/>
             <w:vMerge w:val="continue"/>
             <w:tcBorders>
               <w:left w:color="000001" w:space="0" w:sz="2" w:val="single"/>
@@ -1049,6 +1074,7 @@
               <w:pStyle w:val="style23"/>
               <w:suppressLineNumbers/>
               <w:spacing w:after="200" w:before="0"/>
+              <w:contextualSpacing w:val="false"/>
             </w:pPr>
             <w:r>
               <w:rPr/>
@@ -1057,24 +1083,25 @@
         </w:tc>
         <w:tc>
           <w:tcPr>
-            <w:tcW w:type="dxa" w:w="1790"/>
-            <w:tcBorders>
-              <w:left w:color="000001" w:space="0" w:sz="2" w:val="single"/>
-              <w:bottom w:color="000001" w:space="0" w:sz="2" w:val="single"/>
-            </w:tcBorders>
-            <w:shd w:fill="FFFFFF" w:val="clear"/>
-            <w:tcMar>
-              <w:top w:type="dxa" w:w="0"/>
-              <w:left w:type="dxa" w:w="108"/>
-              <w:bottom w:type="dxa" w:w="0"/>
-              <w:right w:type="dxa" w:w="108"/>
-            </w:tcMar>
-          </w:tcPr>
-          <w:p>
-            <w:pPr>
-              <w:pStyle w:val="style23"/>
-              <w:suppressLineNumbers/>
-              <w:spacing w:after="200" w:before="0"/>
+            <w:tcW w:type="dxa" w:w="1662"/>
+            <w:tcBorders>
+              <w:left w:color="000001" w:space="0" w:sz="2" w:val="single"/>
+              <w:bottom w:color="000001" w:space="0" w:sz="2" w:val="single"/>
+            </w:tcBorders>
+            <w:shd w:fill="FFFFFF" w:val="clear"/>
+            <w:tcMar>
+              <w:top w:type="dxa" w:w="0"/>
+              <w:left w:type="dxa" w:w="108"/>
+              <w:bottom w:type="dxa" w:w="0"/>
+              <w:right w:type="dxa" w:w="108"/>
+            </w:tcMar>
+          </w:tcPr>
+          <w:p>
+            <w:pPr>
+              <w:pStyle w:val="style23"/>
+              <w:suppressLineNumbers/>
+              <w:spacing w:after="200" w:before="0"/>
+              <w:contextualSpacing w:val="false"/>
             </w:pPr>
             <w:r>
               <w:rPr>
@@ -1089,24 +1116,25 @@
         </w:tc>
         <w:tc>
           <w:tcPr>
-            <w:tcW w:type="dxa" w:w="1790"/>
-            <w:tcBorders>
-              <w:left w:color="000001" w:space="0" w:sz="2" w:val="single"/>
-              <w:bottom w:color="000001" w:space="0" w:sz="2" w:val="single"/>
-            </w:tcBorders>
-            <w:shd w:fill="FFFFFF" w:val="clear"/>
-            <w:tcMar>
-              <w:top w:type="dxa" w:w="0"/>
-              <w:left w:type="dxa" w:w="108"/>
-              <w:bottom w:type="dxa" w:w="0"/>
-              <w:right w:type="dxa" w:w="108"/>
-            </w:tcMar>
-          </w:tcPr>
-          <w:p>
-            <w:pPr>
-              <w:pStyle w:val="style23"/>
-              <w:suppressLineNumbers/>
-              <w:spacing w:after="200" w:before="0"/>
+            <w:tcW w:type="dxa" w:w="1662"/>
+            <w:tcBorders>
+              <w:left w:color="000001" w:space="0" w:sz="2" w:val="single"/>
+              <w:bottom w:color="000001" w:space="0" w:sz="2" w:val="single"/>
+            </w:tcBorders>
+            <w:shd w:fill="FFFFFF" w:val="clear"/>
+            <w:tcMar>
+              <w:top w:type="dxa" w:w="0"/>
+              <w:left w:type="dxa" w:w="108"/>
+              <w:bottom w:type="dxa" w:w="0"/>
+              <w:right w:type="dxa" w:w="108"/>
+            </w:tcMar>
+          </w:tcPr>
+          <w:p>
+            <w:pPr>
+              <w:pStyle w:val="style23"/>
+              <w:suppressLineNumbers/>
+              <w:spacing w:after="200" w:before="0"/>
+              <w:contextualSpacing w:val="false"/>
             </w:pPr>
             <w:r>
               <w:rPr>
@@ -1121,24 +1149,25 @@
         </w:tc>
         <w:tc>
           <w:tcPr>
-            <w:tcW w:type="dxa" w:w="1791"/>
-            <w:tcBorders>
-              <w:left w:color="000001" w:space="0" w:sz="2" w:val="single"/>
-              <w:bottom w:color="000001" w:space="0" w:sz="2" w:val="single"/>
-            </w:tcBorders>
-            <w:shd w:fill="FFFFFF" w:val="clear"/>
-            <w:tcMar>
-              <w:top w:type="dxa" w:w="0"/>
-              <w:left w:type="dxa" w:w="108"/>
-              <w:bottom w:type="dxa" w:w="0"/>
-              <w:right w:type="dxa" w:w="108"/>
-            </w:tcMar>
-          </w:tcPr>
-          <w:p>
-            <w:pPr>
-              <w:pStyle w:val="style23"/>
-              <w:suppressLineNumbers/>
-              <w:spacing w:after="200" w:before="0"/>
+            <w:tcW w:type="dxa" w:w="1662"/>
+            <w:tcBorders>
+              <w:left w:color="000001" w:space="0" w:sz="2" w:val="single"/>
+              <w:bottom w:color="000001" w:space="0" w:sz="2" w:val="single"/>
+            </w:tcBorders>
+            <w:shd w:fill="FFFFFF" w:val="clear"/>
+            <w:tcMar>
+              <w:top w:type="dxa" w:w="0"/>
+              <w:left w:type="dxa" w:w="108"/>
+              <w:bottom w:type="dxa" w:w="0"/>
+              <w:right w:type="dxa" w:w="108"/>
+            </w:tcMar>
+          </w:tcPr>
+          <w:p>
+            <w:pPr>
+              <w:pStyle w:val="style23"/>
+              <w:suppressLineNumbers/>
+              <w:spacing w:after="200" w:before="0"/>
+              <w:contextualSpacing w:val="false"/>
             </w:pPr>
             <w:r>
               <w:rPr>
@@ -1153,24 +1182,25 @@
         </w:tc>
         <w:tc>
           <w:tcPr>
-            <w:tcW w:type="dxa" w:w="1790"/>
-            <w:tcBorders>
-              <w:left w:color="000001" w:space="0" w:sz="2" w:val="single"/>
-              <w:bottom w:color="000001" w:space="0" w:sz="2" w:val="single"/>
-            </w:tcBorders>
-            <w:shd w:fill="FFFFFF" w:val="clear"/>
-            <w:tcMar>
-              <w:top w:type="dxa" w:w="0"/>
-              <w:left w:type="dxa" w:w="108"/>
-              <w:bottom w:type="dxa" w:w="0"/>
-              <w:right w:type="dxa" w:w="108"/>
-            </w:tcMar>
-          </w:tcPr>
-          <w:p>
-            <w:pPr>
-              <w:pStyle w:val="style23"/>
-              <w:suppressLineNumbers/>
-              <w:spacing w:after="200" w:before="0"/>
+            <w:tcW w:type="dxa" w:w="1662"/>
+            <w:tcBorders>
+              <w:left w:color="000001" w:space="0" w:sz="2" w:val="single"/>
+              <w:bottom w:color="000001" w:space="0" w:sz="2" w:val="single"/>
+            </w:tcBorders>
+            <w:shd w:fill="FFFFFF" w:val="clear"/>
+            <w:tcMar>
+              <w:top w:type="dxa" w:w="0"/>
+              <w:left w:type="dxa" w:w="108"/>
+              <w:bottom w:type="dxa" w:w="0"/>
+              <w:right w:type="dxa" w:w="108"/>
+            </w:tcMar>
+          </w:tcPr>
+          <w:p>
+            <w:pPr>
+              <w:pStyle w:val="style23"/>
+              <w:suppressLineNumbers/>
+              <w:spacing w:after="200" w:before="0"/>
+              <w:contextualSpacing w:val="false"/>
             </w:pPr>
             <w:r>
               <w:rPr>
@@ -1185,24 +1215,25 @@
         </w:tc>
         <w:tc>
           <w:tcPr>
-            <w:tcW w:type="dxa" w:w="2685"/>
-            <w:tcBorders>
-              <w:left w:color="000001" w:space="0" w:sz="2" w:val="single"/>
-              <w:bottom w:color="000001" w:space="0" w:sz="2" w:val="single"/>
-            </w:tcBorders>
-            <w:shd w:fill="FFFFFF" w:val="clear"/>
-            <w:tcMar>
-              <w:top w:type="dxa" w:w="0"/>
-              <w:left w:type="dxa" w:w="108"/>
-              <w:bottom w:type="dxa" w:w="0"/>
-              <w:right w:type="dxa" w:w="108"/>
-            </w:tcMar>
-          </w:tcPr>
-          <w:p>
-            <w:pPr>
-              <w:pStyle w:val="style23"/>
-              <w:suppressLineNumbers/>
-              <w:spacing w:after="200" w:before="0"/>
+            <w:tcW w:type="dxa" w:w="4305"/>
+            <w:tcBorders>
+              <w:left w:color="000001" w:space="0" w:sz="2" w:val="single"/>
+              <w:bottom w:color="000001" w:space="0" w:sz="2" w:val="single"/>
+            </w:tcBorders>
+            <w:shd w:fill="FFFFFF" w:val="clear"/>
+            <w:tcMar>
+              <w:top w:type="dxa" w:w="0"/>
+              <w:left w:type="dxa" w:w="108"/>
+              <w:bottom w:type="dxa" w:w="0"/>
+              <w:right w:type="dxa" w:w="108"/>
+            </w:tcMar>
+          </w:tcPr>
+          <w:p>
+            <w:pPr>
+              <w:pStyle w:val="style23"/>
+              <w:suppressLineNumbers/>
+              <w:spacing w:after="200" w:before="0"/>
+              <w:contextualSpacing w:val="false"/>
             </w:pPr>
             <w:r>
               <w:rPr>
@@ -1217,7 +1248,7 @@
         </w:tc>
         <w:tc>
           <w:tcPr>
-            <w:tcW w:type="dxa" w:w="2686"/>
+            <w:tcW w:type="dxa" w:w="75"/>
             <w:vMerge w:val="restart"/>
             <w:tcBorders>
               <w:top w:color="000001" w:space="0" w:sz="2" w:val="single"/>
@@ -1238,15 +1269,10 @@
               <w:pStyle w:val="style23"/>
               <w:suppressLineNumbers/>
               <w:spacing w:after="200" w:before="0"/>
-            </w:pPr>
-            <w:r>
-              <w:rPr>
-                <w:rFonts w:ascii="Arial" w:hAnsi="Arial"/>
-                <w:color w:val="000000"/>
-                <w:sz w:val="20"/>
-                <w:szCs w:val="20"/>
-              </w:rPr>
-              <w:t>y</w:t>
+              <w:contextualSpacing w:val="false"/>
+            </w:pPr>
+            <w:r>
+              <w:rPr/>
             </w:r>
           </w:p>
         </w:tc>
@@ -1257,7 +1283,7 @@
         </w:trPr>
         <w:tc>
           <w:tcPr>
-            <w:tcW w:type="dxa" w:w="1790"/>
+            <w:tcW w:type="dxa" w:w="1662"/>
             <w:vMerge w:val="continue"/>
             <w:tcBorders>
               <w:left w:color="000001" w:space="0" w:sz="2" w:val="single"/>
@@ -1276,6 +1302,7 @@
               <w:pStyle w:val="style23"/>
               <w:suppressLineNumbers/>
               <w:spacing w:after="200" w:before="0"/>
+              <w:contextualSpacing w:val="false"/>
             </w:pPr>
             <w:r>
               <w:rPr/>
@@ -1284,7 +1311,7 @@
         </w:tc>
         <w:tc>
           <w:tcPr>
-            <w:tcW w:type="dxa" w:w="1790"/>
+            <w:tcW w:type="dxa" w:w="1662"/>
             <w:vMerge w:val="continue"/>
             <w:tcBorders>
               <w:left w:color="000001" w:space="0" w:sz="2" w:val="single"/>
@@ -1303,6 +1330,7 @@
               <w:pStyle w:val="style23"/>
               <w:suppressLineNumbers/>
               <w:spacing w:after="200" w:before="0"/>
+              <w:contextualSpacing w:val="false"/>
             </w:pPr>
             <w:r>
               <w:rPr/>
@@ -1311,7 +1339,7 @@
         </w:tc>
         <w:tc>
           <w:tcPr>
-            <w:tcW w:type="dxa" w:w="1790"/>
+            <w:tcW w:type="dxa" w:w="1662"/>
             <w:vMerge w:val="continue"/>
             <w:tcBorders>
               <w:left w:color="000001" w:space="0" w:sz="2" w:val="single"/>
@@ -1330,6 +1358,7 @@
               <w:pStyle w:val="style23"/>
               <w:suppressLineNumbers/>
               <w:spacing w:after="200" w:before="0"/>
+              <w:contextualSpacing w:val="false"/>
             </w:pPr>
             <w:r>
               <w:rPr/>
@@ -1338,7 +1367,7 @@
         </w:tc>
         <w:tc>
           <w:tcPr>
-            <w:tcW w:type="dxa" w:w="1791"/>
+            <w:tcW w:type="dxa" w:w="1662"/>
             <w:vMerge w:val="continue"/>
             <w:tcBorders>
               <w:left w:color="000001" w:space="0" w:sz="2" w:val="single"/>
@@ -1357,6 +1386,7 @@
               <w:pStyle w:val="style23"/>
               <w:suppressLineNumbers/>
               <w:spacing w:after="200" w:before="0"/>
+              <w:contextualSpacing w:val="false"/>
             </w:pPr>
             <w:r>
               <w:rPr/>
@@ -1365,24 +1395,25 @@
         </w:tc>
         <w:tc>
           <w:tcPr>
-            <w:tcW w:type="dxa" w:w="1790"/>
-            <w:tcBorders>
-              <w:left w:color="000001" w:space="0" w:sz="2" w:val="single"/>
-              <w:bottom w:color="000001" w:space="0" w:sz="2" w:val="single"/>
-            </w:tcBorders>
-            <w:shd w:fill="FFFFFF" w:val="clear"/>
-            <w:tcMar>
-              <w:top w:type="dxa" w:w="0"/>
-              <w:left w:type="dxa" w:w="108"/>
-              <w:bottom w:type="dxa" w:w="0"/>
-              <w:right w:type="dxa" w:w="108"/>
-            </w:tcMar>
-          </w:tcPr>
-          <w:p>
-            <w:pPr>
-              <w:pStyle w:val="style23"/>
-              <w:suppressLineNumbers/>
-              <w:spacing w:after="200" w:before="0"/>
+            <w:tcW w:type="dxa" w:w="1662"/>
+            <w:tcBorders>
+              <w:left w:color="000001" w:space="0" w:sz="2" w:val="single"/>
+              <w:bottom w:color="000001" w:space="0" w:sz="2" w:val="single"/>
+            </w:tcBorders>
+            <w:shd w:fill="FFFFFF" w:val="clear"/>
+            <w:tcMar>
+              <w:top w:type="dxa" w:w="0"/>
+              <w:left w:type="dxa" w:w="108"/>
+              <w:bottom w:type="dxa" w:w="0"/>
+              <w:right w:type="dxa" w:w="108"/>
+            </w:tcMar>
+          </w:tcPr>
+          <w:p>
+            <w:pPr>
+              <w:pStyle w:val="style23"/>
+              <w:suppressLineNumbers/>
+              <w:spacing w:after="200" w:before="0"/>
+              <w:contextualSpacing w:val="false"/>
             </w:pPr>
             <w:r>
               <w:rPr>
@@ -1397,24 +1428,25 @@
         </w:tc>
         <w:tc>
           <w:tcPr>
-            <w:tcW w:type="dxa" w:w="2685"/>
-            <w:tcBorders>
-              <w:left w:color="000001" w:space="0" w:sz="2" w:val="single"/>
-              <w:bottom w:color="000001" w:space="0" w:sz="2" w:val="single"/>
-            </w:tcBorders>
-            <w:shd w:fill="FFFFFF" w:val="clear"/>
-            <w:tcMar>
-              <w:top w:type="dxa" w:w="0"/>
-              <w:left w:type="dxa" w:w="108"/>
-              <w:bottom w:type="dxa" w:w="0"/>
-              <w:right w:type="dxa" w:w="108"/>
-            </w:tcMar>
-          </w:tcPr>
-          <w:p>
-            <w:pPr>
-              <w:pStyle w:val="style23"/>
-              <w:suppressLineNumbers/>
-              <w:spacing w:after="200" w:before="0"/>
+            <w:tcW w:type="dxa" w:w="4305"/>
+            <w:tcBorders>
+              <w:left w:color="000001" w:space="0" w:sz="2" w:val="single"/>
+              <w:bottom w:color="000001" w:space="0" w:sz="2" w:val="single"/>
+            </w:tcBorders>
+            <w:shd w:fill="FFFFFF" w:val="clear"/>
+            <w:tcMar>
+              <w:top w:type="dxa" w:w="0"/>
+              <w:left w:type="dxa" w:w="108"/>
+              <w:bottom w:type="dxa" w:w="0"/>
+              <w:right w:type="dxa" w:w="108"/>
+            </w:tcMar>
+          </w:tcPr>
+          <w:p>
+            <w:pPr>
+              <w:pStyle w:val="style23"/>
+              <w:suppressLineNumbers/>
+              <w:spacing w:after="200" w:before="0"/>
+              <w:contextualSpacing w:val="false"/>
             </w:pPr>
             <w:r>
               <w:rPr>
@@ -1429,7 +1461,7 @@
         </w:tc>
         <w:tc>
           <w:tcPr>
-            <w:tcW w:type="dxa" w:w="2686"/>
+            <w:tcW w:type="dxa" w:w="75"/>
             <w:vMerge w:val="continue"/>
             <w:tcBorders>
               <w:left w:color="000001" w:space="0" w:sz="2" w:val="single"/>
@@ -1448,6 +1480,7 @@
               <w:pStyle w:val="style23"/>
               <w:suppressLineNumbers/>
               <w:spacing w:after="200" w:before="0"/>
+              <w:contextualSpacing w:val="false"/>
             </w:pPr>
             <w:r>
               <w:rPr/>
@@ -1462,7 +1495,7 @@
         </w:trPr>
         <w:tc>
           <w:tcPr>
-            <w:tcW w:type="dxa" w:w="1790"/>
+            <w:tcW w:type="dxa" w:w="1662"/>
             <w:vMerge w:val="continue"/>
             <w:tcBorders>
               <w:left w:color="000001" w:space="0" w:sz="2" w:val="single"/>
@@ -1481,6 +1514,7 @@
               <w:pStyle w:val="style23"/>
               <w:suppressLineNumbers/>
               <w:spacing w:after="200" w:before="0"/>
+              <w:contextualSpacing w:val="false"/>
             </w:pPr>
             <w:r>
               <w:rPr/>
@@ -1489,7 +1523,7 @@
         </w:tc>
         <w:tc>
           <w:tcPr>
-            <w:tcW w:type="dxa" w:w="1790"/>
+            <w:tcW w:type="dxa" w:w="1662"/>
             <w:vMerge w:val="continue"/>
             <w:tcBorders>
               <w:left w:color="000001" w:space="0" w:sz="2" w:val="single"/>
@@ -1508,6 +1542,7 @@
               <w:pStyle w:val="style23"/>
               <w:suppressLineNumbers/>
               <w:spacing w:after="200" w:before="0"/>
+              <w:contextualSpacing w:val="false"/>
             </w:pPr>
             <w:r>
               <w:rPr/>
@@ -1516,7 +1551,7 @@
         </w:tc>
         <w:tc>
           <w:tcPr>
-            <w:tcW w:type="dxa" w:w="1790"/>
+            <w:tcW w:type="dxa" w:w="1662"/>
             <w:vMerge w:val="continue"/>
             <w:tcBorders>
               <w:left w:color="000001" w:space="0" w:sz="2" w:val="single"/>
@@ -1535,6 +1570,7 @@
               <w:pStyle w:val="style23"/>
               <w:suppressLineNumbers/>
               <w:spacing w:after="200" w:before="0"/>
+              <w:contextualSpacing w:val="false"/>
             </w:pPr>
             <w:r>
               <w:rPr/>
@@ -1543,7 +1579,7 @@
         </w:tc>
         <w:tc>
           <w:tcPr>
-            <w:tcW w:type="dxa" w:w="1791"/>
+            <w:tcW w:type="dxa" w:w="1662"/>
             <w:vMerge w:val="continue"/>
             <w:tcBorders>
               <w:left w:color="000001" w:space="0" w:sz="2" w:val="single"/>
@@ -1562,6 +1598,7 @@
               <w:pStyle w:val="style23"/>
               <w:suppressLineNumbers/>
               <w:spacing w:after="200" w:before="0"/>
+              <w:contextualSpacing w:val="false"/>
             </w:pPr>
             <w:r>
               <w:rPr/>
@@ -1570,24 +1607,25 @@
         </w:tc>
         <w:tc>
           <w:tcPr>
-            <w:tcW w:type="dxa" w:w="1790"/>
-            <w:tcBorders>
-              <w:left w:color="000001" w:space="0" w:sz="2" w:val="single"/>
-              <w:bottom w:color="000001" w:space="0" w:sz="2" w:val="single"/>
-            </w:tcBorders>
-            <w:shd w:fill="FFFFFF" w:val="clear"/>
-            <w:tcMar>
-              <w:top w:type="dxa" w:w="0"/>
-              <w:left w:type="dxa" w:w="108"/>
-              <w:bottom w:type="dxa" w:w="0"/>
-              <w:right w:type="dxa" w:w="108"/>
-            </w:tcMar>
-          </w:tcPr>
-          <w:p>
-            <w:pPr>
-              <w:pStyle w:val="style23"/>
-              <w:suppressLineNumbers/>
-              <w:spacing w:after="200" w:before="0"/>
+            <w:tcW w:type="dxa" w:w="1662"/>
+            <w:tcBorders>
+              <w:left w:color="000001" w:space="0" w:sz="2" w:val="single"/>
+              <w:bottom w:color="000001" w:space="0" w:sz="2" w:val="single"/>
+            </w:tcBorders>
+            <w:shd w:fill="FFFFFF" w:val="clear"/>
+            <w:tcMar>
+              <w:top w:type="dxa" w:w="0"/>
+              <w:left w:type="dxa" w:w="108"/>
+              <w:bottom w:type="dxa" w:w="0"/>
+              <w:right w:type="dxa" w:w="108"/>
+            </w:tcMar>
+          </w:tcPr>
+          <w:p>
+            <w:pPr>
+              <w:pStyle w:val="style23"/>
+              <w:suppressLineNumbers/>
+              <w:spacing w:after="200" w:before="0"/>
+              <w:contextualSpacing w:val="false"/>
             </w:pPr>
             <w:r>
               <w:rPr>
@@ -1602,24 +1640,25 @@
         </w:tc>
         <w:tc>
           <w:tcPr>
-            <w:tcW w:type="dxa" w:w="2685"/>
-            <w:tcBorders>
-              <w:left w:color="000001" w:space="0" w:sz="2" w:val="single"/>
-              <w:bottom w:color="000001" w:space="0" w:sz="2" w:val="single"/>
-            </w:tcBorders>
-            <w:shd w:fill="FFFFFF" w:val="clear"/>
-            <w:tcMar>
-              <w:top w:type="dxa" w:w="0"/>
-              <w:left w:type="dxa" w:w="108"/>
-              <w:bottom w:type="dxa" w:w="0"/>
-              <w:right w:type="dxa" w:w="108"/>
-            </w:tcMar>
-          </w:tcPr>
-          <w:p>
-            <w:pPr>
-              <w:pStyle w:val="style23"/>
-              <w:suppressLineNumbers/>
-              <w:spacing w:after="200" w:before="0"/>
+            <w:tcW w:type="dxa" w:w="4305"/>
+            <w:tcBorders>
+              <w:left w:color="000001" w:space="0" w:sz="2" w:val="single"/>
+              <w:bottom w:color="000001" w:space="0" w:sz="2" w:val="single"/>
+            </w:tcBorders>
+            <w:shd w:fill="FFFFFF" w:val="clear"/>
+            <w:tcMar>
+              <w:top w:type="dxa" w:w="0"/>
+              <w:left w:type="dxa" w:w="108"/>
+              <w:bottom w:type="dxa" w:w="0"/>
+              <w:right w:type="dxa" w:w="108"/>
+            </w:tcMar>
+          </w:tcPr>
+          <w:p>
+            <w:pPr>
+              <w:pStyle w:val="style23"/>
+              <w:suppressLineNumbers/>
+              <w:spacing w:after="200" w:before="0"/>
+              <w:contextualSpacing w:val="false"/>
             </w:pPr>
             <w:r>
               <w:rPr>
@@ -1634,7 +1673,7 @@
         </w:tc>
         <w:tc>
           <w:tcPr>
-            <w:tcW w:type="dxa" w:w="2686"/>
+            <w:tcW w:type="dxa" w:w="75"/>
             <w:vMerge w:val="continue"/>
             <w:tcBorders>
               <w:left w:color="000001" w:space="0" w:sz="2" w:val="single"/>
@@ -1654,6 +1693,7 @@
               <w:pStyle w:val="style23"/>
               <w:suppressLineNumbers/>
               <w:spacing w:after="200" w:before="0"/>
+              <w:contextualSpacing w:val="false"/>
             </w:pPr>
             <w:r>
               <w:rPr/>
@@ -1667,24 +1707,25 @@
         </w:trPr>
         <w:tc>
           <w:tcPr>
-            <w:tcW w:type="dxa" w:w="1790"/>
-            <w:tcBorders>
-              <w:left w:color="000001" w:space="0" w:sz="2" w:val="single"/>
-              <w:bottom w:color="000001" w:space="0" w:sz="2" w:val="single"/>
-            </w:tcBorders>
-            <w:shd w:fill="FFFFFF" w:val="clear"/>
-            <w:tcMar>
-              <w:top w:type="dxa" w:w="0"/>
-              <w:left w:type="dxa" w:w="108"/>
-              <w:bottom w:type="dxa" w:w="0"/>
-              <w:right w:type="dxa" w:w="108"/>
-            </w:tcMar>
-          </w:tcPr>
-          <w:p>
-            <w:pPr>
-              <w:pStyle w:val="style23"/>
-              <w:suppressLineNumbers/>
-              <w:spacing w:after="200" w:before="0"/>
+            <w:tcW w:type="dxa" w:w="1662"/>
+            <w:tcBorders>
+              <w:left w:color="000001" w:space="0" w:sz="2" w:val="single"/>
+              <w:bottom w:color="000001" w:space="0" w:sz="2" w:val="single"/>
+            </w:tcBorders>
+            <w:shd w:fill="FFFFFF" w:val="clear"/>
+            <w:tcMar>
+              <w:top w:type="dxa" w:w="0"/>
+              <w:left w:type="dxa" w:w="108"/>
+              <w:bottom w:type="dxa" w:w="0"/>
+              <w:right w:type="dxa" w:w="108"/>
+            </w:tcMar>
+          </w:tcPr>
+          <w:p>
+            <w:pPr>
+              <w:pStyle w:val="style23"/>
+              <w:suppressLineNumbers/>
+              <w:spacing w:after="200" w:before="0"/>
+              <w:contextualSpacing w:val="false"/>
             </w:pPr>
             <w:r>
               <w:rPr>
@@ -1699,24 +1740,25 @@
         </w:tc>
         <w:tc>
           <w:tcPr>
-            <w:tcW w:type="dxa" w:w="1790"/>
-            <w:tcBorders>
-              <w:left w:color="000001" w:space="0" w:sz="2" w:val="single"/>
-              <w:bottom w:color="000001" w:space="0" w:sz="2" w:val="single"/>
-            </w:tcBorders>
-            <w:shd w:fill="FFFFFF" w:val="clear"/>
-            <w:tcMar>
-              <w:top w:type="dxa" w:w="0"/>
-              <w:left w:type="dxa" w:w="108"/>
-              <w:bottom w:type="dxa" w:w="0"/>
-              <w:right w:type="dxa" w:w="108"/>
-            </w:tcMar>
-          </w:tcPr>
-          <w:p>
-            <w:pPr>
-              <w:pStyle w:val="style23"/>
-              <w:suppressLineNumbers/>
-              <w:spacing w:after="200" w:before="0"/>
+            <w:tcW w:type="dxa" w:w="1662"/>
+            <w:tcBorders>
+              <w:left w:color="000001" w:space="0" w:sz="2" w:val="single"/>
+              <w:bottom w:color="000001" w:space="0" w:sz="2" w:val="single"/>
+            </w:tcBorders>
+            <w:shd w:fill="FFFFFF" w:val="clear"/>
+            <w:tcMar>
+              <w:top w:type="dxa" w:w="0"/>
+              <w:left w:type="dxa" w:w="108"/>
+              <w:bottom w:type="dxa" w:w="0"/>
+              <w:right w:type="dxa" w:w="108"/>
+            </w:tcMar>
+          </w:tcPr>
+          <w:p>
+            <w:pPr>
+              <w:pStyle w:val="style23"/>
+              <w:suppressLineNumbers/>
+              <w:spacing w:after="200" w:before="0"/>
+              <w:contextualSpacing w:val="false"/>
             </w:pPr>
             <w:r>
               <w:rPr>
@@ -1731,24 +1773,25 @@
         </w:tc>
         <w:tc>
           <w:tcPr>
-            <w:tcW w:type="dxa" w:w="1790"/>
-            <w:tcBorders>
-              <w:left w:color="000001" w:space="0" w:sz="2" w:val="single"/>
-              <w:bottom w:color="000001" w:space="0" w:sz="2" w:val="single"/>
-            </w:tcBorders>
-            <w:shd w:fill="FFFFFF" w:val="clear"/>
-            <w:tcMar>
-              <w:top w:type="dxa" w:w="0"/>
-              <w:left w:type="dxa" w:w="108"/>
-              <w:bottom w:type="dxa" w:w="0"/>
-              <w:right w:type="dxa" w:w="108"/>
-            </w:tcMar>
-          </w:tcPr>
-          <w:p>
-            <w:pPr>
-              <w:pStyle w:val="style23"/>
-              <w:suppressLineNumbers/>
-              <w:spacing w:after="200" w:before="0"/>
+            <w:tcW w:type="dxa" w:w="1662"/>
+            <w:tcBorders>
+              <w:left w:color="000001" w:space="0" w:sz="2" w:val="single"/>
+              <w:bottom w:color="000001" w:space="0" w:sz="2" w:val="single"/>
+            </w:tcBorders>
+            <w:shd w:fill="FFFFFF" w:val="clear"/>
+            <w:tcMar>
+              <w:top w:type="dxa" w:w="0"/>
+              <w:left w:type="dxa" w:w="108"/>
+              <w:bottom w:type="dxa" w:w="0"/>
+              <w:right w:type="dxa" w:w="108"/>
+            </w:tcMar>
+          </w:tcPr>
+          <w:p>
+            <w:pPr>
+              <w:pStyle w:val="style23"/>
+              <w:suppressLineNumbers/>
+              <w:spacing w:after="200" w:before="0"/>
+              <w:contextualSpacing w:val="false"/>
             </w:pPr>
             <w:r>
               <w:rPr>
@@ -1763,24 +1806,25 @@
         </w:tc>
         <w:tc>
           <w:tcPr>
-            <w:tcW w:type="dxa" w:w="1791"/>
-            <w:tcBorders>
-              <w:left w:color="000001" w:space="0" w:sz="2" w:val="single"/>
-              <w:bottom w:color="000001" w:space="0" w:sz="2" w:val="single"/>
-            </w:tcBorders>
-            <w:shd w:fill="FFFFFF" w:val="clear"/>
-            <w:tcMar>
-              <w:top w:type="dxa" w:w="0"/>
-              <w:left w:type="dxa" w:w="108"/>
-              <w:bottom w:type="dxa" w:w="0"/>
-              <w:right w:type="dxa" w:w="108"/>
-            </w:tcMar>
-          </w:tcPr>
-          <w:p>
-            <w:pPr>
-              <w:pStyle w:val="style23"/>
-              <w:suppressLineNumbers/>
-              <w:spacing w:after="200" w:before="0"/>
+            <w:tcW w:type="dxa" w:w="1662"/>
+            <w:tcBorders>
+              <w:left w:color="000001" w:space="0" w:sz="2" w:val="single"/>
+              <w:bottom w:color="000001" w:space="0" w:sz="2" w:val="single"/>
+            </w:tcBorders>
+            <w:shd w:fill="FFFFFF" w:val="clear"/>
+            <w:tcMar>
+              <w:top w:type="dxa" w:w="0"/>
+              <w:left w:type="dxa" w:w="108"/>
+              <w:bottom w:type="dxa" w:w="0"/>
+              <w:right w:type="dxa" w:w="108"/>
+            </w:tcMar>
+          </w:tcPr>
+          <w:p>
+            <w:pPr>
+              <w:pStyle w:val="style23"/>
+              <w:suppressLineNumbers/>
+              <w:spacing w:after="200" w:before="0"/>
+              <w:contextualSpacing w:val="false"/>
             </w:pPr>
             <w:r>
               <w:rPr>
@@ -1795,24 +1839,25 @@
         </w:tc>
         <w:tc>
           <w:tcPr>
-            <w:tcW w:type="dxa" w:w="1790"/>
-            <w:tcBorders>
-              <w:left w:color="000001" w:space="0" w:sz="2" w:val="single"/>
-              <w:bottom w:color="000001" w:space="0" w:sz="2" w:val="single"/>
-            </w:tcBorders>
-            <w:shd w:fill="FFFFFF" w:val="clear"/>
-            <w:tcMar>
-              <w:top w:type="dxa" w:w="0"/>
-              <w:left w:type="dxa" w:w="108"/>
-              <w:bottom w:type="dxa" w:w="0"/>
-              <w:right w:type="dxa" w:w="108"/>
-            </w:tcMar>
-          </w:tcPr>
-          <w:p>
-            <w:pPr>
-              <w:pStyle w:val="style23"/>
-              <w:suppressLineNumbers/>
-              <w:spacing w:after="200" w:before="0"/>
+            <w:tcW w:type="dxa" w:w="1662"/>
+            <w:tcBorders>
+              <w:left w:color="000001" w:space="0" w:sz="2" w:val="single"/>
+              <w:bottom w:color="000001" w:space="0" w:sz="2" w:val="single"/>
+            </w:tcBorders>
+            <w:shd w:fill="FFFFFF" w:val="clear"/>
+            <w:tcMar>
+              <w:top w:type="dxa" w:w="0"/>
+              <w:left w:type="dxa" w:w="108"/>
+              <w:bottom w:type="dxa" w:w="0"/>
+              <w:right w:type="dxa" w:w="108"/>
+            </w:tcMar>
+          </w:tcPr>
+          <w:p>
+            <w:pPr>
+              <w:pStyle w:val="style23"/>
+              <w:suppressLineNumbers/>
+              <w:spacing w:after="200" w:before="0"/>
+              <w:contextualSpacing w:val="false"/>
             </w:pPr>
             <w:r>
               <w:rPr>
@@ -1827,7 +1872,7 @@
         </w:tc>
         <w:tc>
           <w:tcPr>
-            <w:tcW w:type="dxa" w:w="2685"/>
+            <w:tcW w:type="dxa" w:w="4380"/>
             <w:gridSpan w:val="2"/>
             <w:vMerge w:val="restart"/>
             <w:tcBorders>
@@ -1848,6 +1893,7 @@
               <w:pStyle w:val="style23"/>
               <w:suppressLineNumbers/>
               <w:spacing w:after="200" w:before="0"/>
+              <w:contextualSpacing w:val="false"/>
             </w:pPr>
             <w:r>
               <w:rPr/>
@@ -1861,7 +1907,7 @@
         </w:trPr>
         <w:tc>
           <w:tcPr>
-            <w:tcW w:type="dxa" w:w="1790"/>
+            <w:tcW w:type="dxa" w:w="1662"/>
             <w:vMerge w:val="continue"/>
             <w:tcBorders>
               <w:left w:color="000001" w:space="0" w:sz="2" w:val="single"/>
@@ -1880,6 +1926,7 @@
               <w:pStyle w:val="style23"/>
               <w:suppressLineNumbers/>
               <w:spacing w:after="200" w:before="0"/>
+              <w:contextualSpacing w:val="false"/>
             </w:pPr>
             <w:r>
               <w:rPr/>
@@ -1888,7 +1935,7 @@
         </w:tc>
         <w:tc>
           <w:tcPr>
-            <w:tcW w:type="dxa" w:w="1790"/>
+            <w:tcW w:type="dxa" w:w="1662"/>
             <w:vMerge w:val="continue"/>
             <w:tcBorders>
               <w:left w:color="000001" w:space="0" w:sz="2" w:val="single"/>
@@ -1907,6 +1954,7 @@
               <w:pStyle w:val="style23"/>
               <w:suppressLineNumbers/>
               <w:spacing w:after="200" w:before="0"/>
+              <w:contextualSpacing w:val="false"/>
             </w:pPr>
             <w:r>
               <w:rPr/>
@@ -1915,7 +1963,7 @@
         </w:tc>
         <w:tc>
           <w:tcPr>
-            <w:tcW w:type="dxa" w:w="1790"/>
+            <w:tcW w:type="dxa" w:w="1662"/>
             <w:vMerge w:val="continue"/>
             <w:tcBorders>
               <w:left w:color="000001" w:space="0" w:sz="2" w:val="single"/>
@@ -1934,6 +1982,7 @@
               <w:pStyle w:val="style23"/>
               <w:suppressLineNumbers/>
               <w:spacing w:after="200" w:before="0"/>
+              <w:contextualSpacing w:val="false"/>
             </w:pPr>
             <w:r>
               <w:rPr/>
@@ -1942,24 +1991,25 @@
         </w:tc>
         <w:tc>
           <w:tcPr>
-            <w:tcW w:type="dxa" w:w="1791"/>
-            <w:tcBorders>
-              <w:left w:color="000001" w:space="0" w:sz="2" w:val="single"/>
-              <w:bottom w:color="000001" w:space="0" w:sz="2" w:val="single"/>
-            </w:tcBorders>
-            <w:shd w:fill="FFFFFF" w:val="clear"/>
-            <w:tcMar>
-              <w:top w:type="dxa" w:w="0"/>
-              <w:left w:type="dxa" w:w="108"/>
-              <w:bottom w:type="dxa" w:w="0"/>
-              <w:right w:type="dxa" w:w="108"/>
-            </w:tcMar>
-          </w:tcPr>
-          <w:p>
-            <w:pPr>
-              <w:pStyle w:val="style23"/>
-              <w:suppressLineNumbers/>
-              <w:spacing w:after="200" w:before="0"/>
+            <w:tcW w:type="dxa" w:w="1662"/>
+            <w:tcBorders>
+              <w:left w:color="000001" w:space="0" w:sz="2" w:val="single"/>
+              <w:bottom w:color="000001" w:space="0" w:sz="2" w:val="single"/>
+            </w:tcBorders>
+            <w:shd w:fill="FFFFFF" w:val="clear"/>
+            <w:tcMar>
+              <w:top w:type="dxa" w:w="0"/>
+              <w:left w:type="dxa" w:w="108"/>
+              <w:bottom w:type="dxa" w:w="0"/>
+              <w:right w:type="dxa" w:w="108"/>
+            </w:tcMar>
+          </w:tcPr>
+          <w:p>
+            <w:pPr>
+              <w:pStyle w:val="style23"/>
+              <w:suppressLineNumbers/>
+              <w:spacing w:after="200" w:before="0"/>
+              <w:contextualSpacing w:val="false"/>
             </w:pPr>
             <w:r>
               <w:rPr>
@@ -1974,24 +2024,25 @@
         </w:tc>
         <w:tc>
           <w:tcPr>
-            <w:tcW w:type="dxa" w:w="1790"/>
-            <w:tcBorders>
-              <w:left w:color="000001" w:space="0" w:sz="2" w:val="single"/>
-              <w:bottom w:color="000001" w:space="0" w:sz="2" w:val="single"/>
-            </w:tcBorders>
-            <w:shd w:fill="FFFFFF" w:val="clear"/>
-            <w:tcMar>
-              <w:top w:type="dxa" w:w="0"/>
-              <w:left w:type="dxa" w:w="108"/>
-              <w:bottom w:type="dxa" w:w="0"/>
-              <w:right w:type="dxa" w:w="108"/>
-            </w:tcMar>
-          </w:tcPr>
-          <w:p>
-            <w:pPr>
-              <w:pStyle w:val="style23"/>
-              <w:suppressLineNumbers/>
-              <w:spacing w:after="200" w:before="0"/>
+            <w:tcW w:type="dxa" w:w="1662"/>
+            <w:tcBorders>
+              <w:left w:color="000001" w:space="0" w:sz="2" w:val="single"/>
+              <w:bottom w:color="000001" w:space="0" w:sz="2" w:val="single"/>
+            </w:tcBorders>
+            <w:shd w:fill="FFFFFF" w:val="clear"/>
+            <w:tcMar>
+              <w:top w:type="dxa" w:w="0"/>
+              <w:left w:type="dxa" w:w="108"/>
+              <w:bottom w:type="dxa" w:w="0"/>
+              <w:right w:type="dxa" w:w="108"/>
+            </w:tcMar>
+          </w:tcPr>
+          <w:p>
+            <w:pPr>
+              <w:pStyle w:val="style23"/>
+              <w:suppressLineNumbers/>
+              <w:spacing w:after="200" w:before="0"/>
+              <w:contextualSpacing w:val="false"/>
             </w:pPr>
             <w:r>
               <w:rPr>
@@ -2006,7 +2057,7 @@
         </w:tc>
         <w:tc>
           <w:tcPr>
-            <w:tcW w:type="dxa" w:w="2685"/>
+            <w:tcW w:type="dxa" w:w="4380"/>
             <w:gridSpan w:val="2"/>
             <w:vMerge w:val="continue"/>
             <w:tcBorders>
@@ -2027,6 +2078,7 @@
               <w:pStyle w:val="style23"/>
               <w:suppressLineNumbers/>
               <w:spacing w:after="200" w:before="0"/>
+              <w:contextualSpacing w:val="false"/>
             </w:pPr>
             <w:r>
               <w:rPr/>
@@ -2040,7 +2092,7 @@
         </w:trPr>
         <w:tc>
           <w:tcPr>
-            <w:tcW w:type="dxa" w:w="1790"/>
+            <w:tcW w:type="dxa" w:w="1662"/>
             <w:vMerge w:val="continue"/>
             <w:tcBorders>
               <w:left w:color="000001" w:space="0" w:sz="2" w:val="single"/>
@@ -2059,6 +2111,7 @@
               <w:pStyle w:val="style23"/>
               <w:suppressLineNumbers/>
               <w:spacing w:after="200" w:before="0"/>
+              <w:contextualSpacing w:val="false"/>
             </w:pPr>
             <w:r>
               <w:rPr/>
@@ -2067,24 +2120,25 @@
         </w:tc>
         <w:tc>
           <w:tcPr>
-            <w:tcW w:type="dxa" w:w="1790"/>
-            <w:tcBorders>
-              <w:left w:color="000001" w:space="0" w:sz="2" w:val="single"/>
-              <w:bottom w:color="000001" w:space="0" w:sz="2" w:val="single"/>
-            </w:tcBorders>
-            <w:shd w:fill="FFFFFF" w:val="clear"/>
-            <w:tcMar>
-              <w:top w:type="dxa" w:w="0"/>
-              <w:left w:type="dxa" w:w="108"/>
-              <w:bottom w:type="dxa" w:w="0"/>
-              <w:right w:type="dxa" w:w="108"/>
-            </w:tcMar>
-          </w:tcPr>
-          <w:p>
-            <w:pPr>
-              <w:pStyle w:val="style23"/>
-              <w:suppressLineNumbers/>
-              <w:spacing w:after="200" w:before="0"/>
+            <w:tcW w:type="dxa" w:w="1662"/>
+            <w:tcBorders>
+              <w:left w:color="000001" w:space="0" w:sz="2" w:val="single"/>
+              <w:bottom w:color="000001" w:space="0" w:sz="2" w:val="single"/>
+            </w:tcBorders>
+            <w:shd w:fill="FFFFFF" w:val="clear"/>
+            <w:tcMar>
+              <w:top w:type="dxa" w:w="0"/>
+              <w:left w:type="dxa" w:w="108"/>
+              <w:bottom w:type="dxa" w:w="0"/>
+              <w:right w:type="dxa" w:w="108"/>
+            </w:tcMar>
+          </w:tcPr>
+          <w:p>
+            <w:pPr>
+              <w:pStyle w:val="style23"/>
+              <w:suppressLineNumbers/>
+              <w:spacing w:after="200" w:before="0"/>
+              <w:contextualSpacing w:val="false"/>
             </w:pPr>
             <w:r>
               <w:rPr>
@@ -2099,24 +2153,25 @@
         </w:tc>
         <w:tc>
           <w:tcPr>
-            <w:tcW w:type="dxa" w:w="1790"/>
-            <w:tcBorders>
-              <w:left w:color="000001" w:space="0" w:sz="2" w:val="single"/>
-              <w:bottom w:color="000001" w:space="0" w:sz="2" w:val="single"/>
-            </w:tcBorders>
-            <w:shd w:fill="FFFFFF" w:val="clear"/>
-            <w:tcMar>
-              <w:top w:type="dxa" w:w="0"/>
-              <w:left w:type="dxa" w:w="108"/>
-              <w:bottom w:type="dxa" w:w="0"/>
-              <w:right w:type="dxa" w:w="108"/>
-            </w:tcMar>
-          </w:tcPr>
-          <w:p>
-            <w:pPr>
-              <w:pStyle w:val="style23"/>
-              <w:suppressLineNumbers/>
-              <w:spacing w:after="200" w:before="0"/>
+            <w:tcW w:type="dxa" w:w="1662"/>
+            <w:tcBorders>
+              <w:left w:color="000001" w:space="0" w:sz="2" w:val="single"/>
+              <w:bottom w:color="000001" w:space="0" w:sz="2" w:val="single"/>
+            </w:tcBorders>
+            <w:shd w:fill="FFFFFF" w:val="clear"/>
+            <w:tcMar>
+              <w:top w:type="dxa" w:w="0"/>
+              <w:left w:type="dxa" w:w="108"/>
+              <w:bottom w:type="dxa" w:w="0"/>
+              <w:right w:type="dxa" w:w="108"/>
+            </w:tcMar>
+          </w:tcPr>
+          <w:p>
+            <w:pPr>
+              <w:pStyle w:val="style23"/>
+              <w:suppressLineNumbers/>
+              <w:spacing w:after="200" w:before="0"/>
+              <w:contextualSpacing w:val="false"/>
             </w:pPr>
             <w:r>
               <w:rPr>
@@ -2131,24 +2186,25 @@
         </w:tc>
         <w:tc>
           <w:tcPr>
-            <w:tcW w:type="dxa" w:w="1791"/>
-            <w:tcBorders>
-              <w:left w:color="000001" w:space="0" w:sz="2" w:val="single"/>
-              <w:bottom w:color="000001" w:space="0" w:sz="2" w:val="single"/>
-            </w:tcBorders>
-            <w:shd w:fill="FFFFFF" w:val="clear"/>
-            <w:tcMar>
-              <w:top w:type="dxa" w:w="0"/>
-              <w:left w:type="dxa" w:w="108"/>
-              <w:bottom w:type="dxa" w:w="0"/>
-              <w:right w:type="dxa" w:w="108"/>
-            </w:tcMar>
-          </w:tcPr>
-          <w:p>
-            <w:pPr>
-              <w:pStyle w:val="style23"/>
-              <w:suppressLineNumbers/>
-              <w:spacing w:after="200" w:before="0"/>
+            <w:tcW w:type="dxa" w:w="1662"/>
+            <w:tcBorders>
+              <w:left w:color="000001" w:space="0" w:sz="2" w:val="single"/>
+              <w:bottom w:color="000001" w:space="0" w:sz="2" w:val="single"/>
+            </w:tcBorders>
+            <w:shd w:fill="FFFFFF" w:val="clear"/>
+            <w:tcMar>
+              <w:top w:type="dxa" w:w="0"/>
+              <w:left w:type="dxa" w:w="108"/>
+              <w:bottom w:type="dxa" w:w="0"/>
+              <w:right w:type="dxa" w:w="108"/>
+            </w:tcMar>
+          </w:tcPr>
+          <w:p>
+            <w:pPr>
+              <w:pStyle w:val="style23"/>
+              <w:suppressLineNumbers/>
+              <w:spacing w:after="200" w:before="0"/>
+              <w:contextualSpacing w:val="false"/>
             </w:pPr>
             <w:r>
               <w:rPr>
@@ -2163,24 +2219,25 @@
         </w:tc>
         <w:tc>
           <w:tcPr>
-            <w:tcW w:type="dxa" w:w="1790"/>
-            <w:tcBorders>
-              <w:left w:color="000001" w:space="0" w:sz="2" w:val="single"/>
-              <w:bottom w:color="000001" w:space="0" w:sz="2" w:val="single"/>
-            </w:tcBorders>
-            <w:shd w:fill="FFFFFF" w:val="clear"/>
-            <w:tcMar>
-              <w:top w:type="dxa" w:w="0"/>
-              <w:left w:type="dxa" w:w="108"/>
-              <w:bottom w:type="dxa" w:w="0"/>
-              <w:right w:type="dxa" w:w="108"/>
-            </w:tcMar>
-          </w:tcPr>
-          <w:p>
-            <w:pPr>
-              <w:pStyle w:val="style23"/>
-              <w:suppressLineNumbers/>
-              <w:spacing w:after="200" w:before="0"/>
+            <w:tcW w:type="dxa" w:w="1662"/>
+            <w:tcBorders>
+              <w:left w:color="000001" w:space="0" w:sz="2" w:val="single"/>
+              <w:bottom w:color="000001" w:space="0" w:sz="2" w:val="single"/>
+            </w:tcBorders>
+            <w:shd w:fill="FFFFFF" w:val="clear"/>
+            <w:tcMar>
+              <w:top w:type="dxa" w:w="0"/>
+              <w:left w:type="dxa" w:w="108"/>
+              <w:bottom w:type="dxa" w:w="0"/>
+              <w:right w:type="dxa" w:w="108"/>
+            </w:tcMar>
+          </w:tcPr>
+          <w:p>
+            <w:pPr>
+              <w:pStyle w:val="style23"/>
+              <w:suppressLineNumbers/>
+              <w:spacing w:after="200" w:before="0"/>
+              <w:contextualSpacing w:val="false"/>
             </w:pPr>
             <w:r>
               <w:rPr>
@@ -2195,24 +2252,25 @@
         </w:tc>
         <w:tc>
           <w:tcPr>
-            <w:tcW w:type="dxa" w:w="2685"/>
-            <w:tcBorders>
-              <w:left w:color="000001" w:space="0" w:sz="2" w:val="single"/>
-              <w:bottom w:color="000001" w:space="0" w:sz="2" w:val="single"/>
-            </w:tcBorders>
-            <w:shd w:fill="FFFFFF" w:val="clear"/>
-            <w:tcMar>
-              <w:top w:type="dxa" w:w="0"/>
-              <w:left w:type="dxa" w:w="108"/>
-              <w:bottom w:type="dxa" w:w="0"/>
-              <w:right w:type="dxa" w:w="108"/>
-            </w:tcMar>
-          </w:tcPr>
-          <w:p>
-            <w:pPr>
-              <w:pStyle w:val="style23"/>
-              <w:suppressLineNumbers/>
-              <w:spacing w:after="200" w:before="0"/>
+            <w:tcW w:type="dxa" w:w="4305"/>
+            <w:tcBorders>
+              <w:left w:color="000001" w:space="0" w:sz="2" w:val="single"/>
+              <w:bottom w:color="000001" w:space="0" w:sz="2" w:val="single"/>
+            </w:tcBorders>
+            <w:shd w:fill="FFFFFF" w:val="clear"/>
+            <w:tcMar>
+              <w:top w:type="dxa" w:w="0"/>
+              <w:left w:type="dxa" w:w="108"/>
+              <w:bottom w:type="dxa" w:w="0"/>
+              <w:right w:type="dxa" w:w="108"/>
+            </w:tcMar>
+          </w:tcPr>
+          <w:p>
+            <w:pPr>
+              <w:pStyle w:val="style23"/>
+              <w:suppressLineNumbers/>
+              <w:spacing w:after="200" w:before="0"/>
+              <w:contextualSpacing w:val="false"/>
             </w:pPr>
             <w:r>
               <w:rPr>
@@ -2227,7 +2285,7 @@
         </w:tc>
         <w:tc>
           <w:tcPr>
-            <w:tcW w:type="dxa" w:w="2686"/>
+            <w:tcW w:type="dxa" w:w="75"/>
             <w:tcBorders>
               <w:left w:color="000001" w:space="0" w:sz="2" w:val="single"/>
               <w:bottom w:color="000001" w:space="0" w:sz="2" w:val="single"/>
@@ -2246,6 +2304,7 @@
               <w:pStyle w:val="style23"/>
               <w:suppressLineNumbers/>
               <w:spacing w:after="200" w:before="0"/>
+              <w:contextualSpacing w:val="false"/>
             </w:pPr>
             <w:r>
               <w:rPr>
@@ -2265,7 +2324,7 @@
         </w:trPr>
         <w:tc>
           <w:tcPr>
-            <w:tcW w:type="dxa" w:w="1790"/>
+            <w:tcW w:type="dxa" w:w="1662"/>
             <w:vMerge w:val="continue"/>
             <w:tcBorders>
               <w:left w:color="000001" w:space="0" w:sz="2" w:val="single"/>
@@ -2284,6 +2343,7 @@
               <w:pStyle w:val="style23"/>
               <w:suppressLineNumbers/>
               <w:spacing w:after="200" w:before="0"/>
+              <w:contextualSpacing w:val="false"/>
             </w:pPr>
             <w:r>
               <w:rPr/>
@@ -2292,24 +2352,25 @@
         </w:tc>
         <w:tc>
           <w:tcPr>
-            <w:tcW w:type="dxa" w:w="1790"/>
-            <w:tcBorders>
-              <w:left w:color="000001" w:space="0" w:sz="2" w:val="single"/>
-              <w:bottom w:color="000001" w:space="0" w:sz="2" w:val="single"/>
-            </w:tcBorders>
-            <w:shd w:fill="FFFFFF" w:val="clear"/>
-            <w:tcMar>
-              <w:top w:type="dxa" w:w="0"/>
-              <w:left w:type="dxa" w:w="108"/>
-              <w:bottom w:type="dxa" w:w="0"/>
-              <w:right w:type="dxa" w:w="108"/>
-            </w:tcMar>
-          </w:tcPr>
-          <w:p>
-            <w:pPr>
-              <w:pStyle w:val="style23"/>
-              <w:suppressLineNumbers/>
-              <w:spacing w:after="200" w:before="0"/>
+            <w:tcW w:type="dxa" w:w="1662"/>
+            <w:tcBorders>
+              <w:left w:color="000001" w:space="0" w:sz="2" w:val="single"/>
+              <w:bottom w:color="000001" w:space="0" w:sz="2" w:val="single"/>
+            </w:tcBorders>
+            <w:shd w:fill="FFFFFF" w:val="clear"/>
+            <w:tcMar>
+              <w:top w:type="dxa" w:w="0"/>
+              <w:left w:type="dxa" w:w="108"/>
+              <w:bottom w:type="dxa" w:w="0"/>
+              <w:right w:type="dxa" w:w="108"/>
+            </w:tcMar>
+          </w:tcPr>
+          <w:p>
+            <w:pPr>
+              <w:pStyle w:val="style23"/>
+              <w:suppressLineNumbers/>
+              <w:spacing w:after="200" w:before="0"/>
+              <w:contextualSpacing w:val="false"/>
             </w:pPr>
             <w:r>
               <w:rPr>
@@ -2324,24 +2385,25 @@
         </w:tc>
         <w:tc>
           <w:tcPr>
-            <w:tcW w:type="dxa" w:w="1790"/>
-            <w:tcBorders>
-              <w:left w:color="000001" w:space="0" w:sz="2" w:val="single"/>
-              <w:bottom w:color="000001" w:space="0" w:sz="2" w:val="single"/>
-            </w:tcBorders>
-            <w:shd w:fill="FFFFFF" w:val="clear"/>
-            <w:tcMar>
-              <w:top w:type="dxa" w:w="0"/>
-              <w:left w:type="dxa" w:w="108"/>
-              <w:bottom w:type="dxa" w:w="0"/>
-              <w:right w:type="dxa" w:w="108"/>
-            </w:tcMar>
-          </w:tcPr>
-          <w:p>
-            <w:pPr>
-              <w:pStyle w:val="style23"/>
-              <w:suppressLineNumbers/>
-              <w:spacing w:after="200" w:before="0"/>
+            <w:tcW w:type="dxa" w:w="1662"/>
+            <w:tcBorders>
+              <w:left w:color="000001" w:space="0" w:sz="2" w:val="single"/>
+              <w:bottom w:color="000001" w:space="0" w:sz="2" w:val="single"/>
+            </w:tcBorders>
+            <w:shd w:fill="FFFFFF" w:val="clear"/>
+            <w:tcMar>
+              <w:top w:type="dxa" w:w="0"/>
+              <w:left w:type="dxa" w:w="108"/>
+              <w:bottom w:type="dxa" w:w="0"/>
+              <w:right w:type="dxa" w:w="108"/>
+            </w:tcMar>
+          </w:tcPr>
+          <w:p>
+            <w:pPr>
+              <w:pStyle w:val="style23"/>
+              <w:suppressLineNumbers/>
+              <w:spacing w:after="200" w:before="0"/>
+              <w:contextualSpacing w:val="false"/>
             </w:pPr>
             <w:r>
               <w:rPr>
@@ -2356,24 +2418,25 @@
         </w:tc>
         <w:tc>
           <w:tcPr>
-            <w:tcW w:type="dxa" w:w="1791"/>
-            <w:tcBorders>
-              <w:left w:color="000001" w:space="0" w:sz="2" w:val="single"/>
-              <w:bottom w:color="000001" w:space="0" w:sz="2" w:val="single"/>
-            </w:tcBorders>
-            <w:shd w:fill="FFFFFF" w:val="clear"/>
-            <w:tcMar>
-              <w:top w:type="dxa" w:w="0"/>
-              <w:left w:type="dxa" w:w="108"/>
-              <w:bottom w:type="dxa" w:w="0"/>
-              <w:right w:type="dxa" w:w="108"/>
-            </w:tcMar>
-          </w:tcPr>
-          <w:p>
-            <w:pPr>
-              <w:pStyle w:val="style23"/>
-              <w:suppressLineNumbers/>
-              <w:spacing w:after="200" w:before="0"/>
+            <w:tcW w:type="dxa" w:w="1662"/>
+            <w:tcBorders>
+              <w:left w:color="000001" w:space="0" w:sz="2" w:val="single"/>
+              <w:bottom w:color="000001" w:space="0" w:sz="2" w:val="single"/>
+            </w:tcBorders>
+            <w:shd w:fill="FFFFFF" w:val="clear"/>
+            <w:tcMar>
+              <w:top w:type="dxa" w:w="0"/>
+              <w:left w:type="dxa" w:w="108"/>
+              <w:bottom w:type="dxa" w:w="0"/>
+              <w:right w:type="dxa" w:w="108"/>
+            </w:tcMar>
+          </w:tcPr>
+          <w:p>
+            <w:pPr>
+              <w:pStyle w:val="style23"/>
+              <w:suppressLineNumbers/>
+              <w:spacing w:after="200" w:before="0"/>
+              <w:contextualSpacing w:val="false"/>
             </w:pPr>
             <w:r>
               <w:rPr>
@@ -2388,24 +2451,25 @@
         </w:tc>
         <w:tc>
           <w:tcPr>
-            <w:tcW w:type="dxa" w:w="1790"/>
-            <w:tcBorders>
-              <w:left w:color="000001" w:space="0" w:sz="2" w:val="single"/>
-              <w:bottom w:color="000001" w:space="0" w:sz="2" w:val="single"/>
-            </w:tcBorders>
-            <w:shd w:fill="FFFFFF" w:val="clear"/>
-            <w:tcMar>
-              <w:top w:type="dxa" w:w="0"/>
-              <w:left w:type="dxa" w:w="108"/>
-              <w:bottom w:type="dxa" w:w="0"/>
-              <w:right w:type="dxa" w:w="108"/>
-            </w:tcMar>
-          </w:tcPr>
-          <w:p>
-            <w:pPr>
-              <w:pStyle w:val="style23"/>
-              <w:suppressLineNumbers/>
-              <w:spacing w:after="200" w:before="0"/>
+            <w:tcW w:type="dxa" w:w="1662"/>
+            <w:tcBorders>
+              <w:left w:color="000001" w:space="0" w:sz="2" w:val="single"/>
+              <w:bottom w:color="000001" w:space="0" w:sz="2" w:val="single"/>
+            </w:tcBorders>
+            <w:shd w:fill="FFFFFF" w:val="clear"/>
+            <w:tcMar>
+              <w:top w:type="dxa" w:w="0"/>
+              <w:left w:type="dxa" w:w="108"/>
+              <w:bottom w:type="dxa" w:w="0"/>
+              <w:right w:type="dxa" w:w="108"/>
+            </w:tcMar>
+          </w:tcPr>
+          <w:p>
+            <w:pPr>
+              <w:pStyle w:val="style23"/>
+              <w:suppressLineNumbers/>
+              <w:spacing w:after="200" w:before="0"/>
+              <w:contextualSpacing w:val="false"/>
             </w:pPr>
             <w:r>
               <w:rPr>
@@ -2420,24 +2484,25 @@
         </w:tc>
         <w:tc>
           <w:tcPr>
-            <w:tcW w:type="dxa" w:w="2685"/>
-            <w:tcBorders>
-              <w:left w:color="000001" w:space="0" w:sz="2" w:val="single"/>
-              <w:bottom w:color="000001" w:space="0" w:sz="2" w:val="single"/>
-            </w:tcBorders>
-            <w:shd w:fill="FFFFFF" w:val="clear"/>
-            <w:tcMar>
-              <w:top w:type="dxa" w:w="0"/>
-              <w:left w:type="dxa" w:w="108"/>
-              <w:bottom w:type="dxa" w:w="0"/>
-              <w:right w:type="dxa" w:w="108"/>
-            </w:tcMar>
-          </w:tcPr>
-          <w:p>
-            <w:pPr>
-              <w:pStyle w:val="style23"/>
-              <w:suppressLineNumbers/>
-              <w:spacing w:after="200" w:before="0"/>
+            <w:tcW w:type="dxa" w:w="4305"/>
+            <w:tcBorders>
+              <w:left w:color="000001" w:space="0" w:sz="2" w:val="single"/>
+              <w:bottom w:color="000001" w:space="0" w:sz="2" w:val="single"/>
+            </w:tcBorders>
+            <w:shd w:fill="FFFFFF" w:val="clear"/>
+            <w:tcMar>
+              <w:top w:type="dxa" w:w="0"/>
+              <w:left w:type="dxa" w:w="108"/>
+              <w:bottom w:type="dxa" w:w="0"/>
+              <w:right w:type="dxa" w:w="108"/>
+            </w:tcMar>
+          </w:tcPr>
+          <w:p>
+            <w:pPr>
+              <w:pStyle w:val="style23"/>
+              <w:suppressLineNumbers/>
+              <w:spacing w:after="200" w:before="0"/>
+              <w:contextualSpacing w:val="false"/>
             </w:pPr>
             <w:r>
               <w:rPr>
@@ -2452,7 +2517,7 @@
         </w:tc>
         <w:tc>
           <w:tcPr>
-            <w:tcW w:type="dxa" w:w="2686"/>
+            <w:tcW w:type="dxa" w:w="75"/>
             <w:vMerge w:val="restart"/>
             <w:tcBorders>
               <w:top w:color="000001" w:space="0" w:sz="2" w:val="single"/>
@@ -2473,6 +2538,7 @@
               <w:pStyle w:val="style23"/>
               <w:suppressLineNumbers/>
               <w:spacing w:after="200" w:before="0"/>
+              <w:contextualSpacing w:val="false"/>
             </w:pPr>
             <w:r>
               <w:rPr>
@@ -2493,7 +2559,7 @@
         </w:trPr>
         <w:tc>
           <w:tcPr>
-            <w:tcW w:type="dxa" w:w="1790"/>
+            <w:tcW w:type="dxa" w:w="1662"/>
             <w:vMerge w:val="continue"/>
             <w:tcBorders>
               <w:left w:color="000001" w:space="0" w:sz="2" w:val="single"/>
@@ -2512,6 +2578,7 @@
               <w:pStyle w:val="style23"/>
               <w:suppressLineNumbers/>
               <w:spacing w:after="200" w:before="0"/>
+              <w:contextualSpacing w:val="false"/>
             </w:pPr>
             <w:r>
               <w:rPr/>
@@ -2520,7 +2587,7 @@
         </w:tc>
         <w:tc>
           <w:tcPr>
-            <w:tcW w:type="dxa" w:w="1790"/>
+            <w:tcW w:type="dxa" w:w="1662"/>
             <w:vMerge w:val="continue"/>
             <w:tcBorders>
               <w:left w:color="000001" w:space="0" w:sz="2" w:val="single"/>
@@ -2539,6 +2606,7 @@
               <w:pStyle w:val="style23"/>
               <w:suppressLineNumbers/>
               <w:spacing w:after="200" w:before="0"/>
+              <w:contextualSpacing w:val="false"/>
             </w:pPr>
             <w:r>
               <w:rPr/>
@@ -2547,7 +2615,7 @@
         </w:tc>
         <w:tc>
           <w:tcPr>
-            <w:tcW w:type="dxa" w:w="1790"/>
+            <w:tcW w:type="dxa" w:w="1662"/>
             <w:vMerge w:val="continue"/>
             <w:tcBorders>
               <w:left w:color="000001" w:space="0" w:sz="2" w:val="single"/>
@@ -2566,6 +2634,7 @@
               <w:pStyle w:val="style23"/>
               <w:suppressLineNumbers/>
               <w:spacing w:after="200" w:before="0"/>
+              <w:contextualSpacing w:val="false"/>
             </w:pPr>
             <w:r>
               <w:rPr/>
@@ -2574,7 +2643,7 @@
         </w:tc>
         <w:tc>
           <w:tcPr>
-            <w:tcW w:type="dxa" w:w="1791"/>
+            <w:tcW w:type="dxa" w:w="1662"/>
             <w:vMerge w:val="continue"/>
             <w:tcBorders>
               <w:left w:color="000001" w:space="0" w:sz="2" w:val="single"/>
@@ -2593,6 +2662,7 @@
               <w:pStyle w:val="style23"/>
               <w:suppressLineNumbers/>
               <w:spacing w:after="200" w:before="0"/>
+              <w:contextualSpacing w:val="false"/>
             </w:pPr>
             <w:r>
               <w:rPr/>
@@ -2601,24 +2671,25 @@
         </w:tc>
         <w:tc>
           <w:tcPr>
-            <w:tcW w:type="dxa" w:w="1790"/>
-            <w:tcBorders>
-              <w:left w:color="000001" w:space="0" w:sz="2" w:val="single"/>
-              <w:bottom w:color="000001" w:space="0" w:sz="2" w:val="single"/>
-            </w:tcBorders>
-            <w:shd w:fill="FFFFFF" w:val="clear"/>
-            <w:tcMar>
-              <w:top w:type="dxa" w:w="0"/>
-              <w:left w:type="dxa" w:w="108"/>
-              <w:bottom w:type="dxa" w:w="0"/>
-              <w:right w:type="dxa" w:w="108"/>
-            </w:tcMar>
-          </w:tcPr>
-          <w:p>
-            <w:pPr>
-              <w:pStyle w:val="style23"/>
-              <w:suppressLineNumbers/>
-              <w:spacing w:after="200" w:before="0"/>
+            <w:tcW w:type="dxa" w:w="1662"/>
+            <w:tcBorders>
+              <w:left w:color="000001" w:space="0" w:sz="2" w:val="single"/>
+              <w:bottom w:color="000001" w:space="0" w:sz="2" w:val="single"/>
+            </w:tcBorders>
+            <w:shd w:fill="FFFFFF" w:val="clear"/>
+            <w:tcMar>
+              <w:top w:type="dxa" w:w="0"/>
+              <w:left w:type="dxa" w:w="108"/>
+              <w:bottom w:type="dxa" w:w="0"/>
+              <w:right w:type="dxa" w:w="108"/>
+            </w:tcMar>
+          </w:tcPr>
+          <w:p>
+            <w:pPr>
+              <w:pStyle w:val="style23"/>
+              <w:suppressLineNumbers/>
+              <w:spacing w:after="200" w:before="0"/>
+              <w:contextualSpacing w:val="false"/>
             </w:pPr>
             <w:r>
               <w:rPr>
@@ -2633,24 +2704,25 @@
         </w:tc>
         <w:tc>
           <w:tcPr>
-            <w:tcW w:type="dxa" w:w="2685"/>
-            <w:tcBorders>
-              <w:left w:color="000001" w:space="0" w:sz="2" w:val="single"/>
-              <w:bottom w:color="000001" w:space="0" w:sz="2" w:val="single"/>
-            </w:tcBorders>
-            <w:shd w:fill="FFFFFF" w:val="clear"/>
-            <w:tcMar>
-              <w:top w:type="dxa" w:w="0"/>
-              <w:left w:type="dxa" w:w="108"/>
-              <w:bottom w:type="dxa" w:w="0"/>
-              <w:right w:type="dxa" w:w="108"/>
-            </w:tcMar>
-          </w:tcPr>
-          <w:p>
-            <w:pPr>
-              <w:pStyle w:val="style23"/>
-              <w:suppressLineNumbers/>
-              <w:spacing w:after="200" w:before="0"/>
+            <w:tcW w:type="dxa" w:w="4305"/>
+            <w:tcBorders>
+              <w:left w:color="000001" w:space="0" w:sz="2" w:val="single"/>
+              <w:bottom w:color="000001" w:space="0" w:sz="2" w:val="single"/>
+            </w:tcBorders>
+            <w:shd w:fill="FFFFFF" w:val="clear"/>
+            <w:tcMar>
+              <w:top w:type="dxa" w:w="0"/>
+              <w:left w:type="dxa" w:w="108"/>
+              <w:bottom w:type="dxa" w:w="0"/>
+              <w:right w:type="dxa" w:w="108"/>
+            </w:tcMar>
+          </w:tcPr>
+          <w:p>
+            <w:pPr>
+              <w:pStyle w:val="style23"/>
+              <w:suppressLineNumbers/>
+              <w:spacing w:after="200" w:before="0"/>
+              <w:contextualSpacing w:val="false"/>
             </w:pPr>
             <w:r>
               <w:rPr>
@@ -2665,7 +2737,7 @@
         </w:tc>
         <w:tc>
           <w:tcPr>
-            <w:tcW w:type="dxa" w:w="2686"/>
+            <w:tcW w:type="dxa" w:w="75"/>
             <w:vMerge w:val="continue"/>
             <w:tcBorders>
               <w:left w:color="000001" w:space="0" w:sz="2" w:val="single"/>
@@ -2685,6 +2757,7 @@
               <w:pStyle w:val="style23"/>
               <w:suppressLineNumbers/>
               <w:spacing w:after="200" w:before="0"/>
+              <w:contextualSpacing w:val="false"/>
             </w:pPr>
             <w:r>
               <w:rPr/>
@@ -2698,7 +2771,7 @@
         </w:trPr>
         <w:tc>
           <w:tcPr>
-            <w:tcW w:type="dxa" w:w="1790"/>
+            <w:tcW w:type="dxa" w:w="1662"/>
             <w:vMerge w:val="continue"/>
             <w:tcBorders>
               <w:left w:color="000001" w:space="0" w:sz="2" w:val="single"/>
@@ -2717,6 +2790,7 @@
               <w:pStyle w:val="style23"/>
               <w:suppressLineNumbers/>
               <w:spacing w:after="200" w:before="0"/>
+              <w:contextualSpacing w:val="false"/>
             </w:pPr>
             <w:r>
               <w:rPr/>
@@ -2725,7 +2799,7 @@
         </w:tc>
         <w:tc>
           <w:tcPr>
-            <w:tcW w:type="dxa" w:w="1790"/>
+            <w:tcW w:type="dxa" w:w="1662"/>
             <w:vMerge w:val="continue"/>
             <w:tcBorders>
               <w:left w:color="000001" w:space="0" w:sz="2" w:val="single"/>
@@ -2744,6 +2818,7 @@
               <w:pStyle w:val="style23"/>
               <w:suppressLineNumbers/>
               <w:spacing w:after="200" w:before="0"/>
+              <w:contextualSpacing w:val="false"/>
             </w:pPr>
             <w:r>
               <w:rPr/>
@@ -2752,7 +2827,7 @@
         </w:tc>
         <w:tc>
           <w:tcPr>
-            <w:tcW w:type="dxa" w:w="1790"/>
+            <w:tcW w:type="dxa" w:w="1662"/>
             <w:vMerge w:val="continue"/>
             <w:tcBorders>
               <w:left w:color="000001" w:space="0" w:sz="2" w:val="single"/>
@@ -2771,6 +2846,7 @@
               <w:pStyle w:val="style23"/>
               <w:suppressLineNumbers/>
               <w:spacing w:after="200" w:before="0"/>
+              <w:contextualSpacing w:val="false"/>
             </w:pPr>
             <w:r>
               <w:rPr/>
@@ -2779,7 +2855,7 @@
         </w:tc>
         <w:tc>
           <w:tcPr>
-            <w:tcW w:type="dxa" w:w="1791"/>
+            <w:tcW w:type="dxa" w:w="1662"/>
             <w:vMerge w:val="continue"/>
             <w:tcBorders>
               <w:left w:color="000001" w:space="0" w:sz="2" w:val="single"/>
@@ -2798,6 +2874,7 @@
               <w:pStyle w:val="style23"/>
               <w:suppressLineNumbers/>
               <w:spacing w:after="200" w:before="0"/>
+              <w:contextualSpacing w:val="false"/>
             </w:pPr>
             <w:r>
               <w:rPr/>
@@ -2806,24 +2883,25 @@
         </w:tc>
         <w:tc>
           <w:tcPr>
-            <w:tcW w:type="dxa" w:w="1790"/>
-            <w:tcBorders>
-              <w:left w:color="000001" w:space="0" w:sz="2" w:val="single"/>
-              <w:bottom w:color="000001" w:space="0" w:sz="2" w:val="single"/>
-            </w:tcBorders>
-            <w:shd w:fill="FFFFFF" w:val="clear"/>
-            <w:tcMar>
-              <w:top w:type="dxa" w:w="0"/>
-              <w:left w:type="dxa" w:w="108"/>
-              <w:bottom w:type="dxa" w:w="0"/>
-              <w:right w:type="dxa" w:w="108"/>
-            </w:tcMar>
-          </w:tcPr>
-          <w:p>
-            <w:pPr>
-              <w:pStyle w:val="style23"/>
-              <w:suppressLineNumbers/>
-              <w:spacing w:after="200" w:before="0"/>
+            <w:tcW w:type="dxa" w:w="1662"/>
+            <w:tcBorders>
+              <w:left w:color="000001" w:space="0" w:sz="2" w:val="single"/>
+              <w:bottom w:color="000001" w:space="0" w:sz="2" w:val="single"/>
+            </w:tcBorders>
+            <w:shd w:fill="FFFFFF" w:val="clear"/>
+            <w:tcMar>
+              <w:top w:type="dxa" w:w="0"/>
+              <w:left w:type="dxa" w:w="108"/>
+              <w:bottom w:type="dxa" w:w="0"/>
+              <w:right w:type="dxa" w:w="108"/>
+            </w:tcMar>
+          </w:tcPr>
+          <w:p>
+            <w:pPr>
+              <w:pStyle w:val="style23"/>
+              <w:suppressLineNumbers/>
+              <w:spacing w:after="200" w:before="0"/>
+              <w:contextualSpacing w:val="false"/>
             </w:pPr>
             <w:r>
               <w:rPr>
@@ -2838,24 +2916,25 @@
         </w:tc>
         <w:tc>
           <w:tcPr>
-            <w:tcW w:type="dxa" w:w="2685"/>
-            <w:tcBorders>
-              <w:left w:color="000001" w:space="0" w:sz="2" w:val="single"/>
-              <w:bottom w:color="000001" w:space="0" w:sz="2" w:val="single"/>
-            </w:tcBorders>
-            <w:shd w:fill="FFFFFF" w:val="clear"/>
-            <w:tcMar>
-              <w:top w:type="dxa" w:w="0"/>
-              <w:left w:type="dxa" w:w="108"/>
-              <w:bottom w:type="dxa" w:w="0"/>
-              <w:right w:type="dxa" w:w="108"/>
-            </w:tcMar>
-          </w:tcPr>
-          <w:p>
-            <w:pPr>
-              <w:pStyle w:val="style23"/>
-              <w:suppressLineNumbers/>
-              <w:spacing w:after="200" w:before="0"/>
+            <w:tcW w:type="dxa" w:w="4305"/>
+            <w:tcBorders>
+              <w:left w:color="000001" w:space="0" w:sz="2" w:val="single"/>
+              <w:bottom w:color="000001" w:space="0" w:sz="2" w:val="single"/>
+            </w:tcBorders>
+            <w:shd w:fill="FFFFFF" w:val="clear"/>
+            <w:tcMar>
+              <w:top w:type="dxa" w:w="0"/>
+              <w:left w:type="dxa" w:w="108"/>
+              <w:bottom w:type="dxa" w:w="0"/>
+              <w:right w:type="dxa" w:w="108"/>
+            </w:tcMar>
+          </w:tcPr>
+          <w:p>
+            <w:pPr>
+              <w:pStyle w:val="style23"/>
+              <w:suppressLineNumbers/>
+              <w:spacing w:after="200" w:before="0"/>
+              <w:contextualSpacing w:val="false"/>
             </w:pPr>
             <w:r>
               <w:rPr>
@@ -2870,7 +2949,7 @@
         </w:tc>
         <w:tc>
           <w:tcPr>
-            <w:tcW w:type="dxa" w:w="2686"/>
+            <w:tcW w:type="dxa" w:w="75"/>
             <w:vMerge w:val="continue"/>
             <w:tcBorders>
               <w:left w:color="000001" w:space="0" w:sz="2" w:val="single"/>
@@ -2890,6 +2969,7 @@
               <w:pStyle w:val="style23"/>
               <w:suppressLineNumbers/>
               <w:spacing w:after="200" w:before="0"/>
+              <w:contextualSpacing w:val="false"/>
             </w:pPr>
             <w:r>
               <w:rPr/>
@@ -2903,24 +2983,25 @@
         </w:trPr>
         <w:tc>
           <w:tcPr>
-            <w:tcW w:type="dxa" w:w="1790"/>
-            <w:tcBorders>
-              <w:left w:color="000001" w:space="0" w:sz="2" w:val="single"/>
-              <w:bottom w:color="000001" w:space="0" w:sz="2" w:val="single"/>
-            </w:tcBorders>
-            <w:shd w:fill="FFFFFF" w:val="clear"/>
-            <w:tcMar>
-              <w:top w:type="dxa" w:w="0"/>
-              <w:left w:type="dxa" w:w="108"/>
-              <w:bottom w:type="dxa" w:w="0"/>
-              <w:right w:type="dxa" w:w="108"/>
-            </w:tcMar>
-          </w:tcPr>
-          <w:p>
-            <w:pPr>
-              <w:pStyle w:val="style23"/>
-              <w:suppressLineNumbers/>
-              <w:spacing w:after="200" w:before="0"/>
+            <w:tcW w:type="dxa" w:w="1662"/>
+            <w:tcBorders>
+              <w:left w:color="000001" w:space="0" w:sz="2" w:val="single"/>
+              <w:bottom w:color="000001" w:space="0" w:sz="2" w:val="single"/>
+            </w:tcBorders>
+            <w:shd w:fill="FFFFFF" w:val="clear"/>
+            <w:tcMar>
+              <w:top w:type="dxa" w:w="0"/>
+              <w:left w:type="dxa" w:w="108"/>
+              <w:bottom w:type="dxa" w:w="0"/>
+              <w:right w:type="dxa" w:w="108"/>
+            </w:tcMar>
+          </w:tcPr>
+          <w:p>
+            <w:pPr>
+              <w:pStyle w:val="style23"/>
+              <w:suppressLineNumbers/>
+              <w:spacing w:after="200" w:before="0"/>
+              <w:contextualSpacing w:val="false"/>
             </w:pPr>
             <w:r>
               <w:rPr>
@@ -2935,7 +3016,7 @@
         </w:tc>
         <w:tc>
           <w:tcPr>
-            <w:tcW w:type="dxa" w:w="1790"/>
+            <w:tcW w:type="dxa" w:w="1662"/>
             <w:vMerge w:val="restart"/>
             <w:tcBorders>
               <w:left w:color="000001" w:space="0" w:sz="2" w:val="single"/>
@@ -2954,6 +3035,7 @@
               <w:pStyle w:val="style23"/>
               <w:suppressLineNumbers/>
               <w:spacing w:after="200" w:before="0"/>
+              <w:contextualSpacing w:val="false"/>
             </w:pPr>
             <w:r>
               <w:rPr>
@@ -2968,24 +3050,25 @@
         </w:tc>
         <w:tc>
           <w:tcPr>
-            <w:tcW w:type="dxa" w:w="1790"/>
-            <w:tcBorders>
-              <w:left w:color="000001" w:space="0" w:sz="2" w:val="single"/>
-              <w:bottom w:color="000001" w:space="0" w:sz="2" w:val="single"/>
-            </w:tcBorders>
-            <w:shd w:fill="FFFFFF" w:val="clear"/>
-            <w:tcMar>
-              <w:top w:type="dxa" w:w="0"/>
-              <w:left w:type="dxa" w:w="108"/>
-              <w:bottom w:type="dxa" w:w="0"/>
-              <w:right w:type="dxa" w:w="108"/>
-            </w:tcMar>
-          </w:tcPr>
-          <w:p>
-            <w:pPr>
-              <w:pStyle w:val="style23"/>
-              <w:suppressLineNumbers/>
-              <w:spacing w:after="200" w:before="0"/>
+            <w:tcW w:type="dxa" w:w="1662"/>
+            <w:tcBorders>
+              <w:left w:color="000001" w:space="0" w:sz="2" w:val="single"/>
+              <w:bottom w:color="000001" w:space="0" w:sz="2" w:val="single"/>
+            </w:tcBorders>
+            <w:shd w:fill="FFFFFF" w:val="clear"/>
+            <w:tcMar>
+              <w:top w:type="dxa" w:w="0"/>
+              <w:left w:type="dxa" w:w="108"/>
+              <w:bottom w:type="dxa" w:w="0"/>
+              <w:right w:type="dxa" w:w="108"/>
+            </w:tcMar>
+          </w:tcPr>
+          <w:p>
+            <w:pPr>
+              <w:pStyle w:val="style23"/>
+              <w:suppressLineNumbers/>
+              <w:spacing w:after="200" w:before="0"/>
+              <w:contextualSpacing w:val="false"/>
             </w:pPr>
             <w:r>
               <w:rPr>
@@ -3000,24 +3083,25 @@
         </w:tc>
         <w:tc>
           <w:tcPr>
-            <w:tcW w:type="dxa" w:w="1791"/>
-            <w:tcBorders>
-              <w:left w:color="000001" w:space="0" w:sz="2" w:val="single"/>
-              <w:bottom w:color="000001" w:space="0" w:sz="2" w:val="single"/>
-            </w:tcBorders>
-            <w:shd w:fill="FFFFFF" w:val="clear"/>
-            <w:tcMar>
-              <w:top w:type="dxa" w:w="0"/>
-              <w:left w:type="dxa" w:w="108"/>
-              <w:bottom w:type="dxa" w:w="0"/>
-              <w:right w:type="dxa" w:w="108"/>
-            </w:tcMar>
-          </w:tcPr>
-          <w:p>
-            <w:pPr>
-              <w:pStyle w:val="style23"/>
-              <w:suppressLineNumbers/>
-              <w:spacing w:after="200" w:before="0"/>
+            <w:tcW w:type="dxa" w:w="1662"/>
+            <w:tcBorders>
+              <w:left w:color="000001" w:space="0" w:sz="2" w:val="single"/>
+              <w:bottom w:color="000001" w:space="0" w:sz="2" w:val="single"/>
+            </w:tcBorders>
+            <w:shd w:fill="FFFFFF" w:val="clear"/>
+            <w:tcMar>
+              <w:top w:type="dxa" w:w="0"/>
+              <w:left w:type="dxa" w:w="108"/>
+              <w:bottom w:type="dxa" w:w="0"/>
+              <w:right w:type="dxa" w:w="108"/>
+            </w:tcMar>
+          </w:tcPr>
+          <w:p>
+            <w:pPr>
+              <w:pStyle w:val="style23"/>
+              <w:suppressLineNumbers/>
+              <w:spacing w:after="200" w:before="0"/>
+              <w:contextualSpacing w:val="false"/>
             </w:pPr>
             <w:r>
               <w:rPr>
@@ -3032,24 +3116,25 @@
         </w:tc>
         <w:tc>
           <w:tcPr>
-            <w:tcW w:type="dxa" w:w="1790"/>
-            <w:tcBorders>
-              <w:left w:color="000001" w:space="0" w:sz="2" w:val="single"/>
-              <w:bottom w:color="000001" w:space="0" w:sz="2" w:val="single"/>
-            </w:tcBorders>
-            <w:shd w:fill="FFFFFF" w:val="clear"/>
-            <w:tcMar>
-              <w:top w:type="dxa" w:w="0"/>
-              <w:left w:type="dxa" w:w="108"/>
-              <w:bottom w:type="dxa" w:w="0"/>
-              <w:right w:type="dxa" w:w="108"/>
-            </w:tcMar>
-          </w:tcPr>
-          <w:p>
-            <w:pPr>
-              <w:pStyle w:val="style23"/>
-              <w:suppressLineNumbers/>
-              <w:spacing w:after="200" w:before="0"/>
+            <w:tcW w:type="dxa" w:w="1662"/>
+            <w:tcBorders>
+              <w:left w:color="000001" w:space="0" w:sz="2" w:val="single"/>
+              <w:bottom w:color="000001" w:space="0" w:sz="2" w:val="single"/>
+            </w:tcBorders>
+            <w:shd w:fill="FFFFFF" w:val="clear"/>
+            <w:tcMar>
+              <w:top w:type="dxa" w:w="0"/>
+              <w:left w:type="dxa" w:w="108"/>
+              <w:bottom w:type="dxa" w:w="0"/>
+              <w:right w:type="dxa" w:w="108"/>
+            </w:tcMar>
+          </w:tcPr>
+          <w:p>
+            <w:pPr>
+              <w:pStyle w:val="style23"/>
+              <w:suppressLineNumbers/>
+              <w:spacing w:after="200" w:before="0"/>
+              <w:contextualSpacing w:val="false"/>
             </w:pPr>
             <w:r>
               <w:rPr>
@@ -3064,7 +3149,7 @@
         </w:tc>
         <w:tc>
           <w:tcPr>
-            <w:tcW w:type="dxa" w:w="2685"/>
+            <w:tcW w:type="dxa" w:w="4380"/>
             <w:gridSpan w:val="2"/>
             <w:tcBorders>
               <w:left w:color="000001" w:space="0" w:sz="2" w:val="single"/>
@@ -3084,6 +3169,7 @@
               <w:pStyle w:val="style23"/>
               <w:suppressLineNumbers/>
               <w:spacing w:after="200" w:before="0"/>
+              <w:contextualSpacing w:val="false"/>
             </w:pPr>
             <w:r>
               <w:rPr/>
@@ -3097,7 +3183,7 @@
         </w:trPr>
         <w:tc>
           <w:tcPr>
-            <w:tcW w:type="dxa" w:w="1790"/>
+            <w:tcW w:type="dxa" w:w="1662"/>
             <w:vMerge w:val="continue"/>
             <w:tcBorders>
               <w:left w:color="000001" w:space="0" w:sz="2" w:val="single"/>
@@ -3116,6 +3202,7 @@
               <w:pStyle w:val="style23"/>
               <w:suppressLineNumbers/>
               <w:spacing w:after="200" w:before="0"/>
+              <w:contextualSpacing w:val="false"/>
             </w:pPr>
             <w:r>
               <w:rPr/>
@@ -3124,7 +3211,7 @@
         </w:tc>
         <w:tc>
           <w:tcPr>
-            <w:tcW w:type="dxa" w:w="1790"/>
+            <w:tcW w:type="dxa" w:w="1662"/>
             <w:vMerge w:val="continue"/>
             <w:tcBorders>
               <w:left w:color="000001" w:space="0" w:sz="2" w:val="single"/>
@@ -3143,6 +3230,7 @@
               <w:pStyle w:val="style23"/>
               <w:suppressLineNumbers/>
               <w:spacing w:after="200" w:before="0"/>
+              <w:contextualSpacing w:val="false"/>
             </w:pPr>
             <w:r>
               <w:rPr/>
@@ -3151,24 +3239,25 @@
         </w:tc>
         <w:tc>
           <w:tcPr>
-            <w:tcW w:type="dxa" w:w="1790"/>
-            <w:tcBorders>
-              <w:left w:color="000001" w:space="0" w:sz="2" w:val="single"/>
-              <w:bottom w:color="000001" w:space="0" w:sz="2" w:val="single"/>
-            </w:tcBorders>
-            <w:shd w:fill="FFFFFF" w:val="clear"/>
-            <w:tcMar>
-              <w:top w:type="dxa" w:w="0"/>
-              <w:left w:type="dxa" w:w="108"/>
-              <w:bottom w:type="dxa" w:w="0"/>
-              <w:right w:type="dxa" w:w="108"/>
-            </w:tcMar>
-          </w:tcPr>
-          <w:p>
-            <w:pPr>
-              <w:pStyle w:val="style23"/>
-              <w:suppressLineNumbers/>
-              <w:spacing w:after="200" w:before="0"/>
+            <w:tcW w:type="dxa" w:w="1662"/>
+            <w:tcBorders>
+              <w:left w:color="000001" w:space="0" w:sz="2" w:val="single"/>
+              <w:bottom w:color="000001" w:space="0" w:sz="2" w:val="single"/>
+            </w:tcBorders>
+            <w:shd w:fill="FFFFFF" w:val="clear"/>
+            <w:tcMar>
+              <w:top w:type="dxa" w:w="0"/>
+              <w:left w:type="dxa" w:w="108"/>
+              <w:bottom w:type="dxa" w:w="0"/>
+              <w:right w:type="dxa" w:w="108"/>
+            </w:tcMar>
+          </w:tcPr>
+          <w:p>
+            <w:pPr>
+              <w:pStyle w:val="style23"/>
+              <w:suppressLineNumbers/>
+              <w:spacing w:after="200" w:before="0"/>
+              <w:contextualSpacing w:val="false"/>
             </w:pPr>
             <w:r>
               <w:rPr>
@@ -3187,24 +3276,25 @@
         </w:tc>
         <w:tc>
           <w:tcPr>
-            <w:tcW w:type="dxa" w:w="1791"/>
-            <w:tcBorders>
-              <w:left w:color="000001" w:space="0" w:sz="2" w:val="single"/>
-              <w:bottom w:color="000001" w:space="0" w:sz="2" w:val="single"/>
-            </w:tcBorders>
-            <w:shd w:fill="FFFFFF" w:val="clear"/>
-            <w:tcMar>
-              <w:top w:type="dxa" w:w="0"/>
-              <w:left w:type="dxa" w:w="108"/>
-              <w:bottom w:type="dxa" w:w="0"/>
-              <w:right w:type="dxa" w:w="108"/>
-            </w:tcMar>
-          </w:tcPr>
-          <w:p>
-            <w:pPr>
-              <w:pStyle w:val="style23"/>
-              <w:suppressLineNumbers/>
-              <w:spacing w:after="200" w:before="0"/>
+            <w:tcW w:type="dxa" w:w="1662"/>
+            <w:tcBorders>
+              <w:left w:color="000001" w:space="0" w:sz="2" w:val="single"/>
+              <w:bottom w:color="000001" w:space="0" w:sz="2" w:val="single"/>
+            </w:tcBorders>
+            <w:shd w:fill="FFFFFF" w:val="clear"/>
+            <w:tcMar>
+              <w:top w:type="dxa" w:w="0"/>
+              <w:left w:type="dxa" w:w="108"/>
+              <w:bottom w:type="dxa" w:w="0"/>
+              <w:right w:type="dxa" w:w="108"/>
+            </w:tcMar>
+          </w:tcPr>
+          <w:p>
+            <w:pPr>
+              <w:pStyle w:val="style23"/>
+              <w:suppressLineNumbers/>
+              <w:spacing w:after="200" w:before="0"/>
+              <w:contextualSpacing w:val="false"/>
             </w:pPr>
             <w:r>
               <w:rPr>
@@ -3223,24 +3313,25 @@
         </w:tc>
         <w:tc>
           <w:tcPr>
-            <w:tcW w:type="dxa" w:w="1790"/>
-            <w:tcBorders>
-              <w:left w:color="000001" w:space="0" w:sz="2" w:val="single"/>
-              <w:bottom w:color="000001" w:space="0" w:sz="2" w:val="single"/>
-            </w:tcBorders>
-            <w:shd w:fill="FFFFFF" w:val="clear"/>
-            <w:tcMar>
-              <w:top w:type="dxa" w:w="0"/>
-              <w:left w:type="dxa" w:w="108"/>
-              <w:bottom w:type="dxa" w:w="0"/>
-              <w:right w:type="dxa" w:w="108"/>
-            </w:tcMar>
-          </w:tcPr>
-          <w:p>
-            <w:pPr>
-              <w:pStyle w:val="style23"/>
-              <w:suppressLineNumbers/>
-              <w:spacing w:after="200" w:before="0"/>
+            <w:tcW w:type="dxa" w:w="1662"/>
+            <w:tcBorders>
+              <w:left w:color="000001" w:space="0" w:sz="2" w:val="single"/>
+              <w:bottom w:color="000001" w:space="0" w:sz="2" w:val="single"/>
+            </w:tcBorders>
+            <w:shd w:fill="FFFFFF" w:val="clear"/>
+            <w:tcMar>
+              <w:top w:type="dxa" w:w="0"/>
+              <w:left w:type="dxa" w:w="108"/>
+              <w:bottom w:type="dxa" w:w="0"/>
+              <w:right w:type="dxa" w:w="108"/>
+            </w:tcMar>
+          </w:tcPr>
+          <w:p>
+            <w:pPr>
+              <w:pStyle w:val="style23"/>
+              <w:suppressLineNumbers/>
+              <w:spacing w:after="200" w:before="0"/>
+              <w:contextualSpacing w:val="false"/>
             </w:pPr>
             <w:r>
               <w:rPr>
@@ -3259,7 +3350,7 @@
         </w:tc>
         <w:tc>
           <w:tcPr>
-            <w:tcW w:type="dxa" w:w="2685"/>
+            <w:tcW w:type="dxa" w:w="4380"/>
             <w:gridSpan w:val="2"/>
             <w:tcBorders>
               <w:left w:color="000001" w:space="0" w:sz="2" w:val="single"/>
@@ -3279,6 +3370,7 @@
               <w:pStyle w:val="style23"/>
               <w:suppressLineNumbers/>
               <w:spacing w:after="200" w:before="0"/>
+              <w:contextualSpacing w:val="false"/>
             </w:pPr>
             <w:r>
               <w:rPr/>
@@ -3292,7 +3384,7 @@
         </w:trPr>
         <w:tc>
           <w:tcPr>
-            <w:tcW w:type="dxa" w:w="1790"/>
+            <w:tcW w:type="dxa" w:w="1662"/>
             <w:vMerge w:val="continue"/>
             <w:tcBorders>
               <w:left w:color="000001" w:space="0" w:sz="2" w:val="single"/>
@@ -3311,6 +3403,7 @@
               <w:pStyle w:val="style23"/>
               <w:suppressLineNumbers/>
               <w:spacing w:after="200" w:before="0"/>
+              <w:contextualSpacing w:val="false"/>
             </w:pPr>
             <w:r>
               <w:rPr/>
@@ -3319,24 +3412,25 @@
         </w:tc>
         <w:tc>
           <w:tcPr>
-            <w:tcW w:type="dxa" w:w="1790"/>
-            <w:tcBorders>
-              <w:left w:color="000001" w:space="0" w:sz="2" w:val="single"/>
-              <w:bottom w:color="000001" w:space="0" w:sz="2" w:val="single"/>
-            </w:tcBorders>
-            <w:shd w:fill="FFFFFF" w:val="clear"/>
-            <w:tcMar>
-              <w:top w:type="dxa" w:w="0"/>
-              <w:left w:type="dxa" w:w="108"/>
-              <w:bottom w:type="dxa" w:w="0"/>
-              <w:right w:type="dxa" w:w="108"/>
-            </w:tcMar>
-          </w:tcPr>
-          <w:p>
-            <w:pPr>
-              <w:pStyle w:val="style23"/>
-              <w:suppressLineNumbers/>
-              <w:spacing w:after="200" w:before="0"/>
+            <w:tcW w:type="dxa" w:w="1662"/>
+            <w:tcBorders>
+              <w:left w:color="000001" w:space="0" w:sz="2" w:val="single"/>
+              <w:bottom w:color="000001" w:space="0" w:sz="2" w:val="single"/>
+            </w:tcBorders>
+            <w:shd w:fill="FFFFFF" w:val="clear"/>
+            <w:tcMar>
+              <w:top w:type="dxa" w:w="0"/>
+              <w:left w:type="dxa" w:w="108"/>
+              <w:bottom w:type="dxa" w:w="0"/>
+              <w:right w:type="dxa" w:w="108"/>
+            </w:tcMar>
+          </w:tcPr>
+          <w:p>
+            <w:pPr>
+              <w:pStyle w:val="style23"/>
+              <w:suppressLineNumbers/>
+              <w:spacing w:after="200" w:before="0"/>
+              <w:contextualSpacing w:val="false"/>
             </w:pPr>
             <w:r>
               <w:rPr>
@@ -3351,24 +3445,25 @@
         </w:tc>
         <w:tc>
           <w:tcPr>
-            <w:tcW w:type="dxa" w:w="1790"/>
-            <w:tcBorders>
-              <w:left w:color="000001" w:space="0" w:sz="2" w:val="single"/>
-              <w:bottom w:color="000001" w:space="0" w:sz="2" w:val="single"/>
-            </w:tcBorders>
-            <w:shd w:fill="FFFFFF" w:val="clear"/>
-            <w:tcMar>
-              <w:top w:type="dxa" w:w="0"/>
-              <w:left w:type="dxa" w:w="108"/>
-              <w:bottom w:type="dxa" w:w="0"/>
-              <w:right w:type="dxa" w:w="108"/>
-            </w:tcMar>
-          </w:tcPr>
-          <w:p>
-            <w:pPr>
-              <w:pStyle w:val="style23"/>
-              <w:suppressLineNumbers/>
-              <w:spacing w:after="200" w:before="0"/>
+            <w:tcW w:type="dxa" w:w="1662"/>
+            <w:tcBorders>
+              <w:left w:color="000001" w:space="0" w:sz="2" w:val="single"/>
+              <w:bottom w:color="000001" w:space="0" w:sz="2" w:val="single"/>
+            </w:tcBorders>
+            <w:shd w:fill="FFFFFF" w:val="clear"/>
+            <w:tcMar>
+              <w:top w:type="dxa" w:w="0"/>
+              <w:left w:type="dxa" w:w="108"/>
+              <w:bottom w:type="dxa" w:w="0"/>
+              <w:right w:type="dxa" w:w="108"/>
+            </w:tcMar>
+          </w:tcPr>
+          <w:p>
+            <w:pPr>
+              <w:pStyle w:val="style23"/>
+              <w:suppressLineNumbers/>
+              <w:spacing w:after="200" w:before="0"/>
+              <w:contextualSpacing w:val="false"/>
             </w:pPr>
             <w:r>
               <w:rPr>
@@ -3384,24 +3479,25 @@
         </w:tc>
         <w:tc>
           <w:tcPr>
-            <w:tcW w:type="dxa" w:w="1791"/>
-            <w:tcBorders>
-              <w:left w:color="000001" w:space="0" w:sz="2" w:val="single"/>
-              <w:bottom w:color="000001" w:space="0" w:sz="2" w:val="single"/>
-            </w:tcBorders>
-            <w:shd w:fill="FFFFFF" w:val="clear"/>
-            <w:tcMar>
-              <w:top w:type="dxa" w:w="0"/>
-              <w:left w:type="dxa" w:w="108"/>
-              <w:bottom w:type="dxa" w:w="0"/>
-              <w:right w:type="dxa" w:w="108"/>
-            </w:tcMar>
-          </w:tcPr>
-          <w:p>
-            <w:pPr>
-              <w:pStyle w:val="style23"/>
-              <w:suppressLineNumbers/>
-              <w:spacing w:after="200" w:before="0"/>
+            <w:tcW w:type="dxa" w:w="1662"/>
+            <w:tcBorders>
+              <w:left w:color="000001" w:space="0" w:sz="2" w:val="single"/>
+              <w:bottom w:color="000001" w:space="0" w:sz="2" w:val="single"/>
+            </w:tcBorders>
+            <w:shd w:fill="FFFFFF" w:val="clear"/>
+            <w:tcMar>
+              <w:top w:type="dxa" w:w="0"/>
+              <w:left w:type="dxa" w:w="108"/>
+              <w:bottom w:type="dxa" w:w="0"/>
+              <w:right w:type="dxa" w:w="108"/>
+            </w:tcMar>
+          </w:tcPr>
+          <w:p>
+            <w:pPr>
+              <w:pStyle w:val="style23"/>
+              <w:suppressLineNumbers/>
+              <w:spacing w:after="200" w:before="0"/>
+              <w:contextualSpacing w:val="false"/>
             </w:pPr>
             <w:r>
               <w:rPr>
@@ -3417,24 +3513,25 @@
         </w:tc>
         <w:tc>
           <w:tcPr>
-            <w:tcW w:type="dxa" w:w="1790"/>
-            <w:tcBorders>
-              <w:left w:color="000001" w:space="0" w:sz="2" w:val="single"/>
-              <w:bottom w:color="000001" w:space="0" w:sz="2" w:val="single"/>
-            </w:tcBorders>
-            <w:shd w:fill="FFFFFF" w:val="clear"/>
-            <w:tcMar>
-              <w:top w:type="dxa" w:w="0"/>
-              <w:left w:type="dxa" w:w="108"/>
-              <w:bottom w:type="dxa" w:w="0"/>
-              <w:right w:type="dxa" w:w="108"/>
-            </w:tcMar>
-          </w:tcPr>
-          <w:p>
-            <w:pPr>
-              <w:pStyle w:val="style23"/>
-              <w:suppressLineNumbers/>
-              <w:spacing w:after="200" w:before="0"/>
+            <w:tcW w:type="dxa" w:w="1662"/>
+            <w:tcBorders>
+              <w:left w:color="000001" w:space="0" w:sz="2" w:val="single"/>
+              <w:bottom w:color="000001" w:space="0" w:sz="2" w:val="single"/>
+            </w:tcBorders>
+            <w:shd w:fill="FFFFFF" w:val="clear"/>
+            <w:tcMar>
+              <w:top w:type="dxa" w:w="0"/>
+              <w:left w:type="dxa" w:w="108"/>
+              <w:bottom w:type="dxa" w:w="0"/>
+              <w:right w:type="dxa" w:w="108"/>
+            </w:tcMar>
+          </w:tcPr>
+          <w:p>
+            <w:pPr>
+              <w:pStyle w:val="style23"/>
+              <w:suppressLineNumbers/>
+              <w:spacing w:after="200" w:before="0"/>
+              <w:contextualSpacing w:val="false"/>
             </w:pPr>
             <w:r>
               <w:rPr>
@@ -3450,24 +3547,25 @@
         </w:tc>
         <w:tc>
           <w:tcPr>
-            <w:tcW w:type="dxa" w:w="2685"/>
-            <w:tcBorders>
-              <w:left w:color="000001" w:space="0" w:sz="2" w:val="single"/>
-              <w:bottom w:color="000001" w:space="0" w:sz="2" w:val="single"/>
-            </w:tcBorders>
-            <w:shd w:fill="FFFFFF" w:val="clear"/>
-            <w:tcMar>
-              <w:top w:type="dxa" w:w="0"/>
-              <w:left w:type="dxa" w:w="108"/>
-              <w:bottom w:type="dxa" w:w="0"/>
-              <w:right w:type="dxa" w:w="108"/>
-            </w:tcMar>
-          </w:tcPr>
-          <w:p>
-            <w:pPr>
-              <w:pStyle w:val="style23"/>
-              <w:suppressLineNumbers/>
-              <w:spacing w:after="200" w:before="0"/>
+            <w:tcW w:type="dxa" w:w="4305"/>
+            <w:tcBorders>
+              <w:left w:color="000001" w:space="0" w:sz="2" w:val="single"/>
+              <w:bottom w:color="000001" w:space="0" w:sz="2" w:val="single"/>
+            </w:tcBorders>
+            <w:shd w:fill="FFFFFF" w:val="clear"/>
+            <w:tcMar>
+              <w:top w:type="dxa" w:w="0"/>
+              <w:left w:type="dxa" w:w="108"/>
+              <w:bottom w:type="dxa" w:w="0"/>
+              <w:right w:type="dxa" w:w="108"/>
+            </w:tcMar>
+          </w:tcPr>
+          <w:p>
+            <w:pPr>
+              <w:pStyle w:val="style23"/>
+              <w:suppressLineNumbers/>
+              <w:spacing w:after="200" w:before="0"/>
+              <w:contextualSpacing w:val="false"/>
             </w:pPr>
             <w:bookmarkStart w:id="0" w:name="__DdeLink__2_1312990274"/>
             <w:bookmarkEnd w:id="0"/>
@@ -3485,7 +3583,7 @@
         </w:tc>
         <w:tc>
           <w:tcPr>
-            <w:tcW w:type="dxa" w:w="2686"/>
+            <w:tcW w:type="dxa" w:w="75"/>
             <w:tcBorders>
               <w:left w:color="000001" w:space="0" w:sz="2" w:val="single"/>
               <w:bottom w:color="000001" w:space="0" w:sz="2" w:val="single"/>
@@ -3504,6 +3602,7 @@
               <w:pStyle w:val="style23"/>
               <w:suppressLineNumbers/>
               <w:spacing w:after="200" w:before="0"/>
+              <w:contextualSpacing w:val="false"/>
             </w:pPr>
             <w:r>
               <w:rPr>
@@ -3524,7 +3623,7 @@
         </w:trPr>
         <w:tc>
           <w:tcPr>
-            <w:tcW w:type="dxa" w:w="1790"/>
+            <w:tcW w:type="dxa" w:w="1662"/>
             <w:vMerge w:val="continue"/>
             <w:tcBorders>
               <w:left w:color="000001" w:space="0" w:sz="2" w:val="single"/>
@@ -3543,6 +3642,7 @@
               <w:pStyle w:val="style23"/>
               <w:suppressLineNumbers/>
               <w:spacing w:after="200" w:before="0"/>
+              <w:contextualSpacing w:val="false"/>
             </w:pPr>
             <w:r>
               <w:rPr/>
@@ -3551,24 +3651,25 @@
         </w:tc>
         <w:tc>
           <w:tcPr>
-            <w:tcW w:type="dxa" w:w="1790"/>
-            <w:tcBorders>
-              <w:left w:color="000001" w:space="0" w:sz="2" w:val="single"/>
-              <w:bottom w:color="000001" w:space="0" w:sz="2" w:val="single"/>
-            </w:tcBorders>
-            <w:shd w:fill="FFFFFF" w:val="clear"/>
-            <w:tcMar>
-              <w:top w:type="dxa" w:w="0"/>
-              <w:left w:type="dxa" w:w="108"/>
-              <w:bottom w:type="dxa" w:w="0"/>
-              <w:right w:type="dxa" w:w="108"/>
-            </w:tcMar>
-          </w:tcPr>
-          <w:p>
-            <w:pPr>
-              <w:pStyle w:val="style23"/>
-              <w:suppressLineNumbers/>
-              <w:spacing w:after="200" w:before="0"/>
+            <w:tcW w:type="dxa" w:w="1662"/>
+            <w:tcBorders>
+              <w:left w:color="000001" w:space="0" w:sz="2" w:val="single"/>
+              <w:bottom w:color="000001" w:space="0" w:sz="2" w:val="single"/>
+            </w:tcBorders>
+            <w:shd w:fill="FFFFFF" w:val="clear"/>
+            <w:tcMar>
+              <w:top w:type="dxa" w:w="0"/>
+              <w:left w:type="dxa" w:w="108"/>
+              <w:bottom w:type="dxa" w:w="0"/>
+              <w:right w:type="dxa" w:w="108"/>
+            </w:tcMar>
+          </w:tcPr>
+          <w:p>
+            <w:pPr>
+              <w:pStyle w:val="style23"/>
+              <w:suppressLineNumbers/>
+              <w:spacing w:after="200" w:before="0"/>
+              <w:contextualSpacing w:val="false"/>
             </w:pPr>
             <w:r>
               <w:rPr>
@@ -3583,24 +3684,25 @@
         </w:tc>
         <w:tc>
           <w:tcPr>
-            <w:tcW w:type="dxa" w:w="1790"/>
-            <w:tcBorders>
-              <w:left w:color="000001" w:space="0" w:sz="2" w:val="single"/>
-              <w:bottom w:color="000001" w:space="0" w:sz="2" w:val="single"/>
-            </w:tcBorders>
-            <w:shd w:fill="FFFFFF" w:val="clear"/>
-            <w:tcMar>
-              <w:top w:type="dxa" w:w="0"/>
-              <w:left w:type="dxa" w:w="108"/>
-              <w:bottom w:type="dxa" w:w="0"/>
-              <w:right w:type="dxa" w:w="108"/>
-            </w:tcMar>
-          </w:tcPr>
-          <w:p>
-            <w:pPr>
-              <w:pStyle w:val="style23"/>
-              <w:suppressLineNumbers/>
-              <w:spacing w:after="200" w:before="0"/>
+            <w:tcW w:type="dxa" w:w="1662"/>
+            <w:tcBorders>
+              <w:left w:color="000001" w:space="0" w:sz="2" w:val="single"/>
+              <w:bottom w:color="000001" w:space="0" w:sz="2" w:val="single"/>
+            </w:tcBorders>
+            <w:shd w:fill="FFFFFF" w:val="clear"/>
+            <w:tcMar>
+              <w:top w:type="dxa" w:w="0"/>
+              <w:left w:type="dxa" w:w="108"/>
+              <w:bottom w:type="dxa" w:w="0"/>
+              <w:right w:type="dxa" w:w="108"/>
+            </w:tcMar>
+          </w:tcPr>
+          <w:p>
+            <w:pPr>
+              <w:pStyle w:val="style23"/>
+              <w:suppressLineNumbers/>
+              <w:spacing w:after="200" w:before="0"/>
+              <w:contextualSpacing w:val="false"/>
             </w:pPr>
             <w:r>
               <w:rPr>
@@ -3616,24 +3718,25 @@
         </w:tc>
         <w:tc>
           <w:tcPr>
-            <w:tcW w:type="dxa" w:w="1791"/>
-            <w:tcBorders>
-              <w:left w:color="000001" w:space="0" w:sz="2" w:val="single"/>
-              <w:bottom w:color="000001" w:space="0" w:sz="2" w:val="single"/>
-            </w:tcBorders>
-            <w:shd w:fill="FFFFFF" w:val="clear"/>
-            <w:tcMar>
-              <w:top w:type="dxa" w:w="0"/>
-              <w:left w:type="dxa" w:w="108"/>
-              <w:bottom w:type="dxa" w:w="0"/>
-              <w:right w:type="dxa" w:w="108"/>
-            </w:tcMar>
-          </w:tcPr>
-          <w:p>
-            <w:pPr>
-              <w:pStyle w:val="style23"/>
-              <w:suppressLineNumbers/>
-              <w:spacing w:after="200" w:before="0"/>
+            <w:tcW w:type="dxa" w:w="1662"/>
+            <w:tcBorders>
+              <w:left w:color="000001" w:space="0" w:sz="2" w:val="single"/>
+              <w:bottom w:color="000001" w:space="0" w:sz="2" w:val="single"/>
+            </w:tcBorders>
+            <w:shd w:fill="FFFFFF" w:val="clear"/>
+            <w:tcMar>
+              <w:top w:type="dxa" w:w="0"/>
+              <w:left w:type="dxa" w:w="108"/>
+              <w:bottom w:type="dxa" w:w="0"/>
+              <w:right w:type="dxa" w:w="108"/>
+            </w:tcMar>
+          </w:tcPr>
+          <w:p>
+            <w:pPr>
+              <w:pStyle w:val="style23"/>
+              <w:suppressLineNumbers/>
+              <w:spacing w:after="200" w:before="0"/>
+              <w:contextualSpacing w:val="false"/>
             </w:pPr>
             <w:r>
               <w:rPr>
@@ -3649,24 +3752,25 @@
         </w:tc>
         <w:tc>
           <w:tcPr>
-            <w:tcW w:type="dxa" w:w="1790"/>
-            <w:tcBorders>
-              <w:left w:color="000001" w:space="0" w:sz="2" w:val="single"/>
-              <w:bottom w:color="000001" w:space="0" w:sz="2" w:val="single"/>
-            </w:tcBorders>
-            <w:shd w:fill="FFFFFF" w:val="clear"/>
-            <w:tcMar>
-              <w:top w:type="dxa" w:w="0"/>
-              <w:left w:type="dxa" w:w="108"/>
-              <w:bottom w:type="dxa" w:w="0"/>
-              <w:right w:type="dxa" w:w="108"/>
-            </w:tcMar>
-          </w:tcPr>
-          <w:p>
-            <w:pPr>
-              <w:pStyle w:val="style23"/>
-              <w:suppressLineNumbers/>
-              <w:spacing w:after="200" w:before="0"/>
+            <w:tcW w:type="dxa" w:w="1662"/>
+            <w:tcBorders>
+              <w:left w:color="000001" w:space="0" w:sz="2" w:val="single"/>
+              <w:bottom w:color="000001" w:space="0" w:sz="2" w:val="single"/>
+            </w:tcBorders>
+            <w:shd w:fill="FFFFFF" w:val="clear"/>
+            <w:tcMar>
+              <w:top w:type="dxa" w:w="0"/>
+              <w:left w:type="dxa" w:w="108"/>
+              <w:bottom w:type="dxa" w:w="0"/>
+              <w:right w:type="dxa" w:w="108"/>
+            </w:tcMar>
+          </w:tcPr>
+          <w:p>
+            <w:pPr>
+              <w:pStyle w:val="style23"/>
+              <w:suppressLineNumbers/>
+              <w:spacing w:after="200" w:before="0"/>
+              <w:contextualSpacing w:val="false"/>
             </w:pPr>
             <w:r>
               <w:rPr>
@@ -3682,24 +3786,25 @@
         </w:tc>
         <w:tc>
           <w:tcPr>
-            <w:tcW w:type="dxa" w:w="2685"/>
-            <w:tcBorders>
-              <w:left w:color="000001" w:space="0" w:sz="2" w:val="single"/>
-              <w:bottom w:color="000001" w:space="0" w:sz="2" w:val="single"/>
-            </w:tcBorders>
-            <w:shd w:fill="FFFFFF" w:val="clear"/>
-            <w:tcMar>
-              <w:top w:type="dxa" w:w="0"/>
-              <w:left w:type="dxa" w:w="108"/>
-              <w:bottom w:type="dxa" w:w="0"/>
-              <w:right w:type="dxa" w:w="108"/>
-            </w:tcMar>
-          </w:tcPr>
-          <w:p>
-            <w:pPr>
-              <w:pStyle w:val="style23"/>
-              <w:suppressLineNumbers/>
-              <w:spacing w:after="200" w:before="0"/>
+            <w:tcW w:type="dxa" w:w="4305"/>
+            <w:tcBorders>
+              <w:left w:color="000001" w:space="0" w:sz="2" w:val="single"/>
+              <w:bottom w:color="000001" w:space="0" w:sz="2" w:val="single"/>
+            </w:tcBorders>
+            <w:shd w:fill="FFFFFF" w:val="clear"/>
+            <w:tcMar>
+              <w:top w:type="dxa" w:w="0"/>
+              <w:left w:type="dxa" w:w="108"/>
+              <w:bottom w:type="dxa" w:w="0"/>
+              <w:right w:type="dxa" w:w="108"/>
+            </w:tcMar>
+          </w:tcPr>
+          <w:p>
+            <w:pPr>
+              <w:pStyle w:val="style23"/>
+              <w:suppressLineNumbers/>
+              <w:spacing w:after="200" w:before="0"/>
+              <w:contextualSpacing w:val="false"/>
             </w:pPr>
             <w:r>
               <w:rPr>
@@ -3715,7 +3820,7 @@
         </w:tc>
         <w:tc>
           <w:tcPr>
-            <w:tcW w:type="dxa" w:w="2686"/>
+            <w:tcW w:type="dxa" w:w="75"/>
             <w:tcBorders>
               <w:left w:color="000001" w:space="0" w:sz="2" w:val="single"/>
               <w:bottom w:color="000001" w:space="0" w:sz="2" w:val="single"/>
@@ -3734,6 +3839,7 @@
               <w:pStyle w:val="style23"/>
               <w:suppressLineNumbers/>
               <w:spacing w:after="200" w:before="0"/>
+              <w:contextualSpacing w:val="false"/>
             </w:pPr>
             <w:r>
               <w:rPr>
@@ -3754,7 +3860,7 @@
         </w:trPr>
         <w:tc>
           <w:tcPr>
-            <w:tcW w:type="dxa" w:w="1790"/>
+            <w:tcW w:type="dxa" w:w="1662"/>
             <w:vMerge w:val="continue"/>
             <w:tcBorders>
               <w:left w:color="000001" w:space="0" w:sz="2" w:val="single"/>
@@ -3773,6 +3879,7 @@
               <w:pStyle w:val="style23"/>
               <w:suppressLineNumbers/>
               <w:spacing w:after="200" w:before="0"/>
+              <w:contextualSpacing w:val="false"/>
             </w:pPr>
             <w:r>
               <w:rPr/>
@@ -3781,24 +3888,25 @@
         </w:tc>
         <w:tc>
           <w:tcPr>
-            <w:tcW w:type="dxa" w:w="1790"/>
-            <w:tcBorders>
-              <w:left w:color="000001" w:space="0" w:sz="2" w:val="single"/>
-              <w:bottom w:color="000001" w:space="0" w:sz="2" w:val="single"/>
-            </w:tcBorders>
-            <w:shd w:fill="FFFFFF" w:val="clear"/>
-            <w:tcMar>
-              <w:top w:type="dxa" w:w="0"/>
-              <w:left w:type="dxa" w:w="108"/>
-              <w:bottom w:type="dxa" w:w="0"/>
-              <w:right w:type="dxa" w:w="108"/>
-            </w:tcMar>
-          </w:tcPr>
-          <w:p>
-            <w:pPr>
-              <w:pStyle w:val="style23"/>
-              <w:suppressLineNumbers/>
-              <w:spacing w:after="200" w:before="0"/>
+            <w:tcW w:type="dxa" w:w="1662"/>
+            <w:tcBorders>
+              <w:left w:color="000001" w:space="0" w:sz="2" w:val="single"/>
+              <w:bottom w:color="000001" w:space="0" w:sz="2" w:val="single"/>
+            </w:tcBorders>
+            <w:shd w:fill="FFFFFF" w:val="clear"/>
+            <w:tcMar>
+              <w:top w:type="dxa" w:w="0"/>
+              <w:left w:type="dxa" w:w="108"/>
+              <w:bottom w:type="dxa" w:w="0"/>
+              <w:right w:type="dxa" w:w="108"/>
+            </w:tcMar>
+          </w:tcPr>
+          <w:p>
+            <w:pPr>
+              <w:pStyle w:val="style23"/>
+              <w:suppressLineNumbers/>
+              <w:spacing w:after="200" w:before="0"/>
+              <w:contextualSpacing w:val="false"/>
             </w:pPr>
             <w:r>
               <w:rPr>
@@ -3813,24 +3921,25 @@
         </w:tc>
         <w:tc>
           <w:tcPr>
-            <w:tcW w:type="dxa" w:w="1790"/>
-            <w:tcBorders>
-              <w:left w:color="000001" w:space="0" w:sz="2" w:val="single"/>
-              <w:bottom w:color="000001" w:space="0" w:sz="2" w:val="single"/>
-            </w:tcBorders>
-            <w:shd w:fill="FFFFFF" w:val="clear"/>
-            <w:tcMar>
-              <w:top w:type="dxa" w:w="0"/>
-              <w:left w:type="dxa" w:w="108"/>
-              <w:bottom w:type="dxa" w:w="0"/>
-              <w:right w:type="dxa" w:w="108"/>
-            </w:tcMar>
-          </w:tcPr>
-          <w:p>
-            <w:pPr>
-              <w:pStyle w:val="style23"/>
-              <w:suppressLineNumbers/>
-              <w:spacing w:after="200" w:before="0"/>
+            <w:tcW w:type="dxa" w:w="1662"/>
+            <w:tcBorders>
+              <w:left w:color="000001" w:space="0" w:sz="2" w:val="single"/>
+              <w:bottom w:color="000001" w:space="0" w:sz="2" w:val="single"/>
+            </w:tcBorders>
+            <w:shd w:fill="FFFFFF" w:val="clear"/>
+            <w:tcMar>
+              <w:top w:type="dxa" w:w="0"/>
+              <w:left w:type="dxa" w:w="108"/>
+              <w:bottom w:type="dxa" w:w="0"/>
+              <w:right w:type="dxa" w:w="108"/>
+            </w:tcMar>
+          </w:tcPr>
+          <w:p>
+            <w:pPr>
+              <w:pStyle w:val="style23"/>
+              <w:suppressLineNumbers/>
+              <w:spacing w:after="200" w:before="0"/>
+              <w:contextualSpacing w:val="false"/>
             </w:pPr>
             <w:r>
               <w:rPr>
@@ -3845,24 +3954,25 @@
         </w:tc>
         <w:tc>
           <w:tcPr>
-            <w:tcW w:type="dxa" w:w="1791"/>
-            <w:tcBorders>
-              <w:left w:color="000001" w:space="0" w:sz="2" w:val="single"/>
-              <w:bottom w:color="000001" w:space="0" w:sz="2" w:val="single"/>
-            </w:tcBorders>
-            <w:shd w:fill="FFFFFF" w:val="clear"/>
-            <w:tcMar>
-              <w:top w:type="dxa" w:w="0"/>
-              <w:left w:type="dxa" w:w="108"/>
-              <w:bottom w:type="dxa" w:w="0"/>
-              <w:right w:type="dxa" w:w="108"/>
-            </w:tcMar>
-          </w:tcPr>
-          <w:p>
-            <w:pPr>
-              <w:pStyle w:val="style23"/>
-              <w:suppressLineNumbers/>
-              <w:spacing w:after="200" w:before="0"/>
+            <w:tcW w:type="dxa" w:w="1662"/>
+            <w:tcBorders>
+              <w:left w:color="000001" w:space="0" w:sz="2" w:val="single"/>
+              <w:bottom w:color="000001" w:space="0" w:sz="2" w:val="single"/>
+            </w:tcBorders>
+            <w:shd w:fill="FFFFFF" w:val="clear"/>
+            <w:tcMar>
+              <w:top w:type="dxa" w:w="0"/>
+              <w:left w:type="dxa" w:w="108"/>
+              <w:bottom w:type="dxa" w:w="0"/>
+              <w:right w:type="dxa" w:w="108"/>
+            </w:tcMar>
+          </w:tcPr>
+          <w:p>
+            <w:pPr>
+              <w:pStyle w:val="style23"/>
+              <w:suppressLineNumbers/>
+              <w:spacing w:after="200" w:before="0"/>
+              <w:contextualSpacing w:val="false"/>
             </w:pPr>
             <w:r>
               <w:rPr>
@@ -3877,24 +3987,25 @@
         </w:tc>
         <w:tc>
           <w:tcPr>
-            <w:tcW w:type="dxa" w:w="1790"/>
-            <w:tcBorders>
-              <w:left w:color="000001" w:space="0" w:sz="2" w:val="single"/>
-              <w:bottom w:color="000001" w:space="0" w:sz="2" w:val="single"/>
-            </w:tcBorders>
-            <w:shd w:fill="FFFFFF" w:val="clear"/>
-            <w:tcMar>
-              <w:top w:type="dxa" w:w="0"/>
-              <w:left w:type="dxa" w:w="108"/>
-              <w:bottom w:type="dxa" w:w="0"/>
-              <w:right w:type="dxa" w:w="108"/>
-            </w:tcMar>
-          </w:tcPr>
-          <w:p>
-            <w:pPr>
-              <w:pStyle w:val="style23"/>
-              <w:suppressLineNumbers/>
-              <w:spacing w:after="200" w:before="0"/>
+            <w:tcW w:type="dxa" w:w="1662"/>
+            <w:tcBorders>
+              <w:left w:color="000001" w:space="0" w:sz="2" w:val="single"/>
+              <w:bottom w:color="000001" w:space="0" w:sz="2" w:val="single"/>
+            </w:tcBorders>
+            <w:shd w:fill="FFFFFF" w:val="clear"/>
+            <w:tcMar>
+              <w:top w:type="dxa" w:w="0"/>
+              <w:left w:type="dxa" w:w="108"/>
+              <w:bottom w:type="dxa" w:w="0"/>
+              <w:right w:type="dxa" w:w="108"/>
+            </w:tcMar>
+          </w:tcPr>
+          <w:p>
+            <w:pPr>
+              <w:pStyle w:val="style23"/>
+              <w:suppressLineNumbers/>
+              <w:spacing w:after="200" w:before="0"/>
+              <w:contextualSpacing w:val="false"/>
             </w:pPr>
             <w:r>
               <w:rPr>
@@ -3909,24 +4020,25 @@
         </w:tc>
         <w:tc>
           <w:tcPr>
-            <w:tcW w:type="dxa" w:w="2685"/>
-            <w:tcBorders>
-              <w:left w:color="000001" w:space="0" w:sz="2" w:val="single"/>
-              <w:bottom w:color="000001" w:space="0" w:sz="2" w:val="single"/>
-            </w:tcBorders>
-            <w:shd w:fill="FFFFFF" w:val="clear"/>
-            <w:tcMar>
-              <w:top w:type="dxa" w:w="0"/>
-              <w:left w:type="dxa" w:w="108"/>
-              <w:bottom w:type="dxa" w:w="0"/>
-              <w:right w:type="dxa" w:w="108"/>
-            </w:tcMar>
-          </w:tcPr>
-          <w:p>
-            <w:pPr>
-              <w:pStyle w:val="style23"/>
-              <w:suppressLineNumbers/>
-              <w:spacing w:after="200" w:before="0"/>
+            <w:tcW w:type="dxa" w:w="4305"/>
+            <w:tcBorders>
+              <w:left w:color="000001" w:space="0" w:sz="2" w:val="single"/>
+              <w:bottom w:color="000001" w:space="0" w:sz="2" w:val="single"/>
+            </w:tcBorders>
+            <w:shd w:fill="FFFFFF" w:val="clear"/>
+            <w:tcMar>
+              <w:top w:type="dxa" w:w="0"/>
+              <w:left w:type="dxa" w:w="108"/>
+              <w:bottom w:type="dxa" w:w="0"/>
+              <w:right w:type="dxa" w:w="108"/>
+            </w:tcMar>
+          </w:tcPr>
+          <w:p>
+            <w:pPr>
+              <w:pStyle w:val="style23"/>
+              <w:suppressLineNumbers/>
+              <w:spacing w:after="200" w:before="0"/>
+              <w:contextualSpacing w:val="false"/>
             </w:pPr>
             <w:r>
               <w:rPr>
@@ -3941,7 +4053,7 @@
         </w:tc>
         <w:tc>
           <w:tcPr>
-            <w:tcW w:type="dxa" w:w="2686"/>
+            <w:tcW w:type="dxa" w:w="75"/>
             <w:tcBorders>
               <w:left w:color="000001" w:space="0" w:sz="2" w:val="single"/>
               <w:bottom w:color="000001" w:space="0" w:sz="2" w:val="single"/>
@@ -3960,6 +4072,7 @@
               <w:pStyle w:val="style23"/>
               <w:suppressLineNumbers/>
               <w:spacing w:after="200" w:before="0"/>
+              <w:contextualSpacing w:val="false"/>
             </w:pPr>
             <w:r>
               <w:rPr>
@@ -3979,24 +4092,25 @@
         </w:trPr>
         <w:tc>
           <w:tcPr>
-            <w:tcW w:type="dxa" w:w="1790"/>
-            <w:tcBorders>
-              <w:left w:color="000001" w:space="0" w:sz="2" w:val="single"/>
-              <w:bottom w:color="000001" w:space="0" w:sz="2" w:val="single"/>
-            </w:tcBorders>
-            <w:shd w:fill="FFFFFF" w:val="clear"/>
-            <w:tcMar>
-              <w:top w:type="dxa" w:w="0"/>
-              <w:left w:type="dxa" w:w="108"/>
-              <w:bottom w:type="dxa" w:w="0"/>
-              <w:right w:type="dxa" w:w="108"/>
-            </w:tcMar>
-          </w:tcPr>
-          <w:p>
-            <w:pPr>
-              <w:pStyle w:val="style23"/>
-              <w:suppressLineNumbers/>
-              <w:spacing w:after="200" w:before="0"/>
+            <w:tcW w:type="dxa" w:w="1662"/>
+            <w:tcBorders>
+              <w:left w:color="000001" w:space="0" w:sz="2" w:val="single"/>
+              <w:bottom w:color="000001" w:space="0" w:sz="2" w:val="single"/>
+            </w:tcBorders>
+            <w:shd w:fill="FFFFFF" w:val="clear"/>
+            <w:tcMar>
+              <w:top w:type="dxa" w:w="0"/>
+              <w:left w:type="dxa" w:w="108"/>
+              <w:bottom w:type="dxa" w:w="0"/>
+              <w:right w:type="dxa" w:w="108"/>
+            </w:tcMar>
+          </w:tcPr>
+          <w:p>
+            <w:pPr>
+              <w:pStyle w:val="style23"/>
+              <w:suppressLineNumbers/>
+              <w:spacing w:after="200" w:before="0"/>
+              <w:contextualSpacing w:val="false"/>
             </w:pPr>
             <w:r>
               <w:rPr>
@@ -4011,24 +4125,25 @@
         </w:tc>
         <w:tc>
           <w:tcPr>
-            <w:tcW w:type="dxa" w:w="1790"/>
-            <w:tcBorders>
-              <w:left w:color="000001" w:space="0" w:sz="2" w:val="single"/>
-              <w:bottom w:color="000001" w:space="0" w:sz="2" w:val="single"/>
-            </w:tcBorders>
-            <w:shd w:fill="FFFFFF" w:val="clear"/>
-            <w:tcMar>
-              <w:top w:type="dxa" w:w="0"/>
-              <w:left w:type="dxa" w:w="108"/>
-              <w:bottom w:type="dxa" w:w="0"/>
-              <w:right w:type="dxa" w:w="108"/>
-            </w:tcMar>
-          </w:tcPr>
-          <w:p>
-            <w:pPr>
-              <w:pStyle w:val="style23"/>
-              <w:suppressLineNumbers/>
-              <w:spacing w:after="200" w:before="0"/>
+            <w:tcW w:type="dxa" w:w="1662"/>
+            <w:tcBorders>
+              <w:left w:color="000001" w:space="0" w:sz="2" w:val="single"/>
+              <w:bottom w:color="000001" w:space="0" w:sz="2" w:val="single"/>
+            </w:tcBorders>
+            <w:shd w:fill="FFFFFF" w:val="clear"/>
+            <w:tcMar>
+              <w:top w:type="dxa" w:w="0"/>
+              <w:left w:type="dxa" w:w="108"/>
+              <w:bottom w:type="dxa" w:w="0"/>
+              <w:right w:type="dxa" w:w="108"/>
+            </w:tcMar>
+          </w:tcPr>
+          <w:p>
+            <w:pPr>
+              <w:pStyle w:val="style23"/>
+              <w:suppressLineNumbers/>
+              <w:spacing w:after="200" w:before="0"/>
+              <w:contextualSpacing w:val="false"/>
             </w:pPr>
             <w:r>
               <w:rPr>
@@ -4043,24 +4158,25 @@
         </w:tc>
         <w:tc>
           <w:tcPr>
-            <w:tcW w:type="dxa" w:w="1790"/>
-            <w:tcBorders>
-              <w:left w:color="000001" w:space="0" w:sz="2" w:val="single"/>
-              <w:bottom w:color="000001" w:space="0" w:sz="2" w:val="single"/>
-            </w:tcBorders>
-            <w:shd w:fill="FFFFFF" w:val="clear"/>
-            <w:tcMar>
-              <w:top w:type="dxa" w:w="0"/>
-              <w:left w:type="dxa" w:w="108"/>
-              <w:bottom w:type="dxa" w:w="0"/>
-              <w:right w:type="dxa" w:w="108"/>
-            </w:tcMar>
-          </w:tcPr>
-          <w:p>
-            <w:pPr>
-              <w:pStyle w:val="style23"/>
-              <w:suppressLineNumbers/>
-              <w:spacing w:after="200" w:before="0"/>
+            <w:tcW w:type="dxa" w:w="1662"/>
+            <w:tcBorders>
+              <w:left w:color="000001" w:space="0" w:sz="2" w:val="single"/>
+              <w:bottom w:color="000001" w:space="0" w:sz="2" w:val="single"/>
+            </w:tcBorders>
+            <w:shd w:fill="FFFFFF" w:val="clear"/>
+            <w:tcMar>
+              <w:top w:type="dxa" w:w="0"/>
+              <w:left w:type="dxa" w:w="108"/>
+              <w:bottom w:type="dxa" w:w="0"/>
+              <w:right w:type="dxa" w:w="108"/>
+            </w:tcMar>
+          </w:tcPr>
+          <w:p>
+            <w:pPr>
+              <w:pStyle w:val="style23"/>
+              <w:suppressLineNumbers/>
+              <w:spacing w:after="200" w:before="0"/>
+              <w:contextualSpacing w:val="false"/>
             </w:pPr>
             <w:r>
               <w:rPr>
@@ -4075,24 +4191,25 @@
         </w:tc>
         <w:tc>
           <w:tcPr>
-            <w:tcW w:type="dxa" w:w="1791"/>
-            <w:tcBorders>
-              <w:left w:color="000001" w:space="0" w:sz="2" w:val="single"/>
-              <w:bottom w:color="000001" w:space="0" w:sz="2" w:val="single"/>
-            </w:tcBorders>
-            <w:shd w:fill="FFFFFF" w:val="clear"/>
-            <w:tcMar>
-              <w:top w:type="dxa" w:w="0"/>
-              <w:left w:type="dxa" w:w="108"/>
-              <w:bottom w:type="dxa" w:w="0"/>
-              <w:right w:type="dxa" w:w="108"/>
-            </w:tcMar>
-          </w:tcPr>
-          <w:p>
-            <w:pPr>
-              <w:pStyle w:val="style23"/>
-              <w:suppressLineNumbers/>
-              <w:spacing w:after="200" w:before="0"/>
+            <w:tcW w:type="dxa" w:w="1662"/>
+            <w:tcBorders>
+              <w:left w:color="000001" w:space="0" w:sz="2" w:val="single"/>
+              <w:bottom w:color="000001" w:space="0" w:sz="2" w:val="single"/>
+            </w:tcBorders>
+            <w:shd w:fill="FFFFFF" w:val="clear"/>
+            <w:tcMar>
+              <w:top w:type="dxa" w:w="0"/>
+              <w:left w:type="dxa" w:w="108"/>
+              <w:bottom w:type="dxa" w:w="0"/>
+              <w:right w:type="dxa" w:w="108"/>
+            </w:tcMar>
+          </w:tcPr>
+          <w:p>
+            <w:pPr>
+              <w:pStyle w:val="style23"/>
+              <w:suppressLineNumbers/>
+              <w:spacing w:after="200" w:before="0"/>
+              <w:contextualSpacing w:val="false"/>
             </w:pPr>
             <w:r>
               <w:rPr>
@@ -4107,24 +4224,25 @@
         </w:tc>
         <w:tc>
           <w:tcPr>
-            <w:tcW w:type="dxa" w:w="1790"/>
-            <w:tcBorders>
-              <w:left w:color="000001" w:space="0" w:sz="2" w:val="single"/>
-              <w:bottom w:color="000001" w:space="0" w:sz="2" w:val="single"/>
-            </w:tcBorders>
-            <w:shd w:fill="FFFFFF" w:val="clear"/>
-            <w:tcMar>
-              <w:top w:type="dxa" w:w="0"/>
-              <w:left w:type="dxa" w:w="108"/>
-              <w:bottom w:type="dxa" w:w="0"/>
-              <w:right w:type="dxa" w:w="108"/>
-            </w:tcMar>
-          </w:tcPr>
-          <w:p>
-            <w:pPr>
-              <w:pStyle w:val="style23"/>
-              <w:suppressLineNumbers/>
-              <w:spacing w:after="200" w:before="0"/>
+            <w:tcW w:type="dxa" w:w="1662"/>
+            <w:tcBorders>
+              <w:left w:color="000001" w:space="0" w:sz="2" w:val="single"/>
+              <w:bottom w:color="000001" w:space="0" w:sz="2" w:val="single"/>
+            </w:tcBorders>
+            <w:shd w:fill="FFFFFF" w:val="clear"/>
+            <w:tcMar>
+              <w:top w:type="dxa" w:w="0"/>
+              <w:left w:type="dxa" w:w="108"/>
+              <w:bottom w:type="dxa" w:w="0"/>
+              <w:right w:type="dxa" w:w="108"/>
+            </w:tcMar>
+          </w:tcPr>
+          <w:p>
+            <w:pPr>
+              <w:pStyle w:val="style23"/>
+              <w:suppressLineNumbers/>
+              <w:spacing w:after="200" w:before="0"/>
+              <w:contextualSpacing w:val="false"/>
             </w:pPr>
             <w:r>
               <w:rPr>
@@ -4139,7 +4257,7 @@
         </w:tc>
         <w:tc>
           <w:tcPr>
-            <w:tcW w:type="dxa" w:w="2685"/>
+            <w:tcW w:type="dxa" w:w="4380"/>
             <w:gridSpan w:val="2"/>
             <w:tcBorders>
               <w:left w:color="000001" w:space="0" w:sz="2" w:val="single"/>
@@ -4158,6 +4276,7 @@
             <w:pPr>
               <w:pStyle w:val="style23"/>
               <w:spacing w:after="0" w:before="0" w:line="100" w:lineRule="atLeast"/>
+              <w:contextualSpacing w:val="false"/>
             </w:pPr>
             <w:r>
               <w:rPr>
@@ -4391,6 +4510,7 @@
               <w:pStyle w:val="style23"/>
               <w:suppressLineNumbers/>
               <w:spacing w:after="200" w:before="0"/>
+              <w:contextualSpacing w:val="false"/>
             </w:pPr>
             <w:r>
               <w:rPr>
@@ -4421,24 +4541,25 @@
         </w:trPr>
         <w:tc>
           <w:tcPr>
-            <w:tcW w:type="dxa" w:w="1790"/>
-            <w:tcBorders>
-              <w:left w:color="000001" w:space="0" w:sz="2" w:val="single"/>
-              <w:bottom w:color="000001" w:space="0" w:sz="2" w:val="single"/>
-            </w:tcBorders>
-            <w:shd w:fill="FFFFFF" w:val="clear"/>
-            <w:tcMar>
-              <w:top w:type="dxa" w:w="0"/>
-              <w:left w:type="dxa" w:w="108"/>
-              <w:bottom w:type="dxa" w:w="0"/>
-              <w:right w:type="dxa" w:w="108"/>
-            </w:tcMar>
-          </w:tcPr>
-          <w:p>
-            <w:pPr>
-              <w:pStyle w:val="style23"/>
-              <w:suppressLineNumbers/>
-              <w:spacing w:after="200" w:before="0"/>
+            <w:tcW w:type="dxa" w:w="1662"/>
+            <w:tcBorders>
+              <w:left w:color="000001" w:space="0" w:sz="2" w:val="single"/>
+              <w:bottom w:color="000001" w:space="0" w:sz="2" w:val="single"/>
+            </w:tcBorders>
+            <w:shd w:fill="FFFFFF" w:val="clear"/>
+            <w:tcMar>
+              <w:top w:type="dxa" w:w="0"/>
+              <w:left w:type="dxa" w:w="108"/>
+              <w:bottom w:type="dxa" w:w="0"/>
+              <w:right w:type="dxa" w:w="108"/>
+            </w:tcMar>
+          </w:tcPr>
+          <w:p>
+            <w:pPr>
+              <w:pStyle w:val="style23"/>
+              <w:suppressLineNumbers/>
+              <w:spacing w:after="200" w:before="0"/>
+              <w:contextualSpacing w:val="false"/>
             </w:pPr>
             <w:r>
               <w:rPr/>
@@ -4447,24 +4568,25 @@
         </w:tc>
         <w:tc>
           <w:tcPr>
-            <w:tcW w:type="dxa" w:w="1790"/>
-            <w:tcBorders>
-              <w:left w:color="000001" w:space="0" w:sz="2" w:val="single"/>
-              <w:bottom w:color="000001" w:space="0" w:sz="2" w:val="single"/>
-            </w:tcBorders>
-            <w:shd w:fill="FFFFFF" w:val="clear"/>
-            <w:tcMar>
-              <w:top w:type="dxa" w:w="0"/>
-              <w:left w:type="dxa" w:w="108"/>
-              <w:bottom w:type="dxa" w:w="0"/>
-              <w:right w:type="dxa" w:w="108"/>
-            </w:tcMar>
-          </w:tcPr>
-          <w:p>
-            <w:pPr>
-              <w:pStyle w:val="style23"/>
-              <w:suppressLineNumbers/>
-              <w:spacing w:after="200" w:before="0"/>
+            <w:tcW w:type="dxa" w:w="1662"/>
+            <w:tcBorders>
+              <w:left w:color="000001" w:space="0" w:sz="2" w:val="single"/>
+              <w:bottom w:color="000001" w:space="0" w:sz="2" w:val="single"/>
+            </w:tcBorders>
+            <w:shd w:fill="FFFFFF" w:val="clear"/>
+            <w:tcMar>
+              <w:top w:type="dxa" w:w="0"/>
+              <w:left w:type="dxa" w:w="108"/>
+              <w:bottom w:type="dxa" w:w="0"/>
+              <w:right w:type="dxa" w:w="108"/>
+            </w:tcMar>
+          </w:tcPr>
+          <w:p>
+            <w:pPr>
+              <w:pStyle w:val="style23"/>
+              <w:suppressLineNumbers/>
+              <w:spacing w:after="200" w:before="0"/>
+              <w:contextualSpacing w:val="false"/>
             </w:pPr>
             <w:r>
               <w:rPr>
@@ -4479,24 +4601,25 @@
         </w:tc>
         <w:tc>
           <w:tcPr>
-            <w:tcW w:type="dxa" w:w="1790"/>
-            <w:tcBorders>
-              <w:left w:color="000001" w:space="0" w:sz="2" w:val="single"/>
-              <w:bottom w:color="000001" w:space="0" w:sz="2" w:val="single"/>
-            </w:tcBorders>
-            <w:shd w:fill="FFFFFF" w:val="clear"/>
-            <w:tcMar>
-              <w:top w:type="dxa" w:w="0"/>
-              <w:left w:type="dxa" w:w="108"/>
-              <w:bottom w:type="dxa" w:w="0"/>
-              <w:right w:type="dxa" w:w="108"/>
-            </w:tcMar>
-          </w:tcPr>
-          <w:p>
-            <w:pPr>
-              <w:pStyle w:val="style23"/>
-              <w:suppressLineNumbers/>
-              <w:spacing w:after="200" w:before="0"/>
+            <w:tcW w:type="dxa" w:w="1662"/>
+            <w:tcBorders>
+              <w:left w:color="000001" w:space="0" w:sz="2" w:val="single"/>
+              <w:bottom w:color="000001" w:space="0" w:sz="2" w:val="single"/>
+            </w:tcBorders>
+            <w:shd w:fill="FFFFFF" w:val="clear"/>
+            <w:tcMar>
+              <w:top w:type="dxa" w:w="0"/>
+              <w:left w:type="dxa" w:w="108"/>
+              <w:bottom w:type="dxa" w:w="0"/>
+              <w:right w:type="dxa" w:w="108"/>
+            </w:tcMar>
+          </w:tcPr>
+          <w:p>
+            <w:pPr>
+              <w:pStyle w:val="style23"/>
+              <w:suppressLineNumbers/>
+              <w:spacing w:after="200" w:before="0"/>
+              <w:contextualSpacing w:val="false"/>
             </w:pPr>
             <w:r>
               <w:rPr>
@@ -4511,24 +4634,25 @@
         </w:tc>
         <w:tc>
           <w:tcPr>
-            <w:tcW w:type="dxa" w:w="1791"/>
-            <w:tcBorders>
-              <w:left w:color="000001" w:space="0" w:sz="2" w:val="single"/>
-              <w:bottom w:color="000001" w:space="0" w:sz="2" w:val="single"/>
-            </w:tcBorders>
-            <w:shd w:fill="FFFFFF" w:val="clear"/>
-            <w:tcMar>
-              <w:top w:type="dxa" w:w="0"/>
-              <w:left w:type="dxa" w:w="108"/>
-              <w:bottom w:type="dxa" w:w="0"/>
-              <w:right w:type="dxa" w:w="108"/>
-            </w:tcMar>
-          </w:tcPr>
-          <w:p>
-            <w:pPr>
-              <w:pStyle w:val="style23"/>
-              <w:suppressLineNumbers/>
-              <w:spacing w:after="200" w:before="0"/>
+            <w:tcW w:type="dxa" w:w="1662"/>
+            <w:tcBorders>
+              <w:left w:color="000001" w:space="0" w:sz="2" w:val="single"/>
+              <w:bottom w:color="000001" w:space="0" w:sz="2" w:val="single"/>
+            </w:tcBorders>
+            <w:shd w:fill="FFFFFF" w:val="clear"/>
+            <w:tcMar>
+              <w:top w:type="dxa" w:w="0"/>
+              <w:left w:type="dxa" w:w="108"/>
+              <w:bottom w:type="dxa" w:w="0"/>
+              <w:right w:type="dxa" w:w="108"/>
+            </w:tcMar>
+          </w:tcPr>
+          <w:p>
+            <w:pPr>
+              <w:pStyle w:val="style23"/>
+              <w:suppressLineNumbers/>
+              <w:spacing w:after="200" w:before="0"/>
+              <w:contextualSpacing w:val="false"/>
             </w:pPr>
             <w:r>
               <w:rPr>
@@ -4543,24 +4667,25 @@
         </w:tc>
         <w:tc>
           <w:tcPr>
-            <w:tcW w:type="dxa" w:w="1790"/>
-            <w:tcBorders>
-              <w:left w:color="000001" w:space="0" w:sz="2" w:val="single"/>
-              <w:bottom w:color="000001" w:space="0" w:sz="2" w:val="single"/>
-            </w:tcBorders>
-            <w:shd w:fill="FFFFFF" w:val="clear"/>
-            <w:tcMar>
-              <w:top w:type="dxa" w:w="0"/>
-              <w:left w:type="dxa" w:w="108"/>
-              <w:bottom w:type="dxa" w:w="0"/>
-              <w:right w:type="dxa" w:w="108"/>
-            </w:tcMar>
-          </w:tcPr>
-          <w:p>
-            <w:pPr>
-              <w:pStyle w:val="style23"/>
-              <w:suppressLineNumbers/>
-              <w:spacing w:after="200" w:before="0"/>
+            <w:tcW w:type="dxa" w:w="1662"/>
+            <w:tcBorders>
+              <w:left w:color="000001" w:space="0" w:sz="2" w:val="single"/>
+              <w:bottom w:color="000001" w:space="0" w:sz="2" w:val="single"/>
+            </w:tcBorders>
+            <w:shd w:fill="FFFFFF" w:val="clear"/>
+            <w:tcMar>
+              <w:top w:type="dxa" w:w="0"/>
+              <w:left w:type="dxa" w:w="108"/>
+              <w:bottom w:type="dxa" w:w="0"/>
+              <w:right w:type="dxa" w:w="108"/>
+            </w:tcMar>
+          </w:tcPr>
+          <w:p>
+            <w:pPr>
+              <w:pStyle w:val="style23"/>
+              <w:suppressLineNumbers/>
+              <w:spacing w:after="200" w:before="0"/>
+              <w:contextualSpacing w:val="false"/>
             </w:pPr>
             <w:r>
               <w:rPr>
@@ -4575,24 +4700,25 @@
         </w:tc>
         <w:tc>
           <w:tcPr>
-            <w:tcW w:type="dxa" w:w="2685"/>
-            <w:tcBorders>
-              <w:left w:color="000001" w:space="0" w:sz="2" w:val="single"/>
-              <w:bottom w:color="000001" w:space="0" w:sz="2" w:val="single"/>
-            </w:tcBorders>
-            <w:shd w:fill="FFFFFF" w:val="clear"/>
-            <w:tcMar>
-              <w:top w:type="dxa" w:w="0"/>
-              <w:left w:type="dxa" w:w="108"/>
-              <w:bottom w:type="dxa" w:w="0"/>
-              <w:right w:type="dxa" w:w="108"/>
-            </w:tcMar>
-          </w:tcPr>
-          <w:p>
-            <w:pPr>
-              <w:pStyle w:val="style23"/>
-              <w:suppressLineNumbers/>
-              <w:spacing w:after="200" w:before="0"/>
+            <w:tcW w:type="dxa" w:w="4305"/>
+            <w:tcBorders>
+              <w:left w:color="000001" w:space="0" w:sz="2" w:val="single"/>
+              <w:bottom w:color="000001" w:space="0" w:sz="2" w:val="single"/>
+            </w:tcBorders>
+            <w:shd w:fill="FFFFFF" w:val="clear"/>
+            <w:tcMar>
+              <w:top w:type="dxa" w:w="0"/>
+              <w:left w:type="dxa" w:w="108"/>
+              <w:bottom w:type="dxa" w:w="0"/>
+              <w:right w:type="dxa" w:w="108"/>
+            </w:tcMar>
+          </w:tcPr>
+          <w:p>
+            <w:pPr>
+              <w:pStyle w:val="style23"/>
+              <w:suppressLineNumbers/>
+              <w:spacing w:after="200" w:before="0"/>
+              <w:contextualSpacing w:val="false"/>
             </w:pPr>
             <w:r>
               <w:rPr>
@@ -4607,7 +4733,7 @@
         </w:tc>
         <w:tc>
           <w:tcPr>
-            <w:tcW w:type="dxa" w:w="2686"/>
+            <w:tcW w:type="dxa" w:w="75"/>
             <w:tcBorders>
               <w:left w:color="000001" w:space="0" w:sz="2" w:val="single"/>
               <w:bottom w:color="000001" w:space="0" w:sz="2" w:val="single"/>
@@ -4626,6 +4752,7 @@
               <w:pStyle w:val="style23"/>
               <w:suppressLineNumbers/>
               <w:spacing w:after="200" w:before="0"/>
+              <w:contextualSpacing w:val="false"/>
             </w:pPr>
             <w:r>
               <w:rPr>
@@ -4645,24 +4772,25 @@
         </w:trPr>
         <w:tc>
           <w:tcPr>
-            <w:tcW w:type="dxa" w:w="1790"/>
-            <w:tcBorders>
-              <w:left w:color="000001" w:space="0" w:sz="2" w:val="single"/>
-              <w:bottom w:color="000001" w:space="0" w:sz="2" w:val="single"/>
-            </w:tcBorders>
-            <w:shd w:fill="FFFFFF" w:val="clear"/>
-            <w:tcMar>
-              <w:top w:type="dxa" w:w="0"/>
-              <w:left w:type="dxa" w:w="108"/>
-              <w:bottom w:type="dxa" w:w="0"/>
-              <w:right w:type="dxa" w:w="108"/>
-            </w:tcMar>
-          </w:tcPr>
-          <w:p>
-            <w:pPr>
-              <w:pStyle w:val="style23"/>
-              <w:suppressLineNumbers/>
-              <w:spacing w:after="200" w:before="0"/>
+            <w:tcW w:type="dxa" w:w="1662"/>
+            <w:tcBorders>
+              <w:left w:color="000001" w:space="0" w:sz="2" w:val="single"/>
+              <w:bottom w:color="000001" w:space="0" w:sz="2" w:val="single"/>
+            </w:tcBorders>
+            <w:shd w:fill="FFFFFF" w:val="clear"/>
+            <w:tcMar>
+              <w:top w:type="dxa" w:w="0"/>
+              <w:left w:type="dxa" w:w="108"/>
+              <w:bottom w:type="dxa" w:w="0"/>
+              <w:right w:type="dxa" w:w="108"/>
+            </w:tcMar>
+          </w:tcPr>
+          <w:p>
+            <w:pPr>
+              <w:pStyle w:val="style23"/>
+              <w:suppressLineNumbers/>
+              <w:spacing w:after="200" w:before="0"/>
+              <w:contextualSpacing w:val="false"/>
             </w:pPr>
             <w:r>
               <w:rPr/>
@@ -4671,24 +4799,25 @@
         </w:tc>
         <w:tc>
           <w:tcPr>
-            <w:tcW w:type="dxa" w:w="1790"/>
-            <w:tcBorders>
-              <w:left w:color="000001" w:space="0" w:sz="2" w:val="single"/>
-              <w:bottom w:color="000001" w:space="0" w:sz="2" w:val="single"/>
-            </w:tcBorders>
-            <w:shd w:fill="FFFFFF" w:val="clear"/>
-            <w:tcMar>
-              <w:top w:type="dxa" w:w="0"/>
-              <w:left w:type="dxa" w:w="108"/>
-              <w:bottom w:type="dxa" w:w="0"/>
-              <w:right w:type="dxa" w:w="108"/>
-            </w:tcMar>
-          </w:tcPr>
-          <w:p>
-            <w:pPr>
-              <w:pStyle w:val="style23"/>
-              <w:suppressLineNumbers/>
-              <w:spacing w:after="200" w:before="0"/>
+            <w:tcW w:type="dxa" w:w="1662"/>
+            <w:tcBorders>
+              <w:left w:color="000001" w:space="0" w:sz="2" w:val="single"/>
+              <w:bottom w:color="000001" w:space="0" w:sz="2" w:val="single"/>
+            </w:tcBorders>
+            <w:shd w:fill="FFFFFF" w:val="clear"/>
+            <w:tcMar>
+              <w:top w:type="dxa" w:w="0"/>
+              <w:left w:type="dxa" w:w="108"/>
+              <w:bottom w:type="dxa" w:w="0"/>
+              <w:right w:type="dxa" w:w="108"/>
+            </w:tcMar>
+          </w:tcPr>
+          <w:p>
+            <w:pPr>
+              <w:pStyle w:val="style23"/>
+              <w:suppressLineNumbers/>
+              <w:spacing w:after="200" w:before="0"/>
+              <w:contextualSpacing w:val="false"/>
             </w:pPr>
             <w:r>
               <w:rPr>
@@ -4703,24 +4832,25 @@
         </w:tc>
         <w:tc>
           <w:tcPr>
-            <w:tcW w:type="dxa" w:w="1790"/>
-            <w:tcBorders>
-              <w:left w:color="000001" w:space="0" w:sz="2" w:val="single"/>
-              <w:bottom w:color="000001" w:space="0" w:sz="2" w:val="single"/>
-            </w:tcBorders>
-            <w:shd w:fill="FFFFFF" w:val="clear"/>
-            <w:tcMar>
-              <w:top w:type="dxa" w:w="0"/>
-              <w:left w:type="dxa" w:w="108"/>
-              <w:bottom w:type="dxa" w:w="0"/>
-              <w:right w:type="dxa" w:w="108"/>
-            </w:tcMar>
-          </w:tcPr>
-          <w:p>
-            <w:pPr>
-              <w:pStyle w:val="style23"/>
-              <w:suppressLineNumbers/>
-              <w:spacing w:after="200" w:before="0"/>
+            <w:tcW w:type="dxa" w:w="1662"/>
+            <w:tcBorders>
+              <w:left w:color="000001" w:space="0" w:sz="2" w:val="single"/>
+              <w:bottom w:color="000001" w:space="0" w:sz="2" w:val="single"/>
+            </w:tcBorders>
+            <w:shd w:fill="FFFFFF" w:val="clear"/>
+            <w:tcMar>
+              <w:top w:type="dxa" w:w="0"/>
+              <w:left w:type="dxa" w:w="108"/>
+              <w:bottom w:type="dxa" w:w="0"/>
+              <w:right w:type="dxa" w:w="108"/>
+            </w:tcMar>
+          </w:tcPr>
+          <w:p>
+            <w:pPr>
+              <w:pStyle w:val="style23"/>
+              <w:suppressLineNumbers/>
+              <w:spacing w:after="200" w:before="0"/>
+              <w:contextualSpacing w:val="false"/>
             </w:pPr>
             <w:r>
               <w:rPr>
@@ -4735,24 +4865,25 @@
         </w:tc>
         <w:tc>
           <w:tcPr>
-            <w:tcW w:type="dxa" w:w="1791"/>
-            <w:tcBorders>
-              <w:left w:color="000001" w:space="0" w:sz="2" w:val="single"/>
-              <w:bottom w:color="000001" w:space="0" w:sz="2" w:val="single"/>
-            </w:tcBorders>
-            <w:shd w:fill="FFFFFF" w:val="clear"/>
-            <w:tcMar>
-              <w:top w:type="dxa" w:w="0"/>
-              <w:left w:type="dxa" w:w="108"/>
-              <w:bottom w:type="dxa" w:w="0"/>
-              <w:right w:type="dxa" w:w="108"/>
-            </w:tcMar>
-          </w:tcPr>
-          <w:p>
-            <w:pPr>
-              <w:pStyle w:val="style23"/>
-              <w:suppressLineNumbers/>
-              <w:spacing w:after="200" w:before="0"/>
+            <w:tcW w:type="dxa" w:w="1662"/>
+            <w:tcBorders>
+              <w:left w:color="000001" w:space="0" w:sz="2" w:val="single"/>
+              <w:bottom w:color="000001" w:space="0" w:sz="2" w:val="single"/>
+            </w:tcBorders>
+            <w:shd w:fill="FFFFFF" w:val="clear"/>
+            <w:tcMar>
+              <w:top w:type="dxa" w:w="0"/>
+              <w:left w:type="dxa" w:w="108"/>
+              <w:bottom w:type="dxa" w:w="0"/>
+              <w:right w:type="dxa" w:w="108"/>
+            </w:tcMar>
+          </w:tcPr>
+          <w:p>
+            <w:pPr>
+              <w:pStyle w:val="style23"/>
+              <w:suppressLineNumbers/>
+              <w:spacing w:after="200" w:before="0"/>
+              <w:contextualSpacing w:val="false"/>
             </w:pPr>
             <w:r>
               <w:rPr>
@@ -4767,24 +4898,25 @@
         </w:tc>
         <w:tc>
           <w:tcPr>
-            <w:tcW w:type="dxa" w:w="1790"/>
-            <w:tcBorders>
-              <w:left w:color="000001" w:space="0" w:sz="2" w:val="single"/>
-              <w:bottom w:color="000001" w:space="0" w:sz="2" w:val="single"/>
-            </w:tcBorders>
-            <w:shd w:fill="FFFFFF" w:val="clear"/>
-            <w:tcMar>
-              <w:top w:type="dxa" w:w="0"/>
-              <w:left w:type="dxa" w:w="108"/>
-              <w:bottom w:type="dxa" w:w="0"/>
-              <w:right w:type="dxa" w:w="108"/>
-            </w:tcMar>
-          </w:tcPr>
-          <w:p>
-            <w:pPr>
-              <w:pStyle w:val="style23"/>
-              <w:suppressLineNumbers/>
-              <w:spacing w:after="200" w:before="0"/>
+            <w:tcW w:type="dxa" w:w="1662"/>
+            <w:tcBorders>
+              <w:left w:color="000001" w:space="0" w:sz="2" w:val="single"/>
+              <w:bottom w:color="000001" w:space="0" w:sz="2" w:val="single"/>
+            </w:tcBorders>
+            <w:shd w:fill="FFFFFF" w:val="clear"/>
+            <w:tcMar>
+              <w:top w:type="dxa" w:w="0"/>
+              <w:left w:type="dxa" w:w="108"/>
+              <w:bottom w:type="dxa" w:w="0"/>
+              <w:right w:type="dxa" w:w="108"/>
+            </w:tcMar>
+          </w:tcPr>
+          <w:p>
+            <w:pPr>
+              <w:pStyle w:val="style23"/>
+              <w:suppressLineNumbers/>
+              <w:spacing w:after="200" w:before="0"/>
+              <w:contextualSpacing w:val="false"/>
             </w:pPr>
             <w:r>
               <w:rPr>
@@ -4799,24 +4931,25 @@
         </w:tc>
         <w:tc>
           <w:tcPr>
-            <w:tcW w:type="dxa" w:w="2685"/>
-            <w:tcBorders>
-              <w:left w:color="000001" w:space="0" w:sz="2" w:val="single"/>
-              <w:bottom w:color="000001" w:space="0" w:sz="2" w:val="single"/>
-            </w:tcBorders>
-            <w:shd w:fill="FFFFFF" w:val="clear"/>
-            <w:tcMar>
-              <w:top w:type="dxa" w:w="0"/>
-              <w:left w:type="dxa" w:w="108"/>
-              <w:bottom w:type="dxa" w:w="0"/>
-              <w:right w:type="dxa" w:w="108"/>
-            </w:tcMar>
-          </w:tcPr>
-          <w:p>
-            <w:pPr>
-              <w:pStyle w:val="style23"/>
-              <w:suppressLineNumbers/>
-              <w:spacing w:after="200" w:before="0"/>
+            <w:tcW w:type="dxa" w:w="4305"/>
+            <w:tcBorders>
+              <w:left w:color="000001" w:space="0" w:sz="2" w:val="single"/>
+              <w:bottom w:color="000001" w:space="0" w:sz="2" w:val="single"/>
+            </w:tcBorders>
+            <w:shd w:fill="FFFFFF" w:val="clear"/>
+            <w:tcMar>
+              <w:top w:type="dxa" w:w="0"/>
+              <w:left w:type="dxa" w:w="108"/>
+              <w:bottom w:type="dxa" w:w="0"/>
+              <w:right w:type="dxa" w:w="108"/>
+            </w:tcMar>
+          </w:tcPr>
+          <w:p>
+            <w:pPr>
+              <w:pStyle w:val="style23"/>
+              <w:suppressLineNumbers/>
+              <w:spacing w:after="200" w:before="0"/>
+              <w:contextualSpacing w:val="false"/>
             </w:pPr>
             <w:r>
               <w:rPr>
@@ -4831,7 +4964,7 @@
         </w:tc>
         <w:tc>
           <w:tcPr>
-            <w:tcW w:type="dxa" w:w="2686"/>
+            <w:tcW w:type="dxa" w:w="75"/>
             <w:tcBorders>
               <w:left w:color="000001" w:space="0" w:sz="2" w:val="single"/>
               <w:bottom w:color="000001" w:space="0" w:sz="2" w:val="single"/>
@@ -4850,6 +4983,7 @@
               <w:pStyle w:val="style23"/>
               <w:suppressLineNumbers/>
               <w:spacing w:after="200" w:before="0"/>
+              <w:contextualSpacing w:val="false"/>
             </w:pPr>
             <w:r>
               <w:rPr>
@@ -4873,6 +5007,7 @@
         </w:tabs>
         <w:suppressAutoHyphens w:val="true"/>
         <w:spacing w:after="200" w:before="0" w:line="276" w:lineRule="auto"/>
+        <w:contextualSpacing w:val="false"/>
       </w:pPr>
       <w:r>
         <w:rPr/>
@@ -4903,6 +5038,7 @@
       </w:tabs>
       <w:suppressAutoHyphens w:val="true"/>
       <w:spacing w:after="200" w:before="0" w:line="276" w:lineRule="auto"/>
+      <w:contextualSpacing w:val="false"/>
     </w:pPr>
     <w:rPr>
       <w:rFonts w:ascii="Times New Roman" w:cs="Lohit Hindi" w:eastAsia="Droid Sans Fallback" w:hAnsi="Times New Roman"/>
@@ -4930,6 +5066,7 @@
     <w:pPr>
       <w:keepNext/>
       <w:spacing w:after="120" w:before="240"/>
+      <w:contextualSpacing w:val="false"/>
     </w:pPr>
     <w:rPr>
       <w:rFonts w:ascii="Arial" w:cs="Lohit Hindi" w:eastAsia="Droid Sans Fallback" w:hAnsi="Arial"/>
@@ -4943,6 +5080,7 @@
     <w:next w:val="style18"/>
     <w:pPr>
       <w:spacing w:after="120" w:before="0"/>
+      <w:contextualSpacing w:val="false"/>
     </w:pPr>
     <w:rPr/>
   </w:style>
@@ -4962,6 +5100,7 @@
     <w:pPr>
       <w:suppressLineNumbers/>
       <w:spacing w:after="120" w:before="120"/>
+      <w:contextualSpacing w:val="false"/>
     </w:pPr>
     <w:rPr>
       <w:rFonts w:cs="Lohit Hindi"/>
@@ -4989,6 +5128,7 @@
     <w:pPr>
       <w:suppressLineNumbers/>
       <w:spacing w:after="120" w:before="120"/>
+      <w:contextualSpacing w:val="false"/>
     </w:pPr>
     <w:rPr>
       <w:i/>

</xml_diff>